<commit_message>
Final sets of model runs, hopefully! :-)
</commit_message>
<xml_diff>
--- a/Stuff that you have been missing ver4.docx
+++ b/Stuff that you have been missing ver4.docx
@@ -12,8 +12,6 @@
           <w:lang w:eastAsia="en-IN" w:bidi="hi-IN"/>
         </w:rPr>
       </w:pPr>
-      <w:bookmarkStart w:id="0" w:name="_GoBack"/>
-      <w:bookmarkEnd w:id="0"/>
       <w:r>
         <w:rPr>
           <w:rFonts w:ascii="Times New Roman" w:eastAsia="Times New Roman" w:hAnsi="Times New Roman" w:cs="Times New Roman"/>
@@ -97,7 +95,7 @@
         </w:rPr>
         <w:t xml:space="preserve">, </w:t>
       </w:r>
-      <w:commentRangeStart w:id="1"/>
+      <w:commentRangeStart w:id="0"/>
       <w:proofErr w:type="spellStart"/>
       <w:r>
         <w:rPr>
@@ -195,12 +193,12 @@
         </w:rPr>
         <w:t>1,2</w:t>
       </w:r>
-      <w:commentRangeEnd w:id="1"/>
+      <w:commentRangeEnd w:id="0"/>
       <w:r>
         <w:rPr>
           <w:rStyle w:val="CommentReference"/>
         </w:rPr>
-        <w:commentReference w:id="1"/>
+        <w:commentReference w:id="0"/>
       </w:r>
     </w:p>
     <w:p>
@@ -616,7 +614,25 @@
           <w:szCs w:val="24"/>
           <w:lang w:eastAsia="en-IN" w:bidi="hi-IN"/>
         </w:rPr>
-        <w:t xml:space="preserve">. Even then, most studies have used conventional capture recapture analyses that require ad hoc estimation of effective sampling area and hence </w:t>
+        <w:t xml:space="preserve">. Even then, most studies have used conventional capture recapture analyses that require </w:t>
+      </w:r>
+      <w:r>
+        <w:rPr>
+          <w:rFonts w:ascii="Times New Roman" w:eastAsia="Times New Roman" w:hAnsi="Times New Roman" w:cs="Times New Roman"/>
+          <w:sz w:val="24"/>
+          <w:szCs w:val="24"/>
+          <w:lang w:eastAsia="en-IN" w:bidi="hi-IN"/>
+        </w:rPr>
+        <w:t xml:space="preserve">inadequate or </w:t>
+      </w:r>
+      <w:r>
+        <w:rPr>
+          <w:rFonts w:ascii="Times New Roman" w:eastAsia="Times New Roman" w:hAnsi="Times New Roman" w:cs="Times New Roman"/>
+          <w:sz w:val="24"/>
+          <w:szCs w:val="24"/>
+          <w:lang w:eastAsia="en-IN" w:bidi="hi-IN"/>
+        </w:rPr>
+        <w:t xml:space="preserve">ad hoc estimation of effective sampling area and hence </w:t>
       </w:r>
       <w:r>
         <w:rPr>
@@ -634,7 +650,25 @@
           <w:szCs w:val="24"/>
           <w:lang w:eastAsia="en-IN" w:bidi="hi-IN"/>
         </w:rPr>
-        <w:t xml:space="preserve">lead to inaccurate density estimates. </w:t>
+        <w:t>lead to inaccurate density estimates</w:t>
+      </w:r>
+      <w:r>
+        <w:rPr>
+          <w:rFonts w:ascii="Times New Roman" w:eastAsia="Times New Roman" w:hAnsi="Times New Roman" w:cs="Times New Roman"/>
+          <w:sz w:val="24"/>
+          <w:szCs w:val="24"/>
+          <w:lang w:eastAsia="en-IN" w:bidi="hi-IN"/>
+        </w:rPr>
+        <w:t xml:space="preserve"> (ref. XX)</w:t>
+      </w:r>
+      <w:r>
+        <w:rPr>
+          <w:rFonts w:ascii="Times New Roman" w:eastAsia="Times New Roman" w:hAnsi="Times New Roman" w:cs="Times New Roman"/>
+          <w:sz w:val="24"/>
+          <w:szCs w:val="24"/>
+          <w:lang w:eastAsia="en-IN" w:bidi="hi-IN"/>
+        </w:rPr>
+        <w:t xml:space="preserve">. </w:t>
       </w:r>
     </w:p>
     <w:p>
@@ -1494,7 +1528,27 @@
           <w:szCs w:val="24"/>
           <w:lang w:eastAsia="en-IN" w:bidi="hi-IN"/>
         </w:rPr>
-        <w:t>(Alexander et al., 2016)</w:t>
+        <w:t>(Alexander et al., 2016</w:t>
+      </w:r>
+      <w:r>
+        <w:rPr>
+          <w:rFonts w:ascii="Times New Roman" w:eastAsia="Times New Roman" w:hAnsi="Times New Roman" w:cs="Times New Roman"/>
+          <w:noProof/>
+          <w:sz w:val="24"/>
+          <w:szCs w:val="24"/>
+          <w:lang w:eastAsia="en-IN" w:bidi="hi-IN"/>
+        </w:rPr>
+        <w:t>, Kumar XX</w:t>
+      </w:r>
+      <w:r>
+        <w:rPr>
+          <w:rFonts w:ascii="Times New Roman" w:eastAsia="Times New Roman" w:hAnsi="Times New Roman" w:cs="Times New Roman"/>
+          <w:noProof/>
+          <w:sz w:val="24"/>
+          <w:szCs w:val="24"/>
+          <w:lang w:eastAsia="en-IN" w:bidi="hi-IN"/>
+        </w:rPr>
+        <w:t>)</w:t>
       </w:r>
       <w:r>
         <w:rPr>
@@ -1505,17 +1559,6 @@
         </w:rPr>
         <w:fldChar w:fldCharType="end"/>
       </w:r>
-      <w:proofErr w:type="spellStart"/>
-      <w:r>
-        <w:rPr>
-          <w:rFonts w:ascii="Times New Roman" w:eastAsia="Times New Roman" w:hAnsi="Times New Roman" w:cs="Times New Roman"/>
-          <w:sz w:val="24"/>
-          <w:szCs w:val="24"/>
-          <w:lang w:eastAsia="en-IN" w:bidi="hi-IN"/>
-        </w:rPr>
-        <w:t>xxKumarxx</w:t>
-      </w:r>
-      <w:proofErr w:type="spellEnd"/>
       <w:r>
         <w:rPr>
           <w:rFonts w:ascii="Times New Roman" w:eastAsia="Times New Roman" w:hAnsi="Times New Roman" w:cs="Times New Roman"/>
@@ -1599,7 +1642,25 @@
           <w:szCs w:val="24"/>
           <w:lang w:eastAsia="en-IN" w:bidi="hi-IN"/>
         </w:rPr>
-        <w:t xml:space="preserve">Some recent publications also </w:t>
+        <w:t xml:space="preserve">Some publications </w:t>
+      </w:r>
+      <w:r>
+        <w:rPr>
+          <w:rFonts w:ascii="Times New Roman" w:eastAsia="Times New Roman" w:hAnsi="Times New Roman" w:cs="Times New Roman"/>
+          <w:sz w:val="24"/>
+          <w:szCs w:val="24"/>
+          <w:lang w:eastAsia="en-IN" w:bidi="hi-IN"/>
+        </w:rPr>
+        <w:t xml:space="preserve">and reports </w:t>
+      </w:r>
+      <w:r>
+        <w:rPr>
+          <w:rFonts w:ascii="Times New Roman" w:eastAsia="Times New Roman" w:hAnsi="Times New Roman" w:cs="Times New Roman"/>
+          <w:sz w:val="24"/>
+          <w:szCs w:val="24"/>
+          <w:lang w:eastAsia="en-IN" w:bidi="hi-IN"/>
+        </w:rPr>
+        <w:t xml:space="preserve">also </w:t>
       </w:r>
       <w:r>
         <w:rPr>
@@ -1917,16 +1978,7 @@
           <w:szCs w:val="24"/>
           <w:lang w:eastAsia="en-IN" w:bidi="hi-IN"/>
         </w:rPr>
-        <w:t xml:space="preserve">and </w:t>
-      </w:r>
-      <w:r>
-        <w:rPr>
-          <w:rFonts w:ascii="Times New Roman" w:eastAsia="Times New Roman" w:hAnsi="Times New Roman" w:cs="Times New Roman"/>
-          <w:sz w:val="24"/>
-          <w:szCs w:val="24"/>
-          <w:lang w:eastAsia="en-IN" w:bidi="hi-IN"/>
-        </w:rPr>
-        <w:t>biased inferences</w:t>
+        <w:t>inferences</w:t>
       </w:r>
       <w:r>
         <w:rPr>
@@ -2197,7 +2249,25 @@
           <w:szCs w:val="24"/>
           <w:lang w:eastAsia="en-IN" w:bidi="hi-IN"/>
         </w:rPr>
-        <w:t xml:space="preserve"> could lead to spurious inferences. </w:t>
+        <w:t xml:space="preserve"> could lead to</w:t>
+      </w:r>
+      <w:r>
+        <w:rPr>
+          <w:rFonts w:ascii="Times New Roman" w:eastAsia="Times New Roman" w:hAnsi="Times New Roman" w:cs="Times New Roman"/>
+          <w:sz w:val="24"/>
+          <w:szCs w:val="24"/>
+          <w:lang w:eastAsia="en-IN" w:bidi="hi-IN"/>
+        </w:rPr>
+        <w:t xml:space="preserve"> biases</w:t>
+      </w:r>
+      <w:r>
+        <w:rPr>
+          <w:rFonts w:ascii="Times New Roman" w:eastAsia="Times New Roman" w:hAnsi="Times New Roman" w:cs="Times New Roman"/>
+          <w:sz w:val="24"/>
+          <w:szCs w:val="24"/>
+          <w:lang w:eastAsia="en-IN" w:bidi="hi-IN"/>
+        </w:rPr>
+        <w:t xml:space="preserve">. </w:t>
       </w:r>
     </w:p>
     <w:p>
@@ -2257,8 +2327,8 @@
         </w:rPr>
         <w:t xml:space="preserve">. </w:t>
       </w:r>
-      <w:bookmarkStart w:id="2" w:name="OLE_LINK1"/>
-      <w:bookmarkStart w:id="3" w:name="OLE_LINK2"/>
+      <w:bookmarkStart w:id="1" w:name="OLE_LINK1"/>
+      <w:bookmarkStart w:id="2" w:name="OLE_LINK2"/>
       <w:r>
         <w:rPr>
           <w:rFonts w:ascii="Times New Roman" w:eastAsia="Times New Roman" w:hAnsi="Times New Roman" w:cs="Times New Roman"/>
@@ -2313,8 +2383,8 @@
         </w:rPr>
         <w:t>.</w:t>
       </w:r>
+      <w:bookmarkEnd w:id="1"/>
       <w:bookmarkEnd w:id="2"/>
-      <w:bookmarkEnd w:id="3"/>
       <w:r>
         <w:rPr>
           <w:rFonts w:ascii="Times New Roman" w:eastAsia="Times New Roman" w:hAnsi="Times New Roman" w:cs="Times New Roman"/>
@@ -2323,6 +2393,15 @@
           <w:lang w:eastAsia="en-IN" w:bidi="hi-IN"/>
         </w:rPr>
         <w:t xml:space="preserve"> </w:t>
+      </w:r>
+      <w:r>
+        <w:rPr>
+          <w:rFonts w:ascii="Times New Roman" w:eastAsia="Times New Roman" w:hAnsi="Times New Roman" w:cs="Times New Roman"/>
+          <w:sz w:val="24"/>
+          <w:szCs w:val="24"/>
+          <w:lang w:eastAsia="en-IN" w:bidi="hi-IN"/>
+        </w:rPr>
+        <w:t xml:space="preserve">We also compare the densities between the three study areas using information theoretic approach. </w:t>
       </w:r>
       <w:r>
         <w:rPr>
@@ -2971,7 +3050,34 @@
           <w:szCs w:val="24"/>
           <w:lang w:eastAsia="en-IN" w:bidi="hi-IN"/>
         </w:rPr>
-        <w:t xml:space="preserve"> by several kilometres of steppe. Although camera trapping over several years has revealed emigration and immigration of individuals between them, within a trapping season characterized by 2-3 months, we found no evidence of any interaction between these three populations.  </w:t>
+        <w:t xml:space="preserve"> by several kilometres of steppe</w:t>
+      </w:r>
+      <w:r>
+        <w:rPr>
+          <w:rFonts w:ascii="Times New Roman" w:eastAsia="Times New Roman" w:hAnsi="Times New Roman" w:cs="Times New Roman"/>
+          <w:sz w:val="24"/>
+          <w:szCs w:val="24"/>
+          <w:lang w:eastAsia="en-IN" w:bidi="hi-IN"/>
+        </w:rPr>
+        <w:t xml:space="preserve"> (fig XX)</w:t>
+      </w:r>
+      <w:r>
+        <w:rPr>
+          <w:rFonts w:ascii="Times New Roman" w:eastAsia="Times New Roman" w:hAnsi="Times New Roman" w:cs="Times New Roman"/>
+          <w:sz w:val="24"/>
+          <w:szCs w:val="24"/>
+          <w:lang w:eastAsia="en-IN" w:bidi="hi-IN"/>
+        </w:rPr>
+        <w:t>. Although camera trapping over several years has revealed emigration and immigration of individuals between them, within a trapping season characterized by 2-3 months, we found no evidence of any interaction between these t</w:t>
+      </w:r>
+      <w:r>
+        <w:rPr>
+          <w:rFonts w:ascii="Times New Roman" w:eastAsia="Times New Roman" w:hAnsi="Times New Roman" w:cs="Times New Roman"/>
+          <w:sz w:val="24"/>
+          <w:szCs w:val="24"/>
+          <w:lang w:eastAsia="en-IN" w:bidi="hi-IN"/>
+        </w:rPr>
+        <w:t>hree populations.</w:t>
       </w:r>
     </w:p>
     <w:p>
@@ -3244,7 +3350,25 @@
           <w:szCs w:val="24"/>
           <w:lang w:eastAsia="en-IN" w:bidi="hi-IN"/>
         </w:rPr>
-        <w:t xml:space="preserve"> there were few snow leopard signs in the unprotected area, and we identified the best sites for installing camera traps based on intuition and knowledge of snow leopard natural history from other sampling areas in the region.</w:t>
+        <w:t xml:space="preserve"> there were few</w:t>
+      </w:r>
+      <w:r>
+        <w:rPr>
+          <w:rFonts w:ascii="Times New Roman" w:eastAsia="Times New Roman" w:hAnsi="Times New Roman" w:cs="Times New Roman"/>
+          <w:sz w:val="24"/>
+          <w:szCs w:val="24"/>
+          <w:lang w:eastAsia="en-IN" w:bidi="hi-IN"/>
+        </w:rPr>
+        <w:t>er</w:t>
+      </w:r>
+      <w:r>
+        <w:rPr>
+          <w:rFonts w:ascii="Times New Roman" w:eastAsia="Times New Roman" w:hAnsi="Times New Roman" w:cs="Times New Roman"/>
+          <w:sz w:val="24"/>
+          <w:szCs w:val="24"/>
+          <w:lang w:eastAsia="en-IN" w:bidi="hi-IN"/>
+        </w:rPr>
+        <w:t xml:space="preserve"> snow leopard signs in the unprotected area, and we identified the best sites for installing camera traps based on intuition and knowledge of snow leopard natural history from other sampling areas in the region.</w:t>
       </w:r>
       <w:r>
         <w:rPr>
@@ -3316,7 +3440,25 @@
           <w:szCs w:val="24"/>
           <w:lang w:eastAsia="en-IN" w:bidi="hi-IN"/>
         </w:rPr>
-        <w:t xml:space="preserve">It took between 7-20 days to set up camera traps in the field, and nearly half the time to collect them. Each </w:t>
+        <w:t xml:space="preserve">It took between 7-20 days to set up camera traps in the field, and nearly half the time to collect them. Each camera’s set up </w:t>
+      </w:r>
+      <w:r>
+        <w:rPr>
+          <w:rFonts w:ascii="Times New Roman" w:eastAsia="Times New Roman" w:hAnsi="Times New Roman" w:cs="Times New Roman"/>
+          <w:sz w:val="24"/>
+          <w:szCs w:val="24"/>
+          <w:lang w:eastAsia="en-IN" w:bidi="hi-IN"/>
+        </w:rPr>
+        <w:t xml:space="preserve">date and </w:t>
+      </w:r>
+      <w:r>
+        <w:rPr>
+          <w:rFonts w:ascii="Times New Roman" w:eastAsia="Times New Roman" w:hAnsi="Times New Roman" w:cs="Times New Roman"/>
+          <w:sz w:val="24"/>
+          <w:szCs w:val="24"/>
+          <w:lang w:eastAsia="en-IN" w:bidi="hi-IN"/>
+        </w:rPr>
+        <w:t xml:space="preserve">operational history </w:t>
       </w:r>
       <w:proofErr w:type="gramStart"/>
       <w:r>
@@ -3326,7 +3468,7 @@
           <w:szCs w:val="24"/>
           <w:lang w:eastAsia="en-IN" w:bidi="hi-IN"/>
         </w:rPr>
-        <w:t>camera’s</w:t>
+        <w:t>were used</w:t>
       </w:r>
       <w:proofErr w:type="gramEnd"/>
       <w:r>
@@ -3336,7 +3478,34 @@
           <w:szCs w:val="24"/>
           <w:lang w:eastAsia="en-IN" w:bidi="hi-IN"/>
         </w:rPr>
-        <w:t xml:space="preserve"> set up and removal date was recorded to enable analysis based on times.</w:t>
+        <w:t xml:space="preserve"> </w:t>
+      </w:r>
+      <w:r>
+        <w:rPr>
+          <w:rFonts w:ascii="Times New Roman" w:eastAsia="Times New Roman" w:hAnsi="Times New Roman" w:cs="Times New Roman"/>
+          <w:sz w:val="24"/>
+          <w:szCs w:val="24"/>
+          <w:lang w:eastAsia="en-IN" w:bidi="hi-IN"/>
+        </w:rPr>
+        <w:t>to determine effort</w:t>
+      </w:r>
+      <w:r>
+        <w:rPr>
+          <w:rFonts w:ascii="Times New Roman" w:eastAsia="Times New Roman" w:hAnsi="Times New Roman" w:cs="Times New Roman"/>
+          <w:sz w:val="24"/>
+          <w:szCs w:val="24"/>
+          <w:lang w:eastAsia="en-IN" w:bidi="hi-IN"/>
+        </w:rPr>
+        <w:t xml:space="preserve"> </w:t>
+      </w:r>
+      <w:r>
+        <w:rPr>
+          <w:rFonts w:ascii="Times New Roman" w:eastAsia="Times New Roman" w:hAnsi="Times New Roman" w:cs="Times New Roman"/>
+          <w:sz w:val="24"/>
+          <w:szCs w:val="24"/>
+          <w:lang w:eastAsia="en-IN" w:bidi="hi-IN"/>
+        </w:rPr>
+        <w:t>to enable analysis based on times.</w:t>
       </w:r>
     </w:p>
     <w:p>
@@ -3529,25 +3698,7 @@
           <w:szCs w:val="24"/>
           <w:lang w:eastAsia="en-IN" w:bidi="hi-IN"/>
         </w:rPr>
-        <w:t xml:space="preserve"> representing snow leopard habitat and 0 denoting non-habitat. We identified contiguous habitats defined by high terrain ruggedness index and created polygons that defined habitats as contiguous patches of rugged mountains. We included all rugged patches in the sampling polygon as long as the distance between two rugged patches was less than 15</w:t>
-      </w:r>
-      <w:r>
-        <w:rPr>
-          <w:rFonts w:ascii="Times New Roman" w:eastAsia="Times New Roman" w:hAnsi="Times New Roman" w:cs="Times New Roman"/>
-          <w:sz w:val="24"/>
-          <w:szCs w:val="24"/>
-          <w:lang w:eastAsia="en-IN" w:bidi="hi-IN"/>
-        </w:rPr>
-        <w:t>xx</w:t>
-      </w:r>
-      <w:r>
-        <w:rPr>
-          <w:rFonts w:ascii="Times New Roman" w:eastAsia="Times New Roman" w:hAnsi="Times New Roman" w:cs="Times New Roman"/>
-          <w:sz w:val="24"/>
-          <w:szCs w:val="24"/>
-          <w:lang w:eastAsia="en-IN" w:bidi="hi-IN"/>
-        </w:rPr>
-        <w:t xml:space="preserve"> km. This was done </w:t>
+        <w:t xml:space="preserve"> representing snow leopard habitat and 0 denoting non-habitat. We identified contiguous habitats defined by high terrain ruggedness index and created polygons that defined habitats as contiguous patches of rugged mountains. We included all rugged patches in the sampling polygon as long as the distance between two rugged patches was less than 15 km. This was done </w:t>
       </w:r>
       <w:proofErr w:type="gramStart"/>
       <w:r>
@@ -3661,7 +3812,25 @@
           <w:szCs w:val="24"/>
           <w:lang w:eastAsia="en-IN" w:bidi="hi-IN"/>
         </w:rPr>
-        <w:t xml:space="preserve">ere snow leopards are known to not venture out in habitats that cannot be covered within a day’s time. Terrain Ruggedness Index </w:t>
+        <w:t xml:space="preserve">ere snow leopards are known to </w:t>
+      </w:r>
+      <w:r>
+        <w:rPr>
+          <w:rFonts w:ascii="Times New Roman" w:eastAsia="Times New Roman" w:hAnsi="Times New Roman" w:cs="Times New Roman"/>
+          <w:sz w:val="24"/>
+          <w:szCs w:val="24"/>
+          <w:lang w:eastAsia="en-IN" w:bidi="hi-IN"/>
+        </w:rPr>
+        <w:t xml:space="preserve">generally </w:t>
+      </w:r>
+      <w:r>
+        <w:rPr>
+          <w:rFonts w:ascii="Times New Roman" w:eastAsia="Times New Roman" w:hAnsi="Times New Roman" w:cs="Times New Roman"/>
+          <w:sz w:val="24"/>
+          <w:szCs w:val="24"/>
+          <w:lang w:eastAsia="en-IN" w:bidi="hi-IN"/>
+        </w:rPr>
+        <w:t xml:space="preserve">not venture out in habitats that cannot be covered within a day’s time. Terrain Ruggedness Index </w:t>
       </w:r>
       <w:proofErr w:type="gramStart"/>
       <w:r>
@@ -3914,7 +4083,7 @@
         </w:rPr>
         <w:t xml:space="preserve">. Encounters where </w:t>
       </w:r>
-      <w:commentRangeStart w:id="4"/>
+      <w:commentRangeStart w:id="3"/>
       <w:r>
         <w:rPr>
           <w:rFonts w:ascii="Times New Roman" w:eastAsia="Times New Roman" w:hAnsi="Times New Roman" w:cs="Times New Roman"/>
@@ -3953,12 +4122,12 @@
         </w:rPr>
         <w:t>from up to three similarities or differences in patterns were discarded from analysis</w:t>
       </w:r>
-      <w:commentRangeEnd w:id="4"/>
+      <w:commentRangeEnd w:id="3"/>
       <w:r>
         <w:rPr>
           <w:rStyle w:val="CommentReference"/>
         </w:rPr>
-        <w:commentReference w:id="4"/>
+        <w:commentReference w:id="3"/>
       </w:r>
       <w:r>
         <w:rPr>
@@ -4264,7 +4433,45 @@
           <w:szCs w:val="24"/>
           <w:lang w:eastAsia="en-IN" w:bidi="hi-IN"/>
         </w:rPr>
-        <w:t xml:space="preserve"> to develop population models for the three sampled areas. Candidate model sets </w:t>
+        <w:t xml:space="preserve"> to develop population models for the three sampled areas</w:t>
+      </w:r>
+      <w:r>
+        <w:rPr>
+          <w:rFonts w:ascii="Times New Roman" w:eastAsia="Times New Roman" w:hAnsi="Times New Roman" w:cs="Times New Roman"/>
+          <w:sz w:val="24"/>
+          <w:szCs w:val="24"/>
+          <w:lang w:eastAsia="en-IN" w:bidi="hi-IN"/>
+        </w:rPr>
+        <w:t xml:space="preserve"> using Maximum Likelihood (</w:t>
+      </w:r>
+      <w:proofErr w:type="spellStart"/>
+      <w:r>
+        <w:rPr>
+          <w:rFonts w:ascii="Times New Roman" w:eastAsia="Times New Roman" w:hAnsi="Times New Roman" w:cs="Times New Roman"/>
+          <w:sz w:val="24"/>
+          <w:szCs w:val="24"/>
+          <w:lang w:eastAsia="en-IN" w:bidi="hi-IN"/>
+        </w:rPr>
+        <w:t>frequentist</w:t>
+      </w:r>
+      <w:proofErr w:type="spellEnd"/>
+      <w:r>
+        <w:rPr>
+          <w:rFonts w:ascii="Times New Roman" w:eastAsia="Times New Roman" w:hAnsi="Times New Roman" w:cs="Times New Roman"/>
+          <w:sz w:val="24"/>
+          <w:szCs w:val="24"/>
+          <w:lang w:eastAsia="en-IN" w:bidi="hi-IN"/>
+        </w:rPr>
+        <w:t>) approach</w:t>
+      </w:r>
+      <w:r>
+        <w:rPr>
+          <w:rFonts w:ascii="Times New Roman" w:eastAsia="Times New Roman" w:hAnsi="Times New Roman" w:cs="Times New Roman"/>
+          <w:sz w:val="24"/>
+          <w:szCs w:val="24"/>
+          <w:lang w:eastAsia="en-IN" w:bidi="hi-IN"/>
+        </w:rPr>
+        <w:t xml:space="preserve">. Candidate model sets </w:t>
       </w:r>
       <w:proofErr w:type="gramStart"/>
       <w:r>
@@ -4692,7 +4899,52 @@
           <w:szCs w:val="24"/>
           <w:lang w:eastAsia="en-IN" w:bidi="hi-IN"/>
         </w:rPr>
-        <w:t>Conventional analyses assume uniform density across the study areas. However</w:t>
+        <w:t xml:space="preserve">Conventional </w:t>
+      </w:r>
+      <w:r>
+        <w:rPr>
+          <w:rFonts w:ascii="Times New Roman" w:eastAsia="Times New Roman" w:hAnsi="Times New Roman" w:cs="Times New Roman"/>
+          <w:sz w:val="24"/>
+          <w:szCs w:val="24"/>
+          <w:lang w:eastAsia="en-IN" w:bidi="hi-IN"/>
+        </w:rPr>
+        <w:t xml:space="preserve">population </w:t>
+      </w:r>
+      <w:r>
+        <w:rPr>
+          <w:rFonts w:ascii="Times New Roman" w:eastAsia="Times New Roman" w:hAnsi="Times New Roman" w:cs="Times New Roman"/>
+          <w:sz w:val="24"/>
+          <w:szCs w:val="24"/>
+          <w:lang w:eastAsia="en-IN" w:bidi="hi-IN"/>
+        </w:rPr>
+        <w:t>analyses assume uniform density across the study areas</w:t>
+      </w:r>
+      <w:r>
+        <w:rPr>
+          <w:rFonts w:ascii="Times New Roman" w:eastAsia="Times New Roman" w:hAnsi="Times New Roman" w:cs="Times New Roman"/>
+          <w:sz w:val="24"/>
+          <w:szCs w:val="24"/>
+          <w:lang w:eastAsia="en-IN" w:bidi="hi-IN"/>
+        </w:rPr>
+        <w:t xml:space="preserve"> and provide </w:t>
+      </w:r>
+      <w:r>
+        <w:rPr>
+          <w:rFonts w:ascii="Times New Roman" w:eastAsia="Times New Roman" w:hAnsi="Times New Roman" w:cs="Times New Roman"/>
+          <w:sz w:val="24"/>
+          <w:szCs w:val="24"/>
+          <w:lang w:eastAsia="en-IN" w:bidi="hi-IN"/>
+        </w:rPr>
+        <w:t>no option to incorporate spatial variation in densities</w:t>
+      </w:r>
+      <w:r>
+        <w:rPr>
+          <w:rFonts w:ascii="Times New Roman" w:eastAsia="Times New Roman" w:hAnsi="Times New Roman" w:cs="Times New Roman"/>
+          <w:sz w:val="24"/>
+          <w:szCs w:val="24"/>
+          <w:lang w:eastAsia="en-IN" w:bidi="hi-IN"/>
+        </w:rPr>
+        <w:t>. However</w:t>
       </w:r>
       <w:r>
         <w:rPr>
@@ -4710,7 +4962,43 @@
           <w:szCs w:val="24"/>
           <w:lang w:eastAsia="en-IN" w:bidi="hi-IN"/>
         </w:rPr>
-        <w:t xml:space="preserve"> methods in SECR allow estimation of density as a function of ecologically meaningful covariates. </w:t>
+        <w:t xml:space="preserve"> </w:t>
+      </w:r>
+      <w:r>
+        <w:rPr>
+          <w:rFonts w:ascii="Times New Roman" w:eastAsia="Times New Roman" w:hAnsi="Times New Roman" w:cs="Times New Roman"/>
+          <w:sz w:val="24"/>
+          <w:szCs w:val="24"/>
+          <w:lang w:eastAsia="en-IN" w:bidi="hi-IN"/>
+        </w:rPr>
+        <w:t xml:space="preserve">recent developments in </w:t>
+      </w:r>
+      <w:r>
+        <w:rPr>
+          <w:rFonts w:ascii="Times New Roman" w:eastAsia="Times New Roman" w:hAnsi="Times New Roman" w:cs="Times New Roman"/>
+          <w:sz w:val="24"/>
+          <w:szCs w:val="24"/>
+          <w:lang w:eastAsia="en-IN" w:bidi="hi-IN"/>
+        </w:rPr>
+        <w:t xml:space="preserve">SECR </w:t>
+      </w:r>
+      <w:r>
+        <w:rPr>
+          <w:rFonts w:ascii="Times New Roman" w:eastAsia="Times New Roman" w:hAnsi="Times New Roman" w:cs="Times New Roman"/>
+          <w:sz w:val="24"/>
+          <w:szCs w:val="24"/>
+          <w:lang w:eastAsia="en-IN" w:bidi="hi-IN"/>
+        </w:rPr>
+        <w:t xml:space="preserve">methods </w:t>
+      </w:r>
+      <w:r>
+        <w:rPr>
+          <w:rFonts w:ascii="Times New Roman" w:eastAsia="Times New Roman" w:hAnsi="Times New Roman" w:cs="Times New Roman"/>
+          <w:sz w:val="24"/>
+          <w:szCs w:val="24"/>
+          <w:lang w:eastAsia="en-IN" w:bidi="hi-IN"/>
+        </w:rPr>
+        <w:t xml:space="preserve">allow estimation of density as a function of ecologically meaningful covariates. </w:t>
       </w:r>
       <w:r>
         <w:rPr>
@@ -4791,7 +5079,45 @@
           <w:szCs w:val="24"/>
           <w:lang w:eastAsia="en-IN" w:bidi="hi-IN"/>
         </w:rPr>
-        <w:t xml:space="preserve"> and generated a non-uniform density surface for each study area. We compare these with maps generated by using posterior estimates of individuals’ locations.</w:t>
+        <w:t xml:space="preserve"> and generated a non-uniform density surface for each study area. We compare these with maps generated by using posterior estimates of individuals’ locations</w:t>
+      </w:r>
+      <w:r>
+        <w:rPr>
+          <w:rFonts w:ascii="Times New Roman" w:eastAsia="Times New Roman" w:hAnsi="Times New Roman" w:cs="Times New Roman"/>
+          <w:sz w:val="24"/>
+          <w:szCs w:val="24"/>
+          <w:lang w:eastAsia="en-IN" w:bidi="hi-IN"/>
+        </w:rPr>
+        <w:t xml:space="preserve">, where the latter </w:t>
+      </w:r>
+      <w:proofErr w:type="gramStart"/>
+      <w:r>
+        <w:rPr>
+          <w:rFonts w:ascii="Times New Roman" w:eastAsia="Times New Roman" w:hAnsi="Times New Roman" w:cs="Times New Roman"/>
+          <w:sz w:val="24"/>
+          <w:szCs w:val="24"/>
+          <w:lang w:eastAsia="en-IN" w:bidi="hi-IN"/>
+        </w:rPr>
+        <w:t>is often misinterpreted</w:t>
+      </w:r>
+      <w:proofErr w:type="gramEnd"/>
+      <w:r>
+        <w:rPr>
+          <w:rFonts w:ascii="Times New Roman" w:eastAsia="Times New Roman" w:hAnsi="Times New Roman" w:cs="Times New Roman"/>
+          <w:sz w:val="24"/>
+          <w:szCs w:val="24"/>
+          <w:lang w:eastAsia="en-IN" w:bidi="hi-IN"/>
+        </w:rPr>
+        <w:t xml:space="preserve"> as a density surface</w:t>
+      </w:r>
+      <w:r>
+        <w:rPr>
+          <w:rFonts w:ascii="Times New Roman" w:eastAsia="Times New Roman" w:hAnsi="Times New Roman" w:cs="Times New Roman"/>
+          <w:sz w:val="24"/>
+          <w:szCs w:val="24"/>
+          <w:lang w:eastAsia="en-IN" w:bidi="hi-IN"/>
+        </w:rPr>
+        <w:t>.</w:t>
       </w:r>
     </w:p>
     <w:p>
@@ -4858,16 +5184,25 @@
           <w:szCs w:val="24"/>
           <w:lang w:eastAsia="en-IN" w:bidi="hi-IN"/>
         </w:rPr>
-        <w:t xml:space="preserve">to select between models and investigate whether effects were area specific or shared across areas. We also </w:t>
-      </w:r>
-      <w:r>
-        <w:rPr>
-          <w:rFonts w:ascii="Times New Roman" w:eastAsia="Times New Roman" w:hAnsi="Times New Roman" w:cs="Times New Roman"/>
-          <w:sz w:val="24"/>
-          <w:szCs w:val="24"/>
-          <w:lang w:eastAsia="en-IN" w:bidi="hi-IN"/>
-        </w:rPr>
-        <w:t xml:space="preserve">compared </w:t>
+        <w:t xml:space="preserve">to select between models and investigate whether effects were area specific or shared across areas. We </w:t>
+      </w:r>
+      <w:r>
+        <w:rPr>
+          <w:rFonts w:ascii="Times New Roman" w:eastAsia="Times New Roman" w:hAnsi="Times New Roman" w:cs="Times New Roman"/>
+          <w:sz w:val="24"/>
+          <w:szCs w:val="24"/>
+          <w:lang w:eastAsia="en-IN" w:bidi="hi-IN"/>
+        </w:rPr>
+        <w:t>used this analysis to compare</w:t>
+      </w:r>
+      <w:r>
+        <w:rPr>
+          <w:rFonts w:ascii="Times New Roman" w:eastAsia="Times New Roman" w:hAnsi="Times New Roman" w:cs="Times New Roman"/>
+          <w:sz w:val="24"/>
+          <w:szCs w:val="24"/>
+          <w:lang w:eastAsia="en-IN" w:bidi="hi-IN"/>
+        </w:rPr>
+        <w:t xml:space="preserve"> </w:t>
       </w:r>
       <w:r>
         <w:rPr>
@@ -4895,6 +5230,15 @@
           <w:lang w:eastAsia="en-IN" w:bidi="hi-IN"/>
         </w:rPr>
         <w:t xml:space="preserve"> areas</w:t>
+      </w:r>
+      <w:r>
+        <w:rPr>
+          <w:rFonts w:ascii="Times New Roman" w:eastAsia="Times New Roman" w:hAnsi="Times New Roman" w:cs="Times New Roman"/>
+          <w:sz w:val="24"/>
+          <w:szCs w:val="24"/>
+          <w:lang w:eastAsia="en-IN" w:bidi="hi-IN"/>
+        </w:rPr>
+        <w:t>.</w:t>
       </w:r>
     </w:p>
     <w:p>
@@ -4947,16 +5291,52 @@
           <w:szCs w:val="24"/>
           <w:lang w:eastAsia="en-IN" w:bidi="hi-IN"/>
         </w:rPr>
-        <w:t xml:space="preserve">odel </w:t>
-      </w:r>
-      <w:r>
-        <w:rPr>
-          <w:rFonts w:ascii="Times New Roman" w:eastAsia="Times New Roman" w:hAnsi="Times New Roman" w:cs="Times New Roman"/>
-          <w:sz w:val="24"/>
-          <w:szCs w:val="24"/>
-          <w:lang w:eastAsia="en-IN" w:bidi="hi-IN"/>
-        </w:rPr>
-        <w:t xml:space="preserve">by AIC was found to differ between </w:t>
+        <w:t>odel</w:t>
+      </w:r>
+      <w:r>
+        <w:rPr>
+          <w:rFonts w:ascii="Times New Roman" w:eastAsia="Times New Roman" w:hAnsi="Times New Roman" w:cs="Times New Roman"/>
+          <w:sz w:val="24"/>
+          <w:szCs w:val="24"/>
+          <w:lang w:eastAsia="en-IN" w:bidi="hi-IN"/>
+        </w:rPr>
+        <w:t>s</w:t>
+      </w:r>
+      <w:r>
+        <w:rPr>
+          <w:rFonts w:ascii="Times New Roman" w:eastAsia="Times New Roman" w:hAnsi="Times New Roman" w:cs="Times New Roman"/>
+          <w:sz w:val="24"/>
+          <w:szCs w:val="24"/>
+          <w:lang w:eastAsia="en-IN" w:bidi="hi-IN"/>
+        </w:rPr>
+        <w:t xml:space="preserve"> </w:t>
+      </w:r>
+      <w:r>
+        <w:rPr>
+          <w:rFonts w:ascii="Times New Roman" w:eastAsia="Times New Roman" w:hAnsi="Times New Roman" w:cs="Times New Roman"/>
+          <w:sz w:val="24"/>
+          <w:szCs w:val="24"/>
+          <w:lang w:eastAsia="en-IN" w:bidi="hi-IN"/>
+        </w:rPr>
+        <w:t>by AIC w</w:t>
+      </w:r>
+      <w:r>
+        <w:rPr>
+          <w:rFonts w:ascii="Times New Roman" w:eastAsia="Times New Roman" w:hAnsi="Times New Roman" w:cs="Times New Roman"/>
+          <w:sz w:val="24"/>
+          <w:szCs w:val="24"/>
+          <w:lang w:eastAsia="en-IN" w:bidi="hi-IN"/>
+        </w:rPr>
+        <w:t>ere</w:t>
+      </w:r>
+      <w:r>
+        <w:rPr>
+          <w:rFonts w:ascii="Times New Roman" w:eastAsia="Times New Roman" w:hAnsi="Times New Roman" w:cs="Times New Roman"/>
+          <w:sz w:val="24"/>
+          <w:szCs w:val="24"/>
+          <w:lang w:eastAsia="en-IN" w:bidi="hi-IN"/>
+        </w:rPr>
+        <w:t xml:space="preserve"> found to differ between </w:t>
       </w:r>
       <w:r>
         <w:rPr>
@@ -5153,16 +5533,7 @@
           <w:szCs w:val="24"/>
           <w:lang w:eastAsia="en-IN" w:bidi="hi-IN"/>
         </w:rPr>
-        <w:t xml:space="preserve"> habitat covariates, the fitted models reproduced the connectivity patterns that had been expected prior to analysis, even though no information on connectivity itself was provided to the model.</w:t>
-      </w:r>
-      <w:r>
-        <w:rPr>
-          <w:rFonts w:ascii="Times New Roman" w:eastAsia="Times New Roman" w:hAnsi="Times New Roman" w:cs="Times New Roman"/>
-          <w:sz w:val="24"/>
-          <w:szCs w:val="24"/>
-          <w:lang w:eastAsia="en-IN" w:bidi="hi-IN"/>
-        </w:rPr>
-        <w:t xml:space="preserve"> </w:t>
+        <w:t xml:space="preserve"> habitat covariates, the fitted models reproduced the connectivity patterns that had been expected prior to analysis, even though no information on connectivity itself was provided to the model. </w:t>
       </w:r>
       <w:r>
         <w:rPr>
@@ -5274,7 +5645,17 @@
           <w:szCs w:val="24"/>
           <w:lang w:eastAsia="en-IN" w:bidi="hi-IN"/>
         </w:rPr>
-        <w:t xml:space="preserve"> by topography and water in two study areas each. Both topography and presence of waterholes affected lambda in case of strictly protected and partially protected study areas.</w:t>
+        <w:t xml:space="preserve"> by topography and water in two study areas each. </w:t>
+      </w:r>
+      <w:r>
+        <w:rPr>
+          <w:rFonts w:ascii="Times New Roman" w:eastAsia="Times New Roman" w:hAnsi="Times New Roman" w:cs="Times New Roman"/>
+          <w:sz w:val="24"/>
+          <w:szCs w:val="24"/>
+          <w:lang w:eastAsia="en-IN" w:bidi="hi-IN"/>
+        </w:rPr>
+        <w:lastRenderedPageBreak/>
+        <w:t>Both topography and presence of waterholes affected lambda in case of strictly protected and partially protected study areas.</w:t>
       </w:r>
     </w:p>
     <w:p>
@@ -5294,8 +5675,25 @@
           <w:szCs w:val="24"/>
           <w:lang w:eastAsia="en-IN" w:bidi="hi-IN"/>
         </w:rPr>
-        <w:lastRenderedPageBreak/>
-        <w:t xml:space="preserve">Comparison the </w:t>
+        <w:t>Compari</w:t>
+      </w:r>
+      <w:r>
+        <w:rPr>
+          <w:rFonts w:ascii="Times New Roman" w:eastAsia="Times New Roman" w:hAnsi="Times New Roman" w:cs="Times New Roman"/>
+          <w:sz w:val="24"/>
+          <w:szCs w:val="24"/>
+          <w:lang w:eastAsia="en-IN" w:bidi="hi-IN"/>
+        </w:rPr>
+        <w:t>ng</w:t>
+      </w:r>
+      <w:r>
+        <w:rPr>
+          <w:rFonts w:ascii="Times New Roman" w:eastAsia="Times New Roman" w:hAnsi="Times New Roman" w:cs="Times New Roman"/>
+          <w:sz w:val="24"/>
+          <w:szCs w:val="24"/>
+          <w:lang w:eastAsia="en-IN" w:bidi="hi-IN"/>
+        </w:rPr>
+        <w:t xml:space="preserve"> the </w:t>
       </w:r>
       <w:r>
         <w:rPr>
@@ -5474,7 +5872,6 @@
         </w:rPr>
         <w:t xml:space="preserve">. </w:t>
       </w:r>
-      <w:proofErr w:type="gramStart"/>
       <w:r>
         <w:rPr>
           <w:rFonts w:ascii="Times New Roman" w:eastAsia="Times New Roman" w:hAnsi="Times New Roman" w:cs="Times New Roman"/>
@@ -5484,7 +5881,6 @@
         </w:rPr>
         <w:t>Failing to use covariates and non-Euclidean movement parameters in modelling snow leopard density biased the results positively for the partially and strictly protected study area, whereas the bias was negative for the unprotected study area.</w:t>
       </w:r>
-      <w:proofErr w:type="gramEnd"/>
     </w:p>
     <w:p>
       <w:pPr>
@@ -5503,7 +5899,16 @@
           <w:szCs w:val="24"/>
           <w:lang w:eastAsia="en-IN" w:bidi="hi-IN"/>
         </w:rPr>
-        <w:t xml:space="preserve">Snow leopard densities </w:t>
+        <w:t>Mean s</w:t>
+      </w:r>
+      <w:r>
+        <w:rPr>
+          <w:rFonts w:ascii="Times New Roman" w:eastAsia="Times New Roman" w:hAnsi="Times New Roman" w:cs="Times New Roman"/>
+          <w:sz w:val="24"/>
+          <w:szCs w:val="24"/>
+          <w:lang w:eastAsia="en-IN" w:bidi="hi-IN"/>
+        </w:rPr>
+        <w:t xml:space="preserve">now leopard densities </w:t>
       </w:r>
       <w:r>
         <w:rPr>
@@ -5540,7 +5945,61 @@
           <w:szCs w:val="24"/>
           <w:lang w:eastAsia="en-IN" w:bidi="hi-IN"/>
         </w:rPr>
-        <w:t xml:space="preserve">(SE = XX) </w:t>
+        <w:t>(</w:t>
+      </w:r>
+      <w:r>
+        <w:rPr>
+          <w:rFonts w:ascii="Times New Roman" w:eastAsia="Times New Roman" w:hAnsi="Times New Roman" w:cs="Times New Roman"/>
+          <w:sz w:val="24"/>
+          <w:szCs w:val="24"/>
+          <w:lang w:eastAsia="en-IN" w:bidi="hi-IN"/>
+        </w:rPr>
+        <w:t xml:space="preserve">95% CI </w:t>
+      </w:r>
+      <w:r>
+        <w:rPr>
+          <w:rFonts w:ascii="Times New Roman" w:eastAsia="Times New Roman" w:hAnsi="Times New Roman" w:cs="Times New Roman"/>
+          <w:sz w:val="24"/>
+          <w:szCs w:val="24"/>
+          <w:lang w:eastAsia="en-IN" w:bidi="hi-IN"/>
+        </w:rPr>
+        <w:t xml:space="preserve">= </w:t>
+      </w:r>
+      <w:r>
+        <w:rPr>
+          <w:rFonts w:ascii="Times New Roman" w:eastAsia="Times New Roman" w:hAnsi="Times New Roman" w:cs="Times New Roman"/>
+          <w:sz w:val="24"/>
+          <w:szCs w:val="24"/>
+          <w:lang w:eastAsia="en-IN" w:bidi="hi-IN"/>
+        </w:rPr>
+        <w:t>0.7</w:t>
+      </w:r>
+      <w:r>
+        <w:rPr>
+          <w:rFonts w:ascii="Times New Roman" w:eastAsia="Times New Roman" w:hAnsi="Times New Roman" w:cs="Times New Roman"/>
+          <w:sz w:val="24"/>
+          <w:szCs w:val="24"/>
+          <w:lang w:eastAsia="en-IN" w:bidi="hi-IN"/>
+        </w:rPr>
+        <w:t>1-</w:t>
+      </w:r>
+      <w:r>
+        <w:rPr>
+          <w:rFonts w:ascii="Times New Roman" w:eastAsia="Times New Roman" w:hAnsi="Times New Roman" w:cs="Times New Roman"/>
+          <w:sz w:val="24"/>
+          <w:szCs w:val="24"/>
+          <w:lang w:eastAsia="en-IN" w:bidi="hi-IN"/>
+        </w:rPr>
+        <w:t>0.97</w:t>
+      </w:r>
+      <w:r>
+        <w:rPr>
+          <w:rFonts w:ascii="Times New Roman" w:eastAsia="Times New Roman" w:hAnsi="Times New Roman" w:cs="Times New Roman"/>
+          <w:sz w:val="24"/>
+          <w:szCs w:val="24"/>
+          <w:lang w:eastAsia="en-IN" w:bidi="hi-IN"/>
+        </w:rPr>
+        <w:t xml:space="preserve">) </w:t>
       </w:r>
       <w:r>
         <w:rPr>
@@ -5558,7 +6017,61 @@
           <w:szCs w:val="24"/>
           <w:lang w:eastAsia="en-IN" w:bidi="hi-IN"/>
         </w:rPr>
-        <w:t xml:space="preserve">(SE = XX) </w:t>
+        <w:t>(</w:t>
+      </w:r>
+      <w:r>
+        <w:rPr>
+          <w:rFonts w:ascii="Times New Roman" w:eastAsia="Times New Roman" w:hAnsi="Times New Roman" w:cs="Times New Roman"/>
+          <w:sz w:val="24"/>
+          <w:szCs w:val="24"/>
+          <w:lang w:eastAsia="en-IN" w:bidi="hi-IN"/>
+        </w:rPr>
+        <w:t xml:space="preserve">95% CI = </w:t>
+      </w:r>
+      <w:r>
+        <w:rPr>
+          <w:rFonts w:ascii="Times New Roman" w:eastAsia="Times New Roman" w:hAnsi="Times New Roman" w:cs="Times New Roman"/>
+          <w:sz w:val="24"/>
+          <w:szCs w:val="24"/>
+          <w:lang w:eastAsia="en-IN" w:bidi="hi-IN"/>
+        </w:rPr>
+        <w:t>0.7</w:t>
+      </w:r>
+      <w:r>
+        <w:rPr>
+          <w:rFonts w:ascii="Times New Roman" w:eastAsia="Times New Roman" w:hAnsi="Times New Roman" w:cs="Times New Roman"/>
+          <w:sz w:val="24"/>
+          <w:szCs w:val="24"/>
+          <w:lang w:eastAsia="en-IN" w:bidi="hi-IN"/>
+        </w:rPr>
+        <w:t>2-</w:t>
+      </w:r>
+      <w:r>
+        <w:rPr>
+          <w:rFonts w:ascii="Times New Roman" w:eastAsia="Times New Roman" w:hAnsi="Times New Roman" w:cs="Times New Roman"/>
+          <w:sz w:val="24"/>
+          <w:szCs w:val="24"/>
+          <w:lang w:eastAsia="en-IN" w:bidi="hi-IN"/>
+        </w:rPr>
+        <w:t>0.8</w:t>
+      </w:r>
+      <w:r>
+        <w:rPr>
+          <w:rFonts w:ascii="Times New Roman" w:eastAsia="Times New Roman" w:hAnsi="Times New Roman" w:cs="Times New Roman"/>
+          <w:sz w:val="24"/>
+          <w:szCs w:val="24"/>
+          <w:lang w:eastAsia="en-IN" w:bidi="hi-IN"/>
+        </w:rPr>
+        <w:t>9</w:t>
+      </w:r>
+      <w:r>
+        <w:rPr>
+          <w:rFonts w:ascii="Times New Roman" w:eastAsia="Times New Roman" w:hAnsi="Times New Roman" w:cs="Times New Roman"/>
+          <w:sz w:val="24"/>
+          <w:szCs w:val="24"/>
+          <w:lang w:eastAsia="en-IN" w:bidi="hi-IN"/>
+        </w:rPr>
+        <w:t xml:space="preserve">) </w:t>
       </w:r>
       <w:r>
         <w:rPr>
@@ -5576,7 +6089,61 @@
           <w:szCs w:val="24"/>
           <w:lang w:eastAsia="en-IN" w:bidi="hi-IN"/>
         </w:rPr>
-        <w:t xml:space="preserve">(SE = XX) </w:t>
+        <w:t>(</w:t>
+      </w:r>
+      <w:r>
+        <w:rPr>
+          <w:rFonts w:ascii="Times New Roman" w:eastAsia="Times New Roman" w:hAnsi="Times New Roman" w:cs="Times New Roman"/>
+          <w:sz w:val="24"/>
+          <w:szCs w:val="24"/>
+          <w:lang w:eastAsia="en-IN" w:bidi="hi-IN"/>
+        </w:rPr>
+        <w:t xml:space="preserve">95% CI = </w:t>
+      </w:r>
+      <w:r>
+        <w:rPr>
+          <w:rFonts w:ascii="Times New Roman" w:eastAsia="Times New Roman" w:hAnsi="Times New Roman" w:cs="Times New Roman"/>
+          <w:sz w:val="24"/>
+          <w:szCs w:val="24"/>
+          <w:lang w:eastAsia="en-IN" w:bidi="hi-IN"/>
+        </w:rPr>
+        <w:t>1.0</w:t>
+      </w:r>
+      <w:r>
+        <w:rPr>
+          <w:rFonts w:ascii="Times New Roman" w:eastAsia="Times New Roman" w:hAnsi="Times New Roman" w:cs="Times New Roman"/>
+          <w:sz w:val="24"/>
+          <w:szCs w:val="24"/>
+          <w:lang w:eastAsia="en-IN" w:bidi="hi-IN"/>
+        </w:rPr>
+        <w:t>5-</w:t>
+      </w:r>
+      <w:r>
+        <w:rPr>
+          <w:rFonts w:ascii="Times New Roman" w:eastAsia="Times New Roman" w:hAnsi="Times New Roman" w:cs="Times New Roman"/>
+          <w:sz w:val="24"/>
+          <w:szCs w:val="24"/>
+          <w:lang w:eastAsia="en-IN" w:bidi="hi-IN"/>
+        </w:rPr>
+        <w:t>1.3</w:t>
+      </w:r>
+      <w:r>
+        <w:rPr>
+          <w:rFonts w:ascii="Times New Roman" w:eastAsia="Times New Roman" w:hAnsi="Times New Roman" w:cs="Times New Roman"/>
+          <w:sz w:val="24"/>
+          <w:szCs w:val="24"/>
+          <w:lang w:eastAsia="en-IN" w:bidi="hi-IN"/>
+        </w:rPr>
+        <w:t>1</w:t>
+      </w:r>
+      <w:r>
+        <w:rPr>
+          <w:rFonts w:ascii="Times New Roman" w:eastAsia="Times New Roman" w:hAnsi="Times New Roman" w:cs="Times New Roman"/>
+          <w:sz w:val="24"/>
+          <w:szCs w:val="24"/>
+          <w:lang w:eastAsia="en-IN" w:bidi="hi-IN"/>
+        </w:rPr>
+        <w:t xml:space="preserve">) </w:t>
       </w:r>
       <w:r>
         <w:rPr>
@@ -5714,232 +6281,581 @@
     </w:p>
     <w:p>
       <w:pPr>
-        <w:spacing w:before="100" w:beforeAutospacing="1" w:after="100" w:afterAutospacing="1" w:line="240" w:lineRule="auto"/>
-        <w:rPr>
-          <w:rFonts w:ascii="Times New Roman" w:eastAsia="Times New Roman" w:hAnsi="Times New Roman" w:cs="Times New Roman"/>
-          <w:sz w:val="24"/>
-          <w:szCs w:val="24"/>
-          <w:lang w:eastAsia="en-IN" w:bidi="hi-IN"/>
-        </w:rPr>
-      </w:pPr>
-      <w:r>
-        <w:rPr>
-          <w:rFonts w:ascii="Times New Roman" w:eastAsia="Times New Roman" w:hAnsi="Times New Roman" w:cs="Times New Roman"/>
-          <w:sz w:val="24"/>
-          <w:szCs w:val="24"/>
-          <w:lang w:eastAsia="en-IN" w:bidi="hi-IN"/>
-        </w:rPr>
-        <w:t>Table XX: Candidate model sets from the three study areas</w:t>
-      </w:r>
-      <w:r>
-        <w:rPr>
-          <w:rFonts w:ascii="Times New Roman" w:eastAsia="Times New Roman" w:hAnsi="Times New Roman" w:cs="Times New Roman"/>
-          <w:sz w:val="24"/>
-          <w:szCs w:val="24"/>
-          <w:lang w:eastAsia="en-IN" w:bidi="hi-IN"/>
-        </w:rPr>
-        <w:t xml:space="preserve">, corresponding </w:t>
-      </w:r>
-      <w:proofErr w:type="spellStart"/>
-      <w:r>
-        <w:rPr>
-          <w:rFonts w:ascii="Times New Roman" w:eastAsia="Times New Roman" w:hAnsi="Times New Roman" w:cs="Times New Roman"/>
-          <w:sz w:val="24"/>
-          <w:szCs w:val="24"/>
-          <w:lang w:eastAsia="en-IN" w:bidi="hi-IN"/>
-        </w:rPr>
-        <w:t>AICc</w:t>
-      </w:r>
-      <w:proofErr w:type="spellEnd"/>
-      <w:r>
-        <w:rPr>
-          <w:rFonts w:ascii="Times New Roman" w:eastAsia="Times New Roman" w:hAnsi="Times New Roman" w:cs="Times New Roman"/>
-          <w:sz w:val="24"/>
-          <w:szCs w:val="24"/>
-          <w:lang w:eastAsia="en-IN" w:bidi="hi-IN"/>
-        </w:rPr>
-        <w:t xml:space="preserve"> and AIC weights, and </w:t>
-      </w:r>
-      <w:r>
-        <w:rPr>
-          <w:rFonts w:ascii="Times New Roman" w:eastAsia="Times New Roman" w:hAnsi="Times New Roman" w:cs="Times New Roman"/>
-          <w:sz w:val="24"/>
-          <w:szCs w:val="24"/>
-          <w:lang w:eastAsia="en-IN" w:bidi="hi-IN"/>
-        </w:rPr>
-        <w:t>estimates of snow leopard density and abundance.</w:t>
+        <w:spacing w:after="0" w:line="240" w:lineRule="auto"/>
+        <w:rPr>
+          <w:rFonts w:ascii="Times New Roman" w:eastAsia="Times New Roman" w:hAnsi="Times New Roman" w:cs="Times New Roman"/>
+          <w:b/>
+          <w:bCs/>
+          <w:sz w:val="24"/>
+          <w:szCs w:val="24"/>
+          <w:lang w:eastAsia="en-IN" w:bidi="hi-IN"/>
+        </w:rPr>
+      </w:pPr>
+      <w:commentRangeStart w:id="4"/>
+      <w:r>
+        <w:rPr>
+          <w:rFonts w:ascii="Times New Roman" w:eastAsia="Times New Roman" w:hAnsi="Times New Roman" w:cs="Times New Roman"/>
+          <w:b/>
+          <w:bCs/>
+          <w:sz w:val="24"/>
+          <w:szCs w:val="24"/>
+          <w:lang w:eastAsia="en-IN" w:bidi="hi-IN"/>
+        </w:rPr>
+        <w:t>Discussion</w:t>
+      </w:r>
+      <w:commentRangeEnd w:id="4"/>
+      <w:r>
+        <w:rPr>
+          <w:rStyle w:val="CommentReference"/>
+        </w:rPr>
+        <w:commentReference w:id="4"/>
       </w:r>
     </w:p>
     <w:p>
       <w:pPr>
-        <w:spacing w:before="100" w:beforeAutospacing="1" w:after="100" w:afterAutospacing="1" w:line="240" w:lineRule="auto"/>
-        <w:rPr>
-          <w:rFonts w:ascii="Times New Roman" w:eastAsia="Times New Roman" w:hAnsi="Times New Roman" w:cs="Times New Roman"/>
-          <w:sz w:val="24"/>
-          <w:szCs w:val="24"/>
-          <w:lang w:eastAsia="en-IN" w:bidi="hi-IN"/>
-        </w:rPr>
-      </w:pPr>
-      <w:r>
-        <w:rPr>
-          <w:rFonts w:ascii="Times New Roman" w:eastAsia="Times New Roman" w:hAnsi="Times New Roman" w:cs="Times New Roman"/>
-          <w:sz w:val="24"/>
-          <w:szCs w:val="24"/>
-          <w:lang w:eastAsia="en-IN" w:bidi="hi-IN"/>
-        </w:rPr>
-        <w:t xml:space="preserve">Figure XX: Visual depiction of least cost paths between random points, </w:t>
+        <w:spacing w:after="0" w:line="240" w:lineRule="auto"/>
+        <w:rPr>
+          <w:rFonts w:ascii="Times New Roman" w:eastAsia="Times New Roman" w:hAnsi="Times New Roman" w:cs="Times New Roman"/>
+          <w:sz w:val="24"/>
+          <w:szCs w:val="24"/>
+          <w:lang w:eastAsia="en-IN" w:bidi="hi-IN"/>
+        </w:rPr>
+      </w:pPr>
+      <w:r>
+        <w:rPr>
+          <w:rFonts w:ascii="Times New Roman" w:eastAsia="Times New Roman" w:hAnsi="Times New Roman" w:cs="Times New Roman"/>
+          <w:sz w:val="24"/>
+          <w:szCs w:val="24"/>
+          <w:lang w:eastAsia="en-IN" w:bidi="hi-IN"/>
+        </w:rPr>
+        <w:t>Snow leopard are a habitat specialist and mountain ranges such as the ones in South Gobi provide a structured habitat to the species, that  prevents uniform usage as expected by Euclidean analysis of home ranges.</w:t>
+      </w:r>
+      <w:r>
+        <w:rPr>
+          <w:rFonts w:ascii="Times New Roman" w:eastAsia="Times New Roman" w:hAnsi="Times New Roman" w:cs="Times New Roman"/>
+          <w:sz w:val="24"/>
+          <w:szCs w:val="24"/>
+          <w:lang w:eastAsia="en-IN" w:bidi="hi-IN"/>
+        </w:rPr>
+        <w:t xml:space="preserve"> </w:t>
+      </w:r>
+      <w:r>
+        <w:rPr>
+          <w:rFonts w:ascii="Times New Roman" w:eastAsia="Times New Roman" w:hAnsi="Times New Roman" w:cs="Times New Roman"/>
+          <w:sz w:val="24"/>
+          <w:szCs w:val="24"/>
+          <w:lang w:eastAsia="en-IN" w:bidi="hi-IN"/>
+        </w:rPr>
+        <w:t>They tend to</w:t>
+      </w:r>
+      <w:r>
+        <w:rPr>
+          <w:rFonts w:ascii="Times New Roman" w:eastAsia="Times New Roman" w:hAnsi="Times New Roman" w:cs="Times New Roman"/>
+          <w:sz w:val="24"/>
+          <w:szCs w:val="24"/>
+          <w:lang w:eastAsia="en-IN" w:bidi="hi-IN"/>
+        </w:rPr>
+        <w:t xml:space="preserve"> prefer rugged habitats and avoid plain terrain in Gobi. Telemetry data indicates no effect of</w:t>
+      </w:r>
+      <w:r>
+        <w:rPr>
+          <w:rFonts w:ascii="Times New Roman" w:eastAsia="Times New Roman" w:hAnsi="Times New Roman" w:cs="Times New Roman"/>
+          <w:sz w:val="24"/>
+          <w:szCs w:val="24"/>
+          <w:lang w:eastAsia="en-IN" w:bidi="hi-IN"/>
+        </w:rPr>
+        <w:t xml:space="preserve"> altitude in Gobi that varies between 900 and 2100xx meters above MSL. A recent publication </w:t>
+      </w:r>
+      <w:r>
+        <w:rPr>
+          <w:rFonts w:ascii="Times New Roman" w:eastAsia="Times New Roman" w:hAnsi="Times New Roman" w:cs="Times New Roman"/>
+          <w:sz w:val="24"/>
+          <w:szCs w:val="24"/>
+          <w:lang w:eastAsia="en-IN" w:bidi="hi-IN"/>
+        </w:rPr>
+        <w:fldChar w:fldCharType="begin" w:fldLock="1"/>
+      </w:r>
+      <w:r>
+        <w:rPr>
+          <w:rFonts w:ascii="Times New Roman" w:eastAsia="Times New Roman" w:hAnsi="Times New Roman" w:cs="Times New Roman"/>
+          <w:sz w:val="24"/>
+          <w:szCs w:val="24"/>
+          <w:lang w:eastAsia="en-IN" w:bidi="hi-IN"/>
+        </w:rPr>
+        <w:instrText>ADDIN CSL_CITATION { "citationItems" : [ { "id" : "ITEM-1", "itemData" : { "DOI" : "10.1016/j.biocon.2016.08.034", "ISSN" : "00063207", "abstract" : "Conserving large carnivores in an increasingly crowded planet raises difficult challenges. A recurring debate is whether large carnivores can be conserved in human used landscapes (land sharing) or whether they require specially designated areas (land sparing). Here we show that 40% of the 170 protected areas in the global range of the snow leopard (Panthera uncia) are smaller than the home range of a single adult male and only 4\u201313% are large enough for a 90% probability of containing 15 or more adult females. We used data from 16 snow leopards equipped with GPS collars in the Tost Mountains of South Gobi, Mongolia, to calculate home range size and overlap using three different estimators: minimum convex polygons (MCP), kernel utility distributions (Kernel), and local convex hulls (LoCoH). Local convex hull home ranges were smaller and included lower proportions of unused habitats compared to home ranges based on minimum convex polygons and Kernels. Intra-sexual home range overlap was low, especially for adult males, suggesting that snow leopards are territorial. Mean home range size based on the LoCoH estimates was 207\u00a0km2\u00a0\u00b1\u00a063 SD for adult males and 124\u00a0km2\u00a0\u00b1\u00a041 SD for adult females. Our estimates were 6\u201344 times larger than earlier estimates based on VHF technology when comparing similar estimators, i.e. MCP. Our study illustrates that protected areas alone will not be able to conserve predators with large home ranges and conservationists and managers should not restrict their efforts to land sparing.", "author" : [ { "dropping-particle" : "", "family" : "Johansson", "given" : "\u00d6rjan", "non-dropping-particle" : "", "parse-names" : false, "suffix" : "" }, { "dropping-particle" : "", "family" : "Rauset", "given" : "Geir Rune", "non-dropping-particle" : "", "parse-names" : false, "suffix" : "" }, { "dropping-particle" : "", "family" : "Samelius", "given" : "Gustaf", "non-dropping-particle" : "", "parse-names" : false, "suffix" : "" }, { "dropping-particle" : "", "family" : "McCarthy", "given" : "Tom", "non-dropping-particle" : "", "parse-names" : false, "suffix" : "" }, { "dropping-particle" : "", "family" : "Andr\u00e9n", "given" : "Henrik", "non-dropping-particle" : "", "parse-names" : false, "suffix" : "" }, { "dropping-particle" : "", "family" : "Tumursukh", "given" : "Lkhagvasumberel", "non-dropping-particle" : "", "parse-names" : false, "suffix" : "" }, { "dropping-particle" : "", "family" : "Mishra", "given" : "Charudutt", "non-dropping-particle" : "", "parse-names" : false, "suffix" : "" } ], "container-title" : "Biological Conservation", "id" : "ITEM-1", "issued" : { "date-parts" : [ [ "2016" ] ] }, "page" : "1-7", "publisher" : "Elsevier Ltd", "title" : "Land sharing is essential for snow leopard conservation", "type" : "article-journal", "volume" : "203" }, "uris" : [ "http://www.mendeley.com/documents/?uuid=7ec6aa85-0fac-449b-8252-0ee96b7ad60b" ] } ], "mendeley" : { "formattedCitation" : "(Johansson et al., 2016)", "plainTextFormattedCitation" : "(Johansson et al., 2016)", "previouslyFormattedCitation" : "(Johansson et al., 2016)" }, "properties" : { "noteIndex" : 0 }, "schema" : "https://github.com/citation-style-language/schema/raw/master/csl-citation.json" }</w:instrText>
+      </w:r>
+      <w:r>
+        <w:rPr>
+          <w:rFonts w:ascii="Times New Roman" w:eastAsia="Times New Roman" w:hAnsi="Times New Roman" w:cs="Times New Roman"/>
+          <w:sz w:val="24"/>
+          <w:szCs w:val="24"/>
+          <w:lang w:eastAsia="en-IN" w:bidi="hi-IN"/>
+        </w:rPr>
+        <w:fldChar w:fldCharType="separate"/>
+      </w:r>
+      <w:r>
+        <w:rPr>
+          <w:rFonts w:ascii="Times New Roman" w:eastAsia="Times New Roman" w:hAnsi="Times New Roman" w:cs="Times New Roman"/>
+          <w:noProof/>
+          <w:sz w:val="24"/>
+          <w:szCs w:val="24"/>
+          <w:lang w:eastAsia="en-IN" w:bidi="hi-IN"/>
+        </w:rPr>
+        <w:t>(Johansson et al., 2016)</w:t>
+      </w:r>
+      <w:r>
+        <w:rPr>
+          <w:rFonts w:ascii="Times New Roman" w:eastAsia="Times New Roman" w:hAnsi="Times New Roman" w:cs="Times New Roman"/>
+          <w:sz w:val="24"/>
+          <w:szCs w:val="24"/>
+          <w:lang w:eastAsia="en-IN" w:bidi="hi-IN"/>
+        </w:rPr>
+        <w:fldChar w:fldCharType="end"/>
+      </w:r>
+      <w:r>
+        <w:rPr>
+          <w:rFonts w:ascii="Times New Roman" w:eastAsia="Times New Roman" w:hAnsi="Times New Roman" w:cs="Times New Roman"/>
+          <w:sz w:val="24"/>
+          <w:szCs w:val="24"/>
+          <w:lang w:eastAsia="en-IN" w:bidi="hi-IN"/>
+        </w:rPr>
+        <w:t xml:space="preserve"> from </w:t>
+      </w:r>
+      <w:proofErr w:type="spellStart"/>
+      <w:r>
+        <w:rPr>
+          <w:rFonts w:ascii="Times New Roman" w:eastAsia="Times New Roman" w:hAnsi="Times New Roman" w:cs="Times New Roman"/>
+          <w:sz w:val="24"/>
+          <w:szCs w:val="24"/>
+          <w:lang w:eastAsia="en-IN" w:bidi="hi-IN"/>
+        </w:rPr>
+        <w:t>Tost</w:t>
+      </w:r>
+      <w:proofErr w:type="spellEnd"/>
+      <w:r>
+        <w:rPr>
+          <w:rFonts w:ascii="Times New Roman" w:eastAsia="Times New Roman" w:hAnsi="Times New Roman" w:cs="Times New Roman"/>
+          <w:sz w:val="24"/>
+          <w:szCs w:val="24"/>
+          <w:lang w:eastAsia="en-IN" w:bidi="hi-IN"/>
+        </w:rPr>
+        <w:t xml:space="preserve"> (partially protected) reveal home range shapes characterized by rugged mountain habitat.</w:t>
+      </w:r>
+      <w:r>
+        <w:rPr>
+          <w:rFonts w:ascii="Times New Roman" w:eastAsia="Times New Roman" w:hAnsi="Times New Roman" w:cs="Times New Roman"/>
+          <w:sz w:val="24"/>
+          <w:szCs w:val="24"/>
+          <w:lang w:eastAsia="en-IN" w:bidi="hi-IN"/>
+        </w:rPr>
+        <w:t xml:space="preserve"> </w:t>
+      </w:r>
+      <w:r>
+        <w:rPr>
+          <w:rFonts w:ascii="Times New Roman" w:eastAsia="Times New Roman" w:hAnsi="Times New Roman" w:cs="Times New Roman"/>
+          <w:sz w:val="24"/>
+          <w:szCs w:val="24"/>
+          <w:lang w:eastAsia="en-IN" w:bidi="hi-IN"/>
+        </w:rPr>
+        <w:t xml:space="preserve">Our results highlight that spatial distribution of snow leopards’ ranging patterns was non-Euclidean for the three study areas in South Gobi. </w:t>
       </w:r>
     </w:p>
     <w:p>
       <w:pPr>
-        <w:spacing w:before="100" w:beforeAutospacing="1" w:after="100" w:afterAutospacing="1" w:line="240" w:lineRule="auto"/>
-        <w:rPr>
-          <w:rFonts w:ascii="Times New Roman" w:eastAsia="Times New Roman" w:hAnsi="Times New Roman" w:cs="Times New Roman"/>
-          <w:sz w:val="24"/>
-          <w:szCs w:val="24"/>
-          <w:lang w:eastAsia="en-IN" w:bidi="hi-IN"/>
-        </w:rPr>
-      </w:pPr>
-      <w:r>
-        <w:rPr>
-          <w:rFonts w:ascii="Times New Roman" w:eastAsia="Times New Roman" w:hAnsi="Times New Roman" w:cs="Times New Roman"/>
-          <w:sz w:val="24"/>
-          <w:szCs w:val="24"/>
-          <w:lang w:eastAsia="en-IN" w:bidi="hi-IN"/>
-        </w:rPr>
-        <w:t xml:space="preserve">Figure </w:t>
-      </w:r>
-      <w:proofErr w:type="spellStart"/>
-      <w:r>
-        <w:rPr>
-          <w:rFonts w:ascii="Times New Roman" w:eastAsia="Times New Roman" w:hAnsi="Times New Roman" w:cs="Times New Roman"/>
-          <w:sz w:val="24"/>
-          <w:szCs w:val="24"/>
-          <w:lang w:eastAsia="en-IN" w:bidi="hi-IN"/>
-        </w:rPr>
-        <w:t>XXb</w:t>
-      </w:r>
-      <w:proofErr w:type="spellEnd"/>
-      <w:r>
-        <w:rPr>
-          <w:rFonts w:ascii="Times New Roman" w:eastAsia="Times New Roman" w:hAnsi="Times New Roman" w:cs="Times New Roman"/>
-          <w:sz w:val="24"/>
-          <w:szCs w:val="24"/>
-          <w:lang w:eastAsia="en-IN" w:bidi="hi-IN"/>
-        </w:rPr>
-        <w:t>: Visual depiction of non-Euclidean ranging patterns around randomly chosen sampling location</w:t>
-      </w:r>
+        <w:spacing w:after="0" w:line="240" w:lineRule="auto"/>
+        <w:rPr>
+          <w:rFonts w:ascii="Times New Roman" w:eastAsia="Times New Roman" w:hAnsi="Times New Roman" w:cs="Times New Roman"/>
+          <w:sz w:val="24"/>
+          <w:szCs w:val="24"/>
+          <w:lang w:eastAsia="en-IN" w:bidi="hi-IN"/>
+        </w:rPr>
+      </w:pPr>
     </w:p>
     <w:p>
       <w:pPr>
-        <w:spacing w:before="100" w:beforeAutospacing="1" w:after="100" w:afterAutospacing="1" w:line="240" w:lineRule="auto"/>
-        <w:rPr>
-          <w:rFonts w:ascii="Times New Roman" w:eastAsia="Times New Roman" w:hAnsi="Times New Roman" w:cs="Times New Roman"/>
-          <w:sz w:val="24"/>
-          <w:szCs w:val="24"/>
-          <w:lang w:eastAsia="en-IN" w:bidi="hi-IN"/>
-        </w:rPr>
-      </w:pPr>
-      <w:r>
-        <w:rPr>
-          <w:rFonts w:ascii="Times New Roman" w:eastAsia="Times New Roman" w:hAnsi="Times New Roman" w:cs="Times New Roman"/>
-          <w:sz w:val="24"/>
-          <w:szCs w:val="24"/>
-          <w:lang w:eastAsia="en-IN" w:bidi="hi-IN"/>
-        </w:rPr>
-        <w:t xml:space="preserve">Figure </w:t>
-      </w:r>
-      <w:proofErr w:type="spellStart"/>
-      <w:r>
-        <w:rPr>
-          <w:rFonts w:ascii="Times New Roman" w:eastAsia="Times New Roman" w:hAnsi="Times New Roman" w:cs="Times New Roman"/>
-          <w:sz w:val="24"/>
-          <w:szCs w:val="24"/>
-          <w:lang w:eastAsia="en-IN" w:bidi="hi-IN"/>
-        </w:rPr>
-        <w:t>XXa</w:t>
-      </w:r>
-      <w:proofErr w:type="spellEnd"/>
-      <w:r>
-        <w:rPr>
-          <w:rFonts w:ascii="Times New Roman" w:eastAsia="Times New Roman" w:hAnsi="Times New Roman" w:cs="Times New Roman"/>
-          <w:sz w:val="24"/>
-          <w:szCs w:val="24"/>
-          <w:lang w:eastAsia="en-IN" w:bidi="hi-IN"/>
-        </w:rPr>
-        <w:t>: Snow leopard density surface generated based on the most parsimonious model</w:t>
+        <w:spacing w:after="0" w:line="240" w:lineRule="auto"/>
+        <w:rPr>
+          <w:rFonts w:ascii="Times New Roman" w:eastAsia="Times New Roman" w:hAnsi="Times New Roman" w:cs="Times New Roman"/>
+          <w:sz w:val="24"/>
+          <w:szCs w:val="24"/>
+          <w:lang w:eastAsia="en-IN" w:bidi="hi-IN"/>
+        </w:rPr>
+      </w:pPr>
+      <w:r>
+        <w:rPr>
+          <w:rFonts w:ascii="Times New Roman" w:eastAsia="Times New Roman" w:hAnsi="Times New Roman" w:cs="Times New Roman"/>
+          <w:sz w:val="24"/>
+          <w:szCs w:val="24"/>
+          <w:lang w:eastAsia="en-IN" w:bidi="hi-IN"/>
+        </w:rPr>
+        <w:t xml:space="preserve">Field biologists </w:t>
+      </w:r>
+      <w:r>
+        <w:rPr>
+          <w:rFonts w:ascii="Times New Roman" w:eastAsia="Times New Roman" w:hAnsi="Times New Roman" w:cs="Times New Roman"/>
+          <w:sz w:val="24"/>
+          <w:szCs w:val="24"/>
+          <w:lang w:eastAsia="en-IN" w:bidi="hi-IN"/>
+        </w:rPr>
+        <w:t xml:space="preserve">also </w:t>
+      </w:r>
+      <w:r>
+        <w:rPr>
+          <w:rFonts w:ascii="Times New Roman" w:eastAsia="Times New Roman" w:hAnsi="Times New Roman" w:cs="Times New Roman"/>
+          <w:sz w:val="24"/>
+          <w:szCs w:val="24"/>
+          <w:lang w:eastAsia="en-IN" w:bidi="hi-IN"/>
+        </w:rPr>
+        <w:t xml:space="preserve">report preferences to certain </w:t>
+      </w:r>
+      <w:proofErr w:type="gramStart"/>
+      <w:r>
+        <w:rPr>
+          <w:rFonts w:ascii="Times New Roman" w:eastAsia="Times New Roman" w:hAnsi="Times New Roman" w:cs="Times New Roman"/>
+          <w:sz w:val="24"/>
+          <w:szCs w:val="24"/>
+          <w:lang w:eastAsia="en-IN" w:bidi="hi-IN"/>
+        </w:rPr>
+        <w:t>micro-habitats</w:t>
+      </w:r>
+      <w:proofErr w:type="gramEnd"/>
+      <w:r>
+        <w:rPr>
+          <w:rFonts w:ascii="Times New Roman" w:eastAsia="Times New Roman" w:hAnsi="Times New Roman" w:cs="Times New Roman"/>
+          <w:sz w:val="24"/>
+          <w:szCs w:val="24"/>
+          <w:lang w:eastAsia="en-IN" w:bidi="hi-IN"/>
+        </w:rPr>
+        <w:t xml:space="preserve"> by snow leopards for scraping and marking with urine</w:t>
+      </w:r>
+      <w:r>
+        <w:rPr>
+          <w:rFonts w:ascii="Times New Roman" w:eastAsia="Times New Roman" w:hAnsi="Times New Roman" w:cs="Times New Roman"/>
+          <w:sz w:val="24"/>
+          <w:szCs w:val="24"/>
+          <w:lang w:eastAsia="en-IN" w:bidi="hi-IN"/>
+        </w:rPr>
+        <w:t xml:space="preserve"> (ref. xx)</w:t>
+      </w:r>
+      <w:r>
+        <w:rPr>
+          <w:rFonts w:ascii="Times New Roman" w:eastAsia="Times New Roman" w:hAnsi="Times New Roman" w:cs="Times New Roman"/>
+          <w:sz w:val="24"/>
+          <w:szCs w:val="24"/>
+          <w:lang w:eastAsia="en-IN" w:bidi="hi-IN"/>
+        </w:rPr>
+        <w:t>, and these sites have been used for years to collect camera trapping and genetic data</w:t>
+      </w:r>
+      <w:r>
+        <w:rPr>
+          <w:rFonts w:ascii="Times New Roman" w:eastAsia="Times New Roman" w:hAnsi="Times New Roman" w:cs="Times New Roman"/>
+          <w:sz w:val="24"/>
+          <w:szCs w:val="24"/>
+          <w:lang w:eastAsia="en-IN" w:bidi="hi-IN"/>
+        </w:rPr>
+        <w:t xml:space="preserve"> (e.g. ref. XX)</w:t>
+      </w:r>
+      <w:r>
+        <w:rPr>
+          <w:rFonts w:ascii="Times New Roman" w:eastAsia="Times New Roman" w:hAnsi="Times New Roman" w:cs="Times New Roman"/>
+          <w:sz w:val="24"/>
+          <w:szCs w:val="24"/>
+          <w:lang w:eastAsia="en-IN" w:bidi="hi-IN"/>
+        </w:rPr>
+        <w:t>.</w:t>
+      </w:r>
+      <w:r>
+        <w:rPr>
+          <w:rFonts w:ascii="Times New Roman" w:eastAsia="Times New Roman" w:hAnsi="Times New Roman" w:cs="Times New Roman"/>
+          <w:sz w:val="24"/>
+          <w:szCs w:val="24"/>
+          <w:lang w:eastAsia="en-IN" w:bidi="hi-IN"/>
+        </w:rPr>
+        <w:t xml:space="preserve"> Our camera trapping data also suggested possible affinity for sites with </w:t>
+      </w:r>
+      <w:proofErr w:type="gramStart"/>
+      <w:r>
+        <w:rPr>
+          <w:rFonts w:ascii="Times New Roman" w:eastAsia="Times New Roman" w:hAnsi="Times New Roman" w:cs="Times New Roman"/>
+          <w:sz w:val="24"/>
+          <w:szCs w:val="24"/>
+          <w:lang w:eastAsia="en-IN" w:bidi="hi-IN"/>
+        </w:rPr>
+        <w:t>water-holes</w:t>
+      </w:r>
+      <w:proofErr w:type="gramEnd"/>
+      <w:r>
+        <w:rPr>
+          <w:rFonts w:ascii="Times New Roman" w:eastAsia="Times New Roman" w:hAnsi="Times New Roman" w:cs="Times New Roman"/>
+          <w:sz w:val="24"/>
+          <w:szCs w:val="24"/>
+          <w:lang w:eastAsia="en-IN" w:bidi="hi-IN"/>
+        </w:rPr>
+        <w:t>, especially during the summers</w:t>
+      </w:r>
+      <w:r>
+        <w:rPr>
+          <w:rFonts w:ascii="Times New Roman" w:eastAsia="Times New Roman" w:hAnsi="Times New Roman" w:cs="Times New Roman"/>
+          <w:sz w:val="24"/>
+          <w:szCs w:val="24"/>
+          <w:lang w:eastAsia="en-IN" w:bidi="hi-IN"/>
+        </w:rPr>
+        <w:t xml:space="preserve">. </w:t>
+      </w:r>
+      <w:r>
+        <w:rPr>
+          <w:rFonts w:ascii="Times New Roman" w:eastAsia="Times New Roman" w:hAnsi="Times New Roman" w:cs="Times New Roman"/>
+          <w:sz w:val="24"/>
+          <w:szCs w:val="24"/>
+          <w:lang w:eastAsia="en-IN" w:bidi="hi-IN"/>
+        </w:rPr>
+        <w:t xml:space="preserve">In our case from Gobi, we found strong support for models that used a binary variable for presence of water, and topography as the two covariates influencing lambda. </w:t>
+      </w:r>
+      <w:r>
+        <w:rPr>
+          <w:rFonts w:ascii="Times New Roman" w:eastAsia="Times New Roman" w:hAnsi="Times New Roman" w:cs="Times New Roman"/>
+          <w:sz w:val="24"/>
+          <w:szCs w:val="24"/>
+          <w:lang w:eastAsia="en-IN" w:bidi="hi-IN"/>
+        </w:rPr>
+        <w:t>Our results underscore that c</w:t>
+      </w:r>
+      <w:r>
+        <w:rPr>
+          <w:rFonts w:ascii="Times New Roman" w:eastAsia="Times New Roman" w:hAnsi="Times New Roman" w:cs="Times New Roman"/>
+          <w:sz w:val="24"/>
+          <w:szCs w:val="24"/>
+          <w:lang w:eastAsia="en-IN" w:bidi="hi-IN"/>
+        </w:rPr>
+        <w:t xml:space="preserve">amera placement has a strong effect on the detection functions, primarily in defining the lambda than sigma in our case. </w:t>
+      </w:r>
+      <w:r>
+        <w:rPr>
+          <w:rFonts w:ascii="Times New Roman" w:eastAsia="Times New Roman" w:hAnsi="Times New Roman" w:cs="Times New Roman"/>
+          <w:sz w:val="24"/>
+          <w:szCs w:val="24"/>
+          <w:lang w:eastAsia="en-IN" w:bidi="hi-IN"/>
+        </w:rPr>
+        <w:t xml:space="preserve">Coefficients from the study area that </w:t>
+      </w:r>
+      <w:proofErr w:type="gramStart"/>
+      <w:r>
+        <w:rPr>
+          <w:rFonts w:ascii="Times New Roman" w:eastAsia="Times New Roman" w:hAnsi="Times New Roman" w:cs="Times New Roman"/>
+          <w:sz w:val="24"/>
+          <w:szCs w:val="24"/>
+          <w:lang w:eastAsia="en-IN" w:bidi="hi-IN"/>
+        </w:rPr>
+        <w:t>was sampled</w:t>
+      </w:r>
+      <w:proofErr w:type="gramEnd"/>
+      <w:r>
+        <w:rPr>
+          <w:rFonts w:ascii="Times New Roman" w:eastAsia="Times New Roman" w:hAnsi="Times New Roman" w:cs="Times New Roman"/>
+          <w:sz w:val="24"/>
+          <w:szCs w:val="24"/>
+          <w:lang w:eastAsia="en-IN" w:bidi="hi-IN"/>
+        </w:rPr>
+        <w:t xml:space="preserve"> during winter </w:t>
+      </w:r>
+      <w:r>
+        <w:rPr>
+          <w:rFonts w:ascii="Times New Roman" w:eastAsia="Times New Roman" w:hAnsi="Times New Roman" w:cs="Times New Roman"/>
+          <w:sz w:val="24"/>
+          <w:szCs w:val="24"/>
+          <w:lang w:eastAsia="en-IN" w:bidi="hi-IN"/>
+        </w:rPr>
+        <w:t>show negligible effect of water</w:t>
+      </w:r>
+      <w:r>
+        <w:rPr>
+          <w:rFonts w:ascii="Times New Roman" w:eastAsia="Times New Roman" w:hAnsi="Times New Roman" w:cs="Times New Roman"/>
+          <w:sz w:val="24"/>
+          <w:szCs w:val="24"/>
+          <w:lang w:eastAsia="en-IN" w:bidi="hi-IN"/>
+        </w:rPr>
+        <w:t>holes on detection probability, which can be explained by the availability of snow throughout the study area.</w:t>
       </w:r>
     </w:p>
     <w:p>
       <w:pPr>
-        <w:spacing w:before="100" w:beforeAutospacing="1" w:after="100" w:afterAutospacing="1" w:line="240" w:lineRule="auto"/>
-        <w:rPr>
-          <w:rFonts w:ascii="Times New Roman" w:eastAsia="Times New Roman" w:hAnsi="Times New Roman" w:cs="Times New Roman"/>
-          <w:sz w:val="24"/>
-          <w:szCs w:val="24"/>
-          <w:lang w:eastAsia="en-IN" w:bidi="hi-IN"/>
-        </w:rPr>
-      </w:pPr>
-      <w:r>
-        <w:rPr>
-          <w:rFonts w:ascii="Times New Roman" w:eastAsia="Times New Roman" w:hAnsi="Times New Roman" w:cs="Times New Roman"/>
-          <w:sz w:val="24"/>
-          <w:szCs w:val="24"/>
-          <w:lang w:eastAsia="en-IN" w:bidi="hi-IN"/>
-        </w:rPr>
-        <w:t xml:space="preserve">Figure </w:t>
-      </w:r>
-      <w:proofErr w:type="spellStart"/>
-      <w:r>
-        <w:rPr>
-          <w:rFonts w:ascii="Times New Roman" w:eastAsia="Times New Roman" w:hAnsi="Times New Roman" w:cs="Times New Roman"/>
-          <w:sz w:val="24"/>
-          <w:szCs w:val="24"/>
-          <w:lang w:eastAsia="en-IN" w:bidi="hi-IN"/>
-        </w:rPr>
-        <w:t>XXb</w:t>
-      </w:r>
-      <w:proofErr w:type="spellEnd"/>
-      <w:r>
-        <w:rPr>
-          <w:rFonts w:ascii="Times New Roman" w:eastAsia="Times New Roman" w:hAnsi="Times New Roman" w:cs="Times New Roman"/>
-          <w:sz w:val="24"/>
-          <w:szCs w:val="24"/>
-          <w:lang w:eastAsia="en-IN" w:bidi="hi-IN"/>
-        </w:rPr>
-        <w:t>: Snow leopard surface generated using posterior estimates of individuals’ locations</w:t>
-      </w:r>
+        <w:spacing w:after="0" w:line="240" w:lineRule="auto"/>
+        <w:rPr>
+          <w:rFonts w:ascii="Times New Roman" w:eastAsia="Times New Roman" w:hAnsi="Times New Roman" w:cs="Times New Roman"/>
+          <w:sz w:val="24"/>
+          <w:szCs w:val="24"/>
+          <w:lang w:eastAsia="en-IN" w:bidi="hi-IN"/>
+        </w:rPr>
+      </w:pPr>
     </w:p>
     <w:p>
       <w:pPr>
         <w:spacing w:after="0" w:line="240" w:lineRule="auto"/>
         <w:rPr>
           <w:rFonts w:ascii="Times New Roman" w:eastAsia="Times New Roman" w:hAnsi="Times New Roman" w:cs="Times New Roman"/>
-          <w:b/>
-          <w:bCs/>
-          <w:sz w:val="24"/>
-          <w:szCs w:val="24"/>
-          <w:lang w:eastAsia="en-IN" w:bidi="hi-IN"/>
-        </w:rPr>
-      </w:pPr>
-      <w:commentRangeStart w:id="5"/>
-      <w:r>
-        <w:rPr>
-          <w:rFonts w:ascii="Times New Roman" w:eastAsia="Times New Roman" w:hAnsi="Times New Roman" w:cs="Times New Roman"/>
-          <w:b/>
-          <w:bCs/>
-          <w:sz w:val="24"/>
-          <w:szCs w:val="24"/>
-          <w:lang w:eastAsia="en-IN" w:bidi="hi-IN"/>
-        </w:rPr>
-        <w:t>Discussion</w:t>
-      </w:r>
-      <w:commentRangeEnd w:id="5"/>
-      <w:r>
-        <w:rPr>
-          <w:rStyle w:val="CommentReference"/>
-        </w:rPr>
-        <w:commentReference w:id="5"/>
+          <w:sz w:val="24"/>
+          <w:szCs w:val="24"/>
+          <w:lang w:eastAsia="en-IN" w:bidi="hi-IN"/>
+        </w:rPr>
+      </w:pPr>
+      <w:r>
+        <w:rPr>
+          <w:rFonts w:ascii="Times New Roman" w:eastAsia="Times New Roman" w:hAnsi="Times New Roman" w:cs="Times New Roman"/>
+          <w:sz w:val="24"/>
+          <w:szCs w:val="24"/>
+          <w:lang w:eastAsia="en-IN" w:bidi="hi-IN"/>
+        </w:rPr>
+        <w:t xml:space="preserve">Densities </w:t>
+      </w:r>
+      <w:r>
+        <w:rPr>
+          <w:rFonts w:ascii="Times New Roman" w:eastAsia="Times New Roman" w:hAnsi="Times New Roman" w:cs="Times New Roman"/>
+          <w:sz w:val="24"/>
+          <w:szCs w:val="24"/>
+          <w:lang w:eastAsia="en-IN" w:bidi="hi-IN"/>
+        </w:rPr>
+        <w:t xml:space="preserve">of snow leopards </w:t>
+      </w:r>
+      <w:proofErr w:type="gramStart"/>
+      <w:r>
+        <w:rPr>
+          <w:rFonts w:ascii="Times New Roman" w:eastAsia="Times New Roman" w:hAnsi="Times New Roman" w:cs="Times New Roman"/>
+          <w:sz w:val="24"/>
+          <w:szCs w:val="24"/>
+          <w:lang w:eastAsia="en-IN" w:bidi="hi-IN"/>
+        </w:rPr>
+        <w:t>were found</w:t>
+      </w:r>
+      <w:proofErr w:type="gramEnd"/>
+      <w:r>
+        <w:rPr>
+          <w:rFonts w:ascii="Times New Roman" w:eastAsia="Times New Roman" w:hAnsi="Times New Roman" w:cs="Times New Roman"/>
+          <w:sz w:val="24"/>
+          <w:szCs w:val="24"/>
+          <w:lang w:eastAsia="en-IN" w:bidi="hi-IN"/>
+        </w:rPr>
+        <w:t xml:space="preserve"> to </w:t>
+      </w:r>
+      <w:r>
+        <w:rPr>
+          <w:rFonts w:ascii="Times New Roman" w:eastAsia="Times New Roman" w:hAnsi="Times New Roman" w:cs="Times New Roman"/>
+          <w:sz w:val="24"/>
+          <w:szCs w:val="24"/>
+          <w:lang w:eastAsia="en-IN" w:bidi="hi-IN"/>
+        </w:rPr>
+        <w:t>vary within study areas as a function of habitat covariates</w:t>
+      </w:r>
+      <w:r>
+        <w:rPr>
+          <w:rFonts w:ascii="Times New Roman" w:eastAsia="Times New Roman" w:hAnsi="Times New Roman" w:cs="Times New Roman"/>
+          <w:sz w:val="24"/>
+          <w:szCs w:val="24"/>
+          <w:lang w:eastAsia="en-IN" w:bidi="hi-IN"/>
+        </w:rPr>
+        <w:t xml:space="preserve">. </w:t>
+      </w:r>
+      <w:proofErr w:type="gramStart"/>
+      <w:r>
+        <w:rPr>
+          <w:rFonts w:ascii="Times New Roman" w:eastAsia="Times New Roman" w:hAnsi="Times New Roman" w:cs="Times New Roman"/>
+          <w:sz w:val="24"/>
+          <w:szCs w:val="24"/>
+          <w:lang w:eastAsia="en-IN" w:bidi="hi-IN"/>
+        </w:rPr>
+        <w:t xml:space="preserve">In our case, in South Gobi, it was a simple variable such as </w:t>
+      </w:r>
+      <w:r>
+        <w:rPr>
+          <w:rFonts w:ascii="Times New Roman" w:eastAsia="Times New Roman" w:hAnsi="Times New Roman" w:cs="Times New Roman"/>
+          <w:sz w:val="24"/>
+          <w:szCs w:val="24"/>
+          <w:lang w:eastAsia="en-IN" w:bidi="hi-IN"/>
+        </w:rPr>
+        <w:t>terrain ruggedness</w:t>
+      </w:r>
+      <w:r>
+        <w:rPr>
+          <w:rFonts w:ascii="Times New Roman" w:eastAsia="Times New Roman" w:hAnsi="Times New Roman" w:cs="Times New Roman"/>
+          <w:sz w:val="24"/>
+          <w:szCs w:val="24"/>
+          <w:lang w:eastAsia="en-IN" w:bidi="hi-IN"/>
+        </w:rPr>
+        <w:t xml:space="preserve"> that defined spatial variation in density within and across study areas.</w:t>
+      </w:r>
+      <w:proofErr w:type="gramEnd"/>
+      <w:r>
+        <w:rPr>
+          <w:rFonts w:ascii="Times New Roman" w:eastAsia="Times New Roman" w:hAnsi="Times New Roman" w:cs="Times New Roman"/>
+          <w:sz w:val="24"/>
+          <w:szCs w:val="24"/>
+          <w:lang w:eastAsia="en-IN" w:bidi="hi-IN"/>
+        </w:rPr>
+        <w:t xml:space="preserve"> </w:t>
+      </w:r>
+      <w:proofErr w:type="gramStart"/>
+      <w:r>
+        <w:rPr>
+          <w:rFonts w:ascii="Times New Roman" w:eastAsia="Times New Roman" w:hAnsi="Times New Roman" w:cs="Times New Roman"/>
+          <w:sz w:val="24"/>
+          <w:szCs w:val="24"/>
+          <w:lang w:eastAsia="en-IN" w:bidi="hi-IN"/>
+        </w:rPr>
+        <w:t>However</w:t>
+      </w:r>
+      <w:proofErr w:type="gramEnd"/>
+      <w:r>
+        <w:rPr>
+          <w:rFonts w:ascii="Times New Roman" w:eastAsia="Times New Roman" w:hAnsi="Times New Roman" w:cs="Times New Roman"/>
+          <w:sz w:val="24"/>
+          <w:szCs w:val="24"/>
+          <w:lang w:eastAsia="en-IN" w:bidi="hi-IN"/>
+        </w:rPr>
+        <w:t xml:space="preserve"> in other areas, similar protocols can be used to understand more </w:t>
+      </w:r>
+      <w:r>
+        <w:rPr>
+          <w:rFonts w:ascii="Times New Roman" w:eastAsia="Times New Roman" w:hAnsi="Times New Roman" w:cs="Times New Roman"/>
+          <w:sz w:val="24"/>
+          <w:szCs w:val="24"/>
+          <w:lang w:eastAsia="en-IN" w:bidi="hi-IN"/>
+        </w:rPr>
+        <w:t xml:space="preserve">complex </w:t>
+      </w:r>
+      <w:r>
+        <w:rPr>
+          <w:rFonts w:ascii="Times New Roman" w:eastAsia="Times New Roman" w:hAnsi="Times New Roman" w:cs="Times New Roman"/>
+          <w:sz w:val="24"/>
+          <w:szCs w:val="24"/>
+          <w:lang w:eastAsia="en-IN" w:bidi="hi-IN"/>
+        </w:rPr>
+        <w:t xml:space="preserve">relationships </w:t>
+      </w:r>
+      <w:r>
+        <w:rPr>
+          <w:rFonts w:ascii="Times New Roman" w:eastAsia="Times New Roman" w:hAnsi="Times New Roman" w:cs="Times New Roman"/>
+          <w:sz w:val="24"/>
+          <w:szCs w:val="24"/>
+          <w:lang w:eastAsia="en-IN" w:bidi="hi-IN"/>
+        </w:rPr>
+        <w:t>such as variable prey densities</w:t>
+      </w:r>
+      <w:r>
+        <w:rPr>
+          <w:rFonts w:ascii="Times New Roman" w:eastAsia="Times New Roman" w:hAnsi="Times New Roman" w:cs="Times New Roman"/>
+          <w:sz w:val="24"/>
+          <w:szCs w:val="24"/>
+          <w:lang w:eastAsia="en-IN" w:bidi="hi-IN"/>
+        </w:rPr>
+        <w:t>, interaction with human and livestock, and effects of co-predators</w:t>
+      </w:r>
+      <w:r>
+        <w:rPr>
+          <w:rFonts w:ascii="Times New Roman" w:eastAsia="Times New Roman" w:hAnsi="Times New Roman" w:cs="Times New Roman"/>
+          <w:sz w:val="24"/>
+          <w:szCs w:val="24"/>
+          <w:lang w:eastAsia="en-IN" w:bidi="hi-IN"/>
+        </w:rPr>
+        <w:t>.</w:t>
       </w:r>
     </w:p>
     <w:p>
@@ -5952,89 +6868,6 @@
           <w:lang w:eastAsia="en-IN" w:bidi="hi-IN"/>
         </w:rPr>
       </w:pPr>
-      <w:r>
-        <w:rPr>
-          <w:rFonts w:ascii="Times New Roman" w:eastAsia="Times New Roman" w:hAnsi="Times New Roman" w:cs="Times New Roman"/>
-          <w:sz w:val="24"/>
-          <w:szCs w:val="24"/>
-          <w:lang w:eastAsia="en-IN" w:bidi="hi-IN"/>
-        </w:rPr>
-        <w:t>Snow leopard are a habitat specialist and mountain ranges such as the ones in South Gobi provide a structured habitat to the species, that  prevents uniform usage as expected by Euclidean analysis of home ranges.</w:t>
-      </w:r>
-      <w:r>
-        <w:rPr>
-          <w:rFonts w:ascii="Times New Roman" w:eastAsia="Times New Roman" w:hAnsi="Times New Roman" w:cs="Times New Roman"/>
-          <w:sz w:val="24"/>
-          <w:szCs w:val="24"/>
-          <w:lang w:eastAsia="en-IN" w:bidi="hi-IN"/>
-        </w:rPr>
-        <w:t xml:space="preserve"> </w:t>
-      </w:r>
-      <w:r>
-        <w:rPr>
-          <w:rFonts w:ascii="Times New Roman" w:eastAsia="Times New Roman" w:hAnsi="Times New Roman" w:cs="Times New Roman"/>
-          <w:sz w:val="24"/>
-          <w:szCs w:val="24"/>
-          <w:lang w:eastAsia="en-IN" w:bidi="hi-IN"/>
-        </w:rPr>
-        <w:t>They tend to</w:t>
-      </w:r>
-      <w:r>
-        <w:rPr>
-          <w:rFonts w:ascii="Times New Roman" w:eastAsia="Times New Roman" w:hAnsi="Times New Roman" w:cs="Times New Roman"/>
-          <w:sz w:val="24"/>
-          <w:szCs w:val="24"/>
-          <w:lang w:eastAsia="en-IN" w:bidi="hi-IN"/>
-        </w:rPr>
-        <w:t xml:space="preserve"> prefer rugged habitats and avoid plain terrain in Gobi. Telemetry data indicates no effect of</w:t>
-      </w:r>
-      <w:r>
-        <w:rPr>
-          <w:rFonts w:ascii="Times New Roman" w:eastAsia="Times New Roman" w:hAnsi="Times New Roman" w:cs="Times New Roman"/>
-          <w:sz w:val="24"/>
-          <w:szCs w:val="24"/>
-          <w:lang w:eastAsia="en-IN" w:bidi="hi-IN"/>
-        </w:rPr>
-        <w:t xml:space="preserve"> altitude in Gobi that varies between 900 and 2100xx meters above MSL. A recent publication (Johansson et al. 20XX0 from </w:t>
-      </w:r>
-      <w:proofErr w:type="spellStart"/>
-      <w:r>
-        <w:rPr>
-          <w:rFonts w:ascii="Times New Roman" w:eastAsia="Times New Roman" w:hAnsi="Times New Roman" w:cs="Times New Roman"/>
-          <w:sz w:val="24"/>
-          <w:szCs w:val="24"/>
-          <w:lang w:eastAsia="en-IN" w:bidi="hi-IN"/>
-        </w:rPr>
-        <w:t>Tost</w:t>
-      </w:r>
-      <w:proofErr w:type="spellEnd"/>
-      <w:r>
-        <w:rPr>
-          <w:rFonts w:ascii="Times New Roman" w:eastAsia="Times New Roman" w:hAnsi="Times New Roman" w:cs="Times New Roman"/>
-          <w:sz w:val="24"/>
-          <w:szCs w:val="24"/>
-          <w:lang w:eastAsia="en-IN" w:bidi="hi-IN"/>
-        </w:rPr>
-        <w:t xml:space="preserve"> (partially protected) reveal home range shapes characterized by rugged mountain habitat.</w:t>
-      </w:r>
-      <w:r>
-        <w:rPr>
-          <w:rFonts w:ascii="Times New Roman" w:eastAsia="Times New Roman" w:hAnsi="Times New Roman" w:cs="Times New Roman"/>
-          <w:sz w:val="24"/>
-          <w:szCs w:val="24"/>
-          <w:lang w:eastAsia="en-IN" w:bidi="hi-IN"/>
-        </w:rPr>
-        <w:t xml:space="preserve"> </w:t>
-      </w:r>
-      <w:r>
-        <w:rPr>
-          <w:rFonts w:ascii="Times New Roman" w:eastAsia="Times New Roman" w:hAnsi="Times New Roman" w:cs="Times New Roman"/>
-          <w:sz w:val="24"/>
-          <w:szCs w:val="24"/>
-          <w:lang w:eastAsia="en-IN" w:bidi="hi-IN"/>
-        </w:rPr>
-        <w:t xml:space="preserve">Our results highlight that spatial distribution of snow leopards’ ranging patterns was non-Euclidean for the three study areas in South Gobi. </w:t>
-      </w:r>
     </w:p>
     <w:p>
       <w:pPr>
@@ -6046,6 +6879,202 @@
           <w:lang w:eastAsia="en-IN" w:bidi="hi-IN"/>
         </w:rPr>
       </w:pPr>
+      <w:r>
+        <w:rPr>
+          <w:rFonts w:ascii="Times New Roman" w:eastAsia="Times New Roman" w:hAnsi="Times New Roman" w:cs="Times New Roman"/>
+          <w:sz w:val="24"/>
+          <w:szCs w:val="24"/>
+          <w:lang w:eastAsia="en-IN" w:bidi="hi-IN"/>
+        </w:rPr>
+        <w:lastRenderedPageBreak/>
+        <w:t>Several publications and reports recently have used posterior assessments of density surfaces based on camera trap locations</w:t>
+      </w:r>
+      <w:r>
+        <w:rPr>
+          <w:rFonts w:ascii="Times New Roman" w:eastAsia="Times New Roman" w:hAnsi="Times New Roman" w:cs="Times New Roman"/>
+          <w:sz w:val="24"/>
+          <w:szCs w:val="24"/>
+          <w:lang w:eastAsia="en-IN" w:bidi="hi-IN"/>
+        </w:rPr>
+        <w:t xml:space="preserve"> (ref XX)</w:t>
+      </w:r>
+      <w:r>
+        <w:rPr>
+          <w:rFonts w:ascii="Times New Roman" w:eastAsia="Times New Roman" w:hAnsi="Times New Roman" w:cs="Times New Roman"/>
+          <w:sz w:val="24"/>
+          <w:szCs w:val="24"/>
+          <w:lang w:eastAsia="en-IN" w:bidi="hi-IN"/>
+        </w:rPr>
+        <w:t xml:space="preserve">, generated by the software (or by using </w:t>
+      </w:r>
+      <w:r>
+        <w:rPr>
+          <w:rFonts w:ascii="Times New Roman" w:eastAsia="Times New Roman" w:hAnsi="Times New Roman" w:cs="Times New Roman"/>
+          <w:sz w:val="24"/>
+          <w:szCs w:val="24"/>
+          <w:lang w:eastAsia="en-IN" w:bidi="hi-IN"/>
+        </w:rPr>
+        <w:t xml:space="preserve">R </w:t>
+      </w:r>
+      <w:r>
+        <w:rPr>
+          <w:rFonts w:ascii="Times New Roman" w:eastAsia="Times New Roman" w:hAnsi="Times New Roman" w:cs="Times New Roman"/>
+          <w:sz w:val="24"/>
+          <w:szCs w:val="24"/>
+          <w:lang w:eastAsia="en-IN" w:bidi="hi-IN"/>
+        </w:rPr>
+        <w:t xml:space="preserve">functions such as </w:t>
+      </w:r>
+      <w:proofErr w:type="spellStart"/>
+      <w:r>
+        <w:rPr>
+          <w:rFonts w:ascii="Times New Roman" w:eastAsia="Times New Roman" w:hAnsi="Times New Roman" w:cs="Times New Roman"/>
+          <w:sz w:val="24"/>
+          <w:szCs w:val="24"/>
+          <w:lang w:eastAsia="en-IN" w:bidi="hi-IN"/>
+        </w:rPr>
+        <w:t>fx.total</w:t>
+      </w:r>
+      <w:proofErr w:type="spellEnd"/>
+      <w:r>
+        <w:rPr>
+          <w:rFonts w:ascii="Times New Roman" w:eastAsia="Times New Roman" w:hAnsi="Times New Roman" w:cs="Times New Roman"/>
+          <w:sz w:val="24"/>
+          <w:szCs w:val="24"/>
+          <w:lang w:eastAsia="en-IN" w:bidi="hi-IN"/>
+        </w:rPr>
+        <w:t>). These can be misleading and result in fancy looking surfaces that are not representative of the population</w:t>
+      </w:r>
+      <w:r>
+        <w:rPr>
+          <w:rFonts w:ascii="Times New Roman" w:eastAsia="Times New Roman" w:hAnsi="Times New Roman" w:cs="Times New Roman"/>
+          <w:sz w:val="24"/>
+          <w:szCs w:val="24"/>
+          <w:lang w:eastAsia="en-IN" w:bidi="hi-IN"/>
+        </w:rPr>
+        <w:t xml:space="preserve"> (ref. XX)</w:t>
+      </w:r>
+      <w:r>
+        <w:rPr>
+          <w:rFonts w:ascii="Times New Roman" w:eastAsia="Times New Roman" w:hAnsi="Times New Roman" w:cs="Times New Roman"/>
+          <w:sz w:val="24"/>
+          <w:szCs w:val="24"/>
+          <w:lang w:eastAsia="en-IN" w:bidi="hi-IN"/>
+        </w:rPr>
+        <w:t xml:space="preserve">. Our results </w:t>
+      </w:r>
+      <w:r>
+        <w:rPr>
+          <w:rFonts w:ascii="Times New Roman" w:eastAsia="Times New Roman" w:hAnsi="Times New Roman" w:cs="Times New Roman"/>
+          <w:sz w:val="24"/>
+          <w:szCs w:val="24"/>
+          <w:lang w:eastAsia="en-IN" w:bidi="hi-IN"/>
+        </w:rPr>
+        <w:t xml:space="preserve">reemphasize </w:t>
+      </w:r>
+      <w:r>
+        <w:rPr>
+          <w:rFonts w:ascii="Times New Roman" w:eastAsia="Times New Roman" w:hAnsi="Times New Roman" w:cs="Times New Roman"/>
+          <w:sz w:val="24"/>
+          <w:szCs w:val="24"/>
+          <w:lang w:eastAsia="en-IN" w:bidi="hi-IN"/>
+        </w:rPr>
+        <w:t>that t</w:t>
+      </w:r>
+      <w:r>
+        <w:rPr>
+          <w:rFonts w:ascii="Times New Roman" w:eastAsia="Times New Roman" w:hAnsi="Times New Roman" w:cs="Times New Roman"/>
+          <w:sz w:val="24"/>
+          <w:szCs w:val="24"/>
+          <w:lang w:eastAsia="en-IN" w:bidi="hi-IN"/>
+        </w:rPr>
+        <w:t xml:space="preserve">hese </w:t>
+      </w:r>
+      <w:proofErr w:type="gramStart"/>
+      <w:r>
+        <w:rPr>
+          <w:rFonts w:ascii="Times New Roman" w:eastAsia="Times New Roman" w:hAnsi="Times New Roman" w:cs="Times New Roman"/>
+          <w:sz w:val="24"/>
+          <w:szCs w:val="24"/>
+          <w:lang w:eastAsia="en-IN" w:bidi="hi-IN"/>
+        </w:rPr>
+        <w:t>are entirely based</w:t>
+      </w:r>
+      <w:proofErr w:type="gramEnd"/>
+      <w:r>
+        <w:rPr>
+          <w:rFonts w:ascii="Times New Roman" w:eastAsia="Times New Roman" w:hAnsi="Times New Roman" w:cs="Times New Roman"/>
+          <w:sz w:val="24"/>
+          <w:szCs w:val="24"/>
+          <w:lang w:eastAsia="en-IN" w:bidi="hi-IN"/>
+        </w:rPr>
+        <w:t xml:space="preserve"> on the camera trap placements </w:t>
+      </w:r>
+      <w:r>
+        <w:rPr>
+          <w:rFonts w:ascii="Times New Roman" w:eastAsia="Times New Roman" w:hAnsi="Times New Roman" w:cs="Times New Roman"/>
+          <w:sz w:val="24"/>
+          <w:szCs w:val="24"/>
+          <w:lang w:eastAsia="en-IN" w:bidi="hi-IN"/>
+        </w:rPr>
+        <w:t xml:space="preserve">where </w:t>
+      </w:r>
+      <w:r>
+        <w:rPr>
+          <w:rFonts w:ascii="Times New Roman" w:eastAsia="Times New Roman" w:hAnsi="Times New Roman" w:cs="Times New Roman"/>
+          <w:sz w:val="24"/>
+          <w:szCs w:val="24"/>
+          <w:lang w:eastAsia="en-IN" w:bidi="hi-IN"/>
+        </w:rPr>
+        <w:t xml:space="preserve">the maps for the same study area may change if a different set of camera traps located differently </w:t>
+      </w:r>
+      <w:r>
+        <w:rPr>
+          <w:rFonts w:ascii="Times New Roman" w:eastAsia="Times New Roman" w:hAnsi="Times New Roman" w:cs="Times New Roman"/>
+          <w:sz w:val="24"/>
+          <w:szCs w:val="24"/>
+          <w:lang w:eastAsia="en-IN" w:bidi="hi-IN"/>
+        </w:rPr>
+        <w:t>are chosen for the same population.</w:t>
+      </w:r>
+      <w:r>
+        <w:rPr>
+          <w:rFonts w:ascii="Times New Roman" w:eastAsia="Times New Roman" w:hAnsi="Times New Roman" w:cs="Times New Roman"/>
+          <w:sz w:val="24"/>
+          <w:szCs w:val="24"/>
+          <w:lang w:eastAsia="en-IN" w:bidi="hi-IN"/>
+        </w:rPr>
+        <w:t xml:space="preserve"> </w:t>
+      </w:r>
+      <w:r>
+        <w:rPr>
+          <w:rFonts w:ascii="Times New Roman" w:eastAsia="Times New Roman" w:hAnsi="Times New Roman" w:cs="Times New Roman"/>
+          <w:sz w:val="24"/>
+          <w:szCs w:val="24"/>
+          <w:lang w:eastAsia="en-IN" w:bidi="hi-IN"/>
+        </w:rPr>
+        <w:t xml:space="preserve">Density surfaces are best prepared using covariates in the analysis as opposed to the surfaces that </w:t>
+      </w:r>
+      <w:proofErr w:type="gramStart"/>
+      <w:r>
+        <w:rPr>
+          <w:rFonts w:ascii="Times New Roman" w:eastAsia="Times New Roman" w:hAnsi="Times New Roman" w:cs="Times New Roman"/>
+          <w:sz w:val="24"/>
+          <w:szCs w:val="24"/>
+          <w:lang w:eastAsia="en-IN" w:bidi="hi-IN"/>
+        </w:rPr>
+        <w:t>are created</w:t>
+      </w:r>
+      <w:proofErr w:type="gramEnd"/>
+      <w:r>
+        <w:rPr>
+          <w:rFonts w:ascii="Times New Roman" w:eastAsia="Times New Roman" w:hAnsi="Times New Roman" w:cs="Times New Roman"/>
+          <w:sz w:val="24"/>
+          <w:szCs w:val="24"/>
+          <w:lang w:eastAsia="en-IN" w:bidi="hi-IN"/>
+        </w:rPr>
+        <w:t xml:space="preserve"> using inbuilt functions that are strongly linked to the trap locations.</w:t>
+      </w:r>
     </w:p>
     <w:p>
       <w:pPr>
@@ -6057,166 +7086,6 @@
           <w:lang w:eastAsia="en-IN" w:bidi="hi-IN"/>
         </w:rPr>
       </w:pPr>
-      <w:r>
-        <w:rPr>
-          <w:rFonts w:ascii="Times New Roman" w:eastAsia="Times New Roman" w:hAnsi="Times New Roman" w:cs="Times New Roman"/>
-          <w:sz w:val="24"/>
-          <w:szCs w:val="24"/>
-          <w:lang w:eastAsia="en-IN" w:bidi="hi-IN"/>
-        </w:rPr>
-        <w:t xml:space="preserve">Field biologists </w:t>
-      </w:r>
-      <w:r>
-        <w:rPr>
-          <w:rFonts w:ascii="Times New Roman" w:eastAsia="Times New Roman" w:hAnsi="Times New Roman" w:cs="Times New Roman"/>
-          <w:sz w:val="24"/>
-          <w:szCs w:val="24"/>
-          <w:lang w:eastAsia="en-IN" w:bidi="hi-IN"/>
-        </w:rPr>
-        <w:t xml:space="preserve">also </w:t>
-      </w:r>
-      <w:r>
-        <w:rPr>
-          <w:rFonts w:ascii="Times New Roman" w:eastAsia="Times New Roman" w:hAnsi="Times New Roman" w:cs="Times New Roman"/>
-          <w:sz w:val="24"/>
-          <w:szCs w:val="24"/>
-          <w:lang w:eastAsia="en-IN" w:bidi="hi-IN"/>
-        </w:rPr>
-        <w:t xml:space="preserve">report preferences to certain </w:t>
-      </w:r>
-      <w:proofErr w:type="gramStart"/>
-      <w:r>
-        <w:rPr>
-          <w:rFonts w:ascii="Times New Roman" w:eastAsia="Times New Roman" w:hAnsi="Times New Roman" w:cs="Times New Roman"/>
-          <w:sz w:val="24"/>
-          <w:szCs w:val="24"/>
-          <w:lang w:eastAsia="en-IN" w:bidi="hi-IN"/>
-        </w:rPr>
-        <w:t>micro-habitats</w:t>
-      </w:r>
-      <w:proofErr w:type="gramEnd"/>
-      <w:r>
-        <w:rPr>
-          <w:rFonts w:ascii="Times New Roman" w:eastAsia="Times New Roman" w:hAnsi="Times New Roman" w:cs="Times New Roman"/>
-          <w:sz w:val="24"/>
-          <w:szCs w:val="24"/>
-          <w:lang w:eastAsia="en-IN" w:bidi="hi-IN"/>
-        </w:rPr>
-        <w:t xml:space="preserve"> by snow leopards for scraping and marking with urine, and these sites have been used for years to collect camera trapping and genetic data.</w:t>
-      </w:r>
-      <w:r>
-        <w:rPr>
-          <w:rFonts w:ascii="Times New Roman" w:eastAsia="Times New Roman" w:hAnsi="Times New Roman" w:cs="Times New Roman"/>
-          <w:sz w:val="24"/>
-          <w:szCs w:val="24"/>
-          <w:lang w:eastAsia="en-IN" w:bidi="hi-IN"/>
-        </w:rPr>
-        <w:t xml:space="preserve"> Our camera trapping data also suggested possible affinity for sites with </w:t>
-      </w:r>
-      <w:proofErr w:type="gramStart"/>
-      <w:r>
-        <w:rPr>
-          <w:rFonts w:ascii="Times New Roman" w:eastAsia="Times New Roman" w:hAnsi="Times New Roman" w:cs="Times New Roman"/>
-          <w:sz w:val="24"/>
-          <w:szCs w:val="24"/>
-          <w:lang w:eastAsia="en-IN" w:bidi="hi-IN"/>
-        </w:rPr>
-        <w:t>water-holes</w:t>
-      </w:r>
-      <w:proofErr w:type="gramEnd"/>
-      <w:r>
-        <w:rPr>
-          <w:rFonts w:ascii="Times New Roman" w:eastAsia="Times New Roman" w:hAnsi="Times New Roman" w:cs="Times New Roman"/>
-          <w:sz w:val="24"/>
-          <w:szCs w:val="24"/>
-          <w:lang w:eastAsia="en-IN" w:bidi="hi-IN"/>
-        </w:rPr>
-        <w:t>, especially during the summers</w:t>
-      </w:r>
-      <w:r>
-        <w:rPr>
-          <w:rFonts w:ascii="Times New Roman" w:eastAsia="Times New Roman" w:hAnsi="Times New Roman" w:cs="Times New Roman"/>
-          <w:sz w:val="24"/>
-          <w:szCs w:val="24"/>
-          <w:lang w:eastAsia="en-IN" w:bidi="hi-IN"/>
-        </w:rPr>
-        <w:t xml:space="preserve">. </w:t>
-      </w:r>
-      <w:r>
-        <w:rPr>
-          <w:rFonts w:ascii="Times New Roman" w:eastAsia="Times New Roman" w:hAnsi="Times New Roman" w:cs="Times New Roman"/>
-          <w:sz w:val="24"/>
-          <w:szCs w:val="24"/>
-          <w:lang w:eastAsia="en-IN" w:bidi="hi-IN"/>
-        </w:rPr>
-        <w:t>In our case from Gobi, we found strong support for models that used a binary variable for presence of water, and topography as the two covariates influencing lambda.</w:t>
-      </w:r>
-      <w:r>
-        <w:rPr>
-          <w:rFonts w:ascii="Times New Roman" w:eastAsia="Times New Roman" w:hAnsi="Times New Roman" w:cs="Times New Roman"/>
-          <w:sz w:val="24"/>
-          <w:szCs w:val="24"/>
-          <w:lang w:eastAsia="en-IN" w:bidi="hi-IN"/>
-        </w:rPr>
-        <w:t xml:space="preserve"> </w:t>
-      </w:r>
-      <w:r>
-        <w:rPr>
-          <w:rFonts w:ascii="Times New Roman" w:eastAsia="Times New Roman" w:hAnsi="Times New Roman" w:cs="Times New Roman"/>
-          <w:sz w:val="24"/>
-          <w:szCs w:val="24"/>
-          <w:lang w:eastAsia="en-IN" w:bidi="hi-IN"/>
-        </w:rPr>
-        <w:t>Our results underscore that c</w:t>
-      </w:r>
-      <w:r>
-        <w:rPr>
-          <w:rFonts w:ascii="Times New Roman" w:eastAsia="Times New Roman" w:hAnsi="Times New Roman" w:cs="Times New Roman"/>
-          <w:sz w:val="24"/>
-          <w:szCs w:val="24"/>
-          <w:lang w:eastAsia="en-IN" w:bidi="hi-IN"/>
-        </w:rPr>
-        <w:t xml:space="preserve">amera placement has a strong effect on the detection functions, primarily in defining the lambda than sigma in our case. </w:t>
-      </w:r>
-      <w:r>
-        <w:rPr>
-          <w:rFonts w:ascii="Times New Roman" w:eastAsia="Times New Roman" w:hAnsi="Times New Roman" w:cs="Times New Roman"/>
-          <w:sz w:val="24"/>
-          <w:szCs w:val="24"/>
-          <w:lang w:eastAsia="en-IN" w:bidi="hi-IN"/>
-        </w:rPr>
-        <w:t xml:space="preserve">Coefficients from the study area that was sampled during winter show negligible effect </w:t>
-      </w:r>
-      <w:r>
-        <w:rPr>
-          <w:rFonts w:ascii="Times New Roman" w:eastAsia="Times New Roman" w:hAnsi="Times New Roman" w:cs="Times New Roman"/>
-          <w:sz w:val="24"/>
-          <w:szCs w:val="24"/>
-          <w:lang w:eastAsia="en-IN" w:bidi="hi-IN"/>
-        </w:rPr>
-        <w:lastRenderedPageBreak/>
-        <w:t xml:space="preserve">of </w:t>
-      </w:r>
-      <w:proofErr w:type="gramStart"/>
-      <w:r>
-        <w:rPr>
-          <w:rFonts w:ascii="Times New Roman" w:eastAsia="Times New Roman" w:hAnsi="Times New Roman" w:cs="Times New Roman"/>
-          <w:sz w:val="24"/>
-          <w:szCs w:val="24"/>
-          <w:lang w:eastAsia="en-IN" w:bidi="hi-IN"/>
-        </w:rPr>
-        <w:t>water-holes</w:t>
-      </w:r>
-      <w:proofErr w:type="gramEnd"/>
-      <w:r>
-        <w:rPr>
-          <w:rFonts w:ascii="Times New Roman" w:eastAsia="Times New Roman" w:hAnsi="Times New Roman" w:cs="Times New Roman"/>
-          <w:sz w:val="24"/>
-          <w:szCs w:val="24"/>
-          <w:lang w:eastAsia="en-IN" w:bidi="hi-IN"/>
-        </w:rPr>
-        <w:t xml:space="preserve"> on detection probability, which can be explained by the availability of snow throughout the study area.</w:t>
-      </w:r>
     </w:p>
     <w:p>
       <w:pPr>
@@ -6228,6 +7097,212 @@
           <w:lang w:eastAsia="en-IN" w:bidi="hi-IN"/>
         </w:rPr>
       </w:pPr>
+      <w:r>
+        <w:rPr>
+          <w:rFonts w:ascii="Times New Roman" w:eastAsia="Times New Roman" w:hAnsi="Times New Roman" w:cs="Times New Roman"/>
+          <w:sz w:val="24"/>
+          <w:szCs w:val="24"/>
+          <w:lang w:eastAsia="en-IN" w:bidi="hi-IN"/>
+        </w:rPr>
+        <w:t xml:space="preserve">Several conservation programs </w:t>
+      </w:r>
+      <w:proofErr w:type="gramStart"/>
+      <w:r>
+        <w:rPr>
+          <w:rFonts w:ascii="Times New Roman" w:eastAsia="Times New Roman" w:hAnsi="Times New Roman" w:cs="Times New Roman"/>
+          <w:sz w:val="24"/>
+          <w:szCs w:val="24"/>
+          <w:lang w:eastAsia="en-IN" w:bidi="hi-IN"/>
+        </w:rPr>
+        <w:t>are being implemented</w:t>
+      </w:r>
+      <w:proofErr w:type="gramEnd"/>
+      <w:r>
+        <w:rPr>
+          <w:rFonts w:ascii="Times New Roman" w:eastAsia="Times New Roman" w:hAnsi="Times New Roman" w:cs="Times New Roman"/>
+          <w:sz w:val="24"/>
+          <w:szCs w:val="24"/>
+          <w:lang w:eastAsia="en-IN" w:bidi="hi-IN"/>
+        </w:rPr>
+        <w:t xml:space="preserve"> at various scales across the snow leopard distribution range</w:t>
+      </w:r>
+      <w:r>
+        <w:rPr>
+          <w:rFonts w:ascii="Times New Roman" w:eastAsia="Times New Roman" w:hAnsi="Times New Roman" w:cs="Times New Roman"/>
+          <w:sz w:val="24"/>
+          <w:szCs w:val="24"/>
+          <w:lang w:eastAsia="en-IN" w:bidi="hi-IN"/>
+        </w:rPr>
+        <w:t xml:space="preserve"> (ref. XX)</w:t>
+      </w:r>
+      <w:r>
+        <w:rPr>
+          <w:rFonts w:ascii="Times New Roman" w:eastAsia="Times New Roman" w:hAnsi="Times New Roman" w:cs="Times New Roman"/>
+          <w:sz w:val="24"/>
+          <w:szCs w:val="24"/>
+          <w:lang w:eastAsia="en-IN" w:bidi="hi-IN"/>
+        </w:rPr>
+        <w:t xml:space="preserve">. Although the outputs and projected outcomes of these programs may vary, ultimately they </w:t>
+      </w:r>
+      <w:proofErr w:type="gramStart"/>
+      <w:r>
+        <w:rPr>
+          <w:rFonts w:ascii="Times New Roman" w:eastAsia="Times New Roman" w:hAnsi="Times New Roman" w:cs="Times New Roman"/>
+          <w:sz w:val="24"/>
+          <w:szCs w:val="24"/>
+          <w:lang w:eastAsia="en-IN" w:bidi="hi-IN"/>
+        </w:rPr>
+        <w:t>are aimed</w:t>
+      </w:r>
+      <w:proofErr w:type="gramEnd"/>
+      <w:r>
+        <w:rPr>
+          <w:rFonts w:ascii="Times New Roman" w:eastAsia="Times New Roman" w:hAnsi="Times New Roman" w:cs="Times New Roman"/>
+          <w:sz w:val="24"/>
+          <w:szCs w:val="24"/>
+          <w:lang w:eastAsia="en-IN" w:bidi="hi-IN"/>
+        </w:rPr>
+        <w:t xml:space="preserve"> at maintaining or improving snow leopard densities over the years</w:t>
+      </w:r>
+      <w:r>
+        <w:rPr>
+          <w:rFonts w:ascii="Times New Roman" w:eastAsia="Times New Roman" w:hAnsi="Times New Roman" w:cs="Times New Roman"/>
+          <w:sz w:val="24"/>
+          <w:szCs w:val="24"/>
+          <w:lang w:eastAsia="en-IN" w:bidi="hi-IN"/>
+        </w:rPr>
+        <w:t xml:space="preserve"> (ref. XX)</w:t>
+      </w:r>
+      <w:r>
+        <w:rPr>
+          <w:rFonts w:ascii="Times New Roman" w:eastAsia="Times New Roman" w:hAnsi="Times New Roman" w:cs="Times New Roman"/>
+          <w:sz w:val="24"/>
+          <w:szCs w:val="24"/>
+          <w:lang w:eastAsia="en-IN" w:bidi="hi-IN"/>
+        </w:rPr>
+        <w:t xml:space="preserve">. Similarly, the efficacy of different conservation models in the long-term </w:t>
+      </w:r>
+      <w:proofErr w:type="gramStart"/>
+      <w:r>
+        <w:rPr>
+          <w:rFonts w:ascii="Times New Roman" w:eastAsia="Times New Roman" w:hAnsi="Times New Roman" w:cs="Times New Roman"/>
+          <w:sz w:val="24"/>
+          <w:szCs w:val="24"/>
+          <w:lang w:eastAsia="en-IN" w:bidi="hi-IN"/>
+        </w:rPr>
+        <w:t>can be tested</w:t>
+      </w:r>
+      <w:proofErr w:type="gramEnd"/>
+      <w:r>
+        <w:rPr>
+          <w:rFonts w:ascii="Times New Roman" w:eastAsia="Times New Roman" w:hAnsi="Times New Roman" w:cs="Times New Roman"/>
+          <w:sz w:val="24"/>
+          <w:szCs w:val="24"/>
+          <w:lang w:eastAsia="en-IN" w:bidi="hi-IN"/>
+        </w:rPr>
+        <w:t xml:space="preserve"> most effectively by comparing snow leopard densities</w:t>
+      </w:r>
+      <w:r>
+        <w:rPr>
+          <w:rFonts w:ascii="Times New Roman" w:eastAsia="Times New Roman" w:hAnsi="Times New Roman" w:cs="Times New Roman"/>
+          <w:sz w:val="24"/>
+          <w:szCs w:val="24"/>
+          <w:lang w:eastAsia="en-IN" w:bidi="hi-IN"/>
+        </w:rPr>
+        <w:t xml:space="preserve"> (ref. XX)</w:t>
+      </w:r>
+      <w:r>
+        <w:rPr>
+          <w:rFonts w:ascii="Times New Roman" w:eastAsia="Times New Roman" w:hAnsi="Times New Roman" w:cs="Times New Roman"/>
+          <w:sz w:val="24"/>
+          <w:szCs w:val="24"/>
+          <w:lang w:eastAsia="en-IN" w:bidi="hi-IN"/>
+        </w:rPr>
+        <w:t xml:space="preserve">. The ability to compare </w:t>
+      </w:r>
+      <w:r>
+        <w:rPr>
+          <w:rFonts w:ascii="Times New Roman" w:eastAsia="Times New Roman" w:hAnsi="Times New Roman" w:cs="Times New Roman"/>
+          <w:sz w:val="24"/>
+          <w:szCs w:val="24"/>
+          <w:lang w:eastAsia="en-IN" w:bidi="hi-IN"/>
+        </w:rPr>
+        <w:t>snow leopard densit</w:t>
+      </w:r>
+      <w:r>
+        <w:rPr>
+          <w:rFonts w:ascii="Times New Roman" w:eastAsia="Times New Roman" w:hAnsi="Times New Roman" w:cs="Times New Roman"/>
+          <w:sz w:val="24"/>
+          <w:szCs w:val="24"/>
+          <w:lang w:eastAsia="en-IN" w:bidi="hi-IN"/>
+        </w:rPr>
+        <w:t>ies and habitat use</w:t>
+      </w:r>
+      <w:r>
+        <w:rPr>
+          <w:rFonts w:ascii="Times New Roman" w:eastAsia="Times New Roman" w:hAnsi="Times New Roman" w:cs="Times New Roman"/>
+          <w:sz w:val="24"/>
+          <w:szCs w:val="24"/>
+          <w:lang w:eastAsia="en-IN" w:bidi="hi-IN"/>
+        </w:rPr>
+        <w:t xml:space="preserve"> across space (different study areas) and time (different sessions in the same study area)</w:t>
+      </w:r>
+      <w:r>
+        <w:rPr>
+          <w:rFonts w:ascii="Times New Roman" w:eastAsia="Times New Roman" w:hAnsi="Times New Roman" w:cs="Times New Roman"/>
+          <w:sz w:val="24"/>
+          <w:szCs w:val="24"/>
+          <w:lang w:eastAsia="en-IN" w:bidi="hi-IN"/>
+        </w:rPr>
+        <w:t xml:space="preserve"> has widespread conservation implications. We provide an application of the analytical framework to compare densities across three different study areas that </w:t>
+      </w:r>
+      <w:proofErr w:type="gramStart"/>
+      <w:r>
+        <w:rPr>
+          <w:rFonts w:ascii="Times New Roman" w:eastAsia="Times New Roman" w:hAnsi="Times New Roman" w:cs="Times New Roman"/>
+          <w:sz w:val="24"/>
+          <w:szCs w:val="24"/>
+          <w:lang w:eastAsia="en-IN" w:bidi="hi-IN"/>
+        </w:rPr>
+        <w:t>can also be used</w:t>
+      </w:r>
+      <w:proofErr w:type="gramEnd"/>
+      <w:r>
+        <w:rPr>
+          <w:rFonts w:ascii="Times New Roman" w:eastAsia="Times New Roman" w:hAnsi="Times New Roman" w:cs="Times New Roman"/>
+          <w:sz w:val="24"/>
+          <w:szCs w:val="24"/>
+          <w:lang w:eastAsia="en-IN" w:bidi="hi-IN"/>
+        </w:rPr>
+        <w:t xml:space="preserve"> for monitoring populations across time.</w:t>
+      </w:r>
+      <w:r>
+        <w:rPr>
+          <w:rFonts w:ascii="Times New Roman" w:eastAsia="Times New Roman" w:hAnsi="Times New Roman" w:cs="Times New Roman"/>
+          <w:sz w:val="24"/>
+          <w:szCs w:val="24"/>
+          <w:lang w:eastAsia="en-IN" w:bidi="hi-IN"/>
+        </w:rPr>
+        <w:t xml:space="preserve"> In our case, not only did the density estimates vary between the three study areas, so did the effect of the various covariates.</w:t>
+      </w:r>
+      <w:r>
+        <w:rPr>
+          <w:rFonts w:ascii="Times New Roman" w:eastAsia="Times New Roman" w:hAnsi="Times New Roman" w:cs="Times New Roman"/>
+          <w:sz w:val="24"/>
+          <w:szCs w:val="24"/>
+          <w:lang w:eastAsia="en-IN" w:bidi="hi-IN"/>
+        </w:rPr>
+        <w:t xml:space="preserve"> </w:t>
+      </w:r>
+      <w:r>
+        <w:rPr>
+          <w:rFonts w:ascii="Times New Roman" w:eastAsia="Times New Roman" w:hAnsi="Times New Roman" w:cs="Times New Roman"/>
+          <w:sz w:val="24"/>
+          <w:szCs w:val="24"/>
+          <w:lang w:eastAsia="en-IN" w:bidi="hi-IN"/>
+        </w:rPr>
+        <w:t xml:space="preserve">Our results highlight the importance of analysing biological data collected in the capture-recapture framework using ecologically meaningful covariates that can affect the detection probability, spatial ranging patterns, and density within and across study areas. </w:t>
+      </w:r>
     </w:p>
     <w:p>
       <w:pPr>
@@ -6239,165 +7314,6 @@
           <w:lang w:eastAsia="en-IN" w:bidi="hi-IN"/>
         </w:rPr>
       </w:pPr>
-      <w:r>
-        <w:rPr>
-          <w:rFonts w:ascii="Times New Roman" w:eastAsia="Times New Roman" w:hAnsi="Times New Roman" w:cs="Times New Roman"/>
-          <w:sz w:val="24"/>
-          <w:szCs w:val="24"/>
-          <w:lang w:eastAsia="en-IN" w:bidi="hi-IN"/>
-        </w:rPr>
-        <w:t xml:space="preserve">Densities </w:t>
-      </w:r>
-      <w:r>
-        <w:rPr>
-          <w:rFonts w:ascii="Times New Roman" w:eastAsia="Times New Roman" w:hAnsi="Times New Roman" w:cs="Times New Roman"/>
-          <w:sz w:val="24"/>
-          <w:szCs w:val="24"/>
-          <w:lang w:eastAsia="en-IN" w:bidi="hi-IN"/>
-        </w:rPr>
-        <w:t xml:space="preserve">of snow leopards </w:t>
-      </w:r>
-      <w:proofErr w:type="gramStart"/>
-      <w:r>
-        <w:rPr>
-          <w:rFonts w:ascii="Times New Roman" w:eastAsia="Times New Roman" w:hAnsi="Times New Roman" w:cs="Times New Roman"/>
-          <w:sz w:val="24"/>
-          <w:szCs w:val="24"/>
-          <w:lang w:eastAsia="en-IN" w:bidi="hi-IN"/>
-        </w:rPr>
-        <w:t>were found</w:t>
-      </w:r>
-      <w:proofErr w:type="gramEnd"/>
-      <w:r>
-        <w:rPr>
-          <w:rFonts w:ascii="Times New Roman" w:eastAsia="Times New Roman" w:hAnsi="Times New Roman" w:cs="Times New Roman"/>
-          <w:sz w:val="24"/>
-          <w:szCs w:val="24"/>
-          <w:lang w:eastAsia="en-IN" w:bidi="hi-IN"/>
-        </w:rPr>
-        <w:t xml:space="preserve"> to </w:t>
-      </w:r>
-      <w:r>
-        <w:rPr>
-          <w:rFonts w:ascii="Times New Roman" w:eastAsia="Times New Roman" w:hAnsi="Times New Roman" w:cs="Times New Roman"/>
-          <w:sz w:val="24"/>
-          <w:szCs w:val="24"/>
-          <w:lang w:eastAsia="en-IN" w:bidi="hi-IN"/>
-        </w:rPr>
-        <w:t>vary within study areas as a function of habitat covariates</w:t>
-      </w:r>
-      <w:r>
-        <w:rPr>
-          <w:rFonts w:ascii="Times New Roman" w:eastAsia="Times New Roman" w:hAnsi="Times New Roman" w:cs="Times New Roman"/>
-          <w:sz w:val="24"/>
-          <w:szCs w:val="24"/>
-          <w:lang w:eastAsia="en-IN" w:bidi="hi-IN"/>
-        </w:rPr>
-        <w:t xml:space="preserve">. </w:t>
-      </w:r>
-      <w:proofErr w:type="gramStart"/>
-      <w:r>
-        <w:rPr>
-          <w:rFonts w:ascii="Times New Roman" w:eastAsia="Times New Roman" w:hAnsi="Times New Roman" w:cs="Times New Roman"/>
-          <w:sz w:val="24"/>
-          <w:szCs w:val="24"/>
-          <w:lang w:eastAsia="en-IN" w:bidi="hi-IN"/>
-        </w:rPr>
-        <w:t xml:space="preserve">In our case, in South Gobi, it was a simple variable such as </w:t>
-      </w:r>
-      <w:r>
-        <w:rPr>
-          <w:rFonts w:ascii="Times New Roman" w:eastAsia="Times New Roman" w:hAnsi="Times New Roman" w:cs="Times New Roman"/>
-          <w:sz w:val="24"/>
-          <w:szCs w:val="24"/>
-          <w:lang w:eastAsia="en-IN" w:bidi="hi-IN"/>
-        </w:rPr>
-        <w:t>terrain ruggedness</w:t>
-      </w:r>
-      <w:r>
-        <w:rPr>
-          <w:rFonts w:ascii="Times New Roman" w:eastAsia="Times New Roman" w:hAnsi="Times New Roman" w:cs="Times New Roman"/>
-          <w:sz w:val="24"/>
-          <w:szCs w:val="24"/>
-          <w:lang w:eastAsia="en-IN" w:bidi="hi-IN"/>
-        </w:rPr>
-        <w:t xml:space="preserve"> that defined spatial variation in density within and across study areas.</w:t>
-      </w:r>
-      <w:proofErr w:type="gramEnd"/>
-      <w:r>
-        <w:rPr>
-          <w:rFonts w:ascii="Times New Roman" w:eastAsia="Times New Roman" w:hAnsi="Times New Roman" w:cs="Times New Roman"/>
-          <w:sz w:val="24"/>
-          <w:szCs w:val="24"/>
-          <w:lang w:eastAsia="en-IN" w:bidi="hi-IN"/>
-        </w:rPr>
-        <w:t xml:space="preserve"> </w:t>
-      </w:r>
-      <w:proofErr w:type="gramStart"/>
-      <w:r>
-        <w:rPr>
-          <w:rFonts w:ascii="Times New Roman" w:eastAsia="Times New Roman" w:hAnsi="Times New Roman" w:cs="Times New Roman"/>
-          <w:sz w:val="24"/>
-          <w:szCs w:val="24"/>
-          <w:lang w:eastAsia="en-IN" w:bidi="hi-IN"/>
-        </w:rPr>
-        <w:t>However</w:t>
-      </w:r>
-      <w:proofErr w:type="gramEnd"/>
-      <w:r>
-        <w:rPr>
-          <w:rFonts w:ascii="Times New Roman" w:eastAsia="Times New Roman" w:hAnsi="Times New Roman" w:cs="Times New Roman"/>
-          <w:sz w:val="24"/>
-          <w:szCs w:val="24"/>
-          <w:lang w:eastAsia="en-IN" w:bidi="hi-IN"/>
-        </w:rPr>
-        <w:t xml:space="preserve"> in other areas, similar protocols can be used to understand more </w:t>
-      </w:r>
-      <w:r>
-        <w:rPr>
-          <w:rFonts w:ascii="Times New Roman" w:eastAsia="Times New Roman" w:hAnsi="Times New Roman" w:cs="Times New Roman"/>
-          <w:sz w:val="24"/>
-          <w:szCs w:val="24"/>
-          <w:lang w:eastAsia="en-IN" w:bidi="hi-IN"/>
-        </w:rPr>
-        <w:t xml:space="preserve">complex </w:t>
-      </w:r>
-      <w:r>
-        <w:rPr>
-          <w:rFonts w:ascii="Times New Roman" w:eastAsia="Times New Roman" w:hAnsi="Times New Roman" w:cs="Times New Roman"/>
-          <w:sz w:val="24"/>
-          <w:szCs w:val="24"/>
-          <w:lang w:eastAsia="en-IN" w:bidi="hi-IN"/>
-        </w:rPr>
-        <w:t xml:space="preserve">relationships </w:t>
-      </w:r>
-      <w:r>
-        <w:rPr>
-          <w:rFonts w:ascii="Times New Roman" w:eastAsia="Times New Roman" w:hAnsi="Times New Roman" w:cs="Times New Roman"/>
-          <w:sz w:val="24"/>
-          <w:szCs w:val="24"/>
-          <w:lang w:eastAsia="en-IN" w:bidi="hi-IN"/>
-        </w:rPr>
-        <w:t>such as variable prey densities</w:t>
-      </w:r>
-      <w:r>
-        <w:rPr>
-          <w:rFonts w:ascii="Times New Roman" w:eastAsia="Times New Roman" w:hAnsi="Times New Roman" w:cs="Times New Roman"/>
-          <w:sz w:val="24"/>
-          <w:szCs w:val="24"/>
-          <w:lang w:eastAsia="en-IN" w:bidi="hi-IN"/>
-        </w:rPr>
-        <w:t>, interaction with human and livestock, and effects of co-predators</w:t>
-      </w:r>
-      <w:r>
-        <w:rPr>
-          <w:rFonts w:ascii="Times New Roman" w:eastAsia="Times New Roman" w:hAnsi="Times New Roman" w:cs="Times New Roman"/>
-          <w:sz w:val="24"/>
-          <w:szCs w:val="24"/>
-          <w:lang w:eastAsia="en-IN" w:bidi="hi-IN"/>
-        </w:rPr>
-        <w:t>.</w:t>
-      </w:r>
     </w:p>
     <w:p>
       <w:pPr>
@@ -6409,6 +7325,115 @@
           <w:lang w:eastAsia="en-IN" w:bidi="hi-IN"/>
         </w:rPr>
       </w:pPr>
+      <w:r>
+        <w:rPr>
+          <w:rFonts w:ascii="Times New Roman" w:eastAsia="Times New Roman" w:hAnsi="Times New Roman" w:cs="Times New Roman"/>
+          <w:sz w:val="24"/>
+          <w:szCs w:val="24"/>
+          <w:lang w:eastAsia="en-IN" w:bidi="hi-IN"/>
+        </w:rPr>
+        <w:t>Our r</w:t>
+      </w:r>
+      <w:r>
+        <w:rPr>
+          <w:rFonts w:ascii="Times New Roman" w:eastAsia="Times New Roman" w:hAnsi="Times New Roman" w:cs="Times New Roman"/>
+          <w:sz w:val="24"/>
+          <w:szCs w:val="24"/>
+          <w:lang w:eastAsia="en-IN" w:bidi="hi-IN"/>
+        </w:rPr>
+        <w:t>esults present a strong case that analyses of snow leopard populations using Spatial Capture Recapture should explore possible effects of covariates on density, detection function, and non-Euclidean distribution of activity patterns at the minimum.</w:t>
+      </w:r>
+      <w:r>
+        <w:rPr>
+          <w:rFonts w:ascii="Times New Roman" w:eastAsia="Times New Roman" w:hAnsi="Times New Roman" w:cs="Times New Roman"/>
+          <w:sz w:val="24"/>
+          <w:szCs w:val="24"/>
+          <w:lang w:eastAsia="en-IN" w:bidi="hi-IN"/>
+        </w:rPr>
+        <w:t xml:space="preserve"> </w:t>
+      </w:r>
+      <w:r>
+        <w:rPr>
+          <w:rFonts w:ascii="Times New Roman" w:eastAsia="Times New Roman" w:hAnsi="Times New Roman" w:cs="Times New Roman"/>
+          <w:sz w:val="24"/>
+          <w:szCs w:val="24"/>
+          <w:lang w:eastAsia="en-IN" w:bidi="hi-IN"/>
+        </w:rPr>
+        <w:t>Absence of such analyses may result in spurious outcomes that can have strong positive as well as negative biases</w:t>
+      </w:r>
+      <w:r>
+        <w:rPr>
+          <w:rFonts w:ascii="Times New Roman" w:eastAsia="Times New Roman" w:hAnsi="Times New Roman" w:cs="Times New Roman"/>
+          <w:sz w:val="24"/>
+          <w:szCs w:val="24"/>
+          <w:lang w:eastAsia="en-IN" w:bidi="hi-IN"/>
+        </w:rPr>
+        <w:t xml:space="preserve"> </w:t>
+      </w:r>
+      <w:r>
+        <w:rPr>
+          <w:rFonts w:ascii="Times New Roman" w:eastAsia="Times New Roman" w:hAnsi="Times New Roman" w:cs="Times New Roman"/>
+          <w:sz w:val="24"/>
+          <w:szCs w:val="24"/>
+          <w:lang w:eastAsia="en-IN" w:bidi="hi-IN"/>
+        </w:rPr>
+        <w:fldChar w:fldCharType="begin" w:fldLock="1"/>
+      </w:r>
+      <w:r>
+        <w:rPr>
+          <w:rFonts w:ascii="Times New Roman" w:eastAsia="Times New Roman" w:hAnsi="Times New Roman" w:cs="Times New Roman"/>
+          <w:sz w:val="24"/>
+          <w:szCs w:val="24"/>
+          <w:lang w:eastAsia="en-IN" w:bidi="hi-IN"/>
+        </w:rPr>
+        <w:instrText>ADDIN CSL_CITATION { "citationItems" : [ { "id" : "ITEM-1", "itemData" : { "DOI" : "10.1111/2041-210X.12316", "ISBN" : "2041-210X", "ISSN" : "2041210X", "abstract" : "Summary: Movement is influenced by landscape structure, configuration and geometry, but measuring distance as perceived by animals poses technical and logistical challenges. Instead, movement is typically measured using Euclidean distance, irrespective of location or landscape structure, or is based on arbitrary cost surfaces. A recently proposed extension of spatial capture-recapture (SCR) models resolves this issue using spatial encounter histories of individuals to calculate least-cost paths (ecological distance: Ecology, 94, 2013, 287) thereby relaxing the Euclidean assumption. We evaluate the consequences of not accounting for movement heterogeneity when estimating abundance in highly structured landscapes, and demonstrate the value of this approach for estimating biologically realistic space-use patterns and landscape connectivity. We simulated SCR data in a riparian habitat network, using the ecological distance model under a range of scenarios where space-use in and around the landscape was increasingly associated with water (i.e. increasingly less Euclidean). To assess the influence of miscalculating distance on estimates of population size, we compared the results from the ecological and Euclidean distance based models. We then demonstrate that the ecological distance model can be used to estimate home range geometry when space use is not symmetrical. Finally, we provide a method for calculating landscape connectivity based on modelled species-landscape interactions generated from capture-recapture data. Using ecological distance always produced unbiased estimates of abundance. Explicitly modelling the strength of the species-landscape interaction provided a direct measure of landscape connectivity and better characterised true home range geometry. Abundance under the Euclidean distance model was increasingly (negatively) biased as space use was more strongly associated with water and, because home ranges are assumed to be symmetrical, produced poor characterisations of home range geometry and no information about landscape connectivity. The ecological distance SCR model uses spatially indexed capture-recapture data to estimate how activity patterns are influenced by landscape structure. As well as reducing bias in estimates of abundance, this approach provides biologically realistic representations of home range geometry, and direct information about species-landscape interactions. The incorporation of both structural (landscape) and function\u2026", "author" : [ { "dropping-particle" : "", "family" : "Sutherland", "given" : "Chris", "non-dropping-particle" : "", "parse-names" : false, "suffix" : "" }, { "dropping-particle" : "", "family" : "Fuller", "given" : "Angela K.", "non-dropping-particle" : "", "parse-names" : false, "suffix" : "" }, { "dropping-particle" : "", "family" : "Royle", "given" : "J. Andrew", "non-dropping-particle" : "", "parse-names" : false, "suffix" : "" } ], "container-title" : "Methods in Ecology and Evolution", "id" : "ITEM-1", "issue" : "2", "issued" : { "date-parts" : [ [ "2015" ] ] }, "page" : "169-177", "title" : "Modelling non-Euclidean movement and landscape connectivity in highly structured ecological networks", "type" : "article-journal", "volume" : "6" }, "uris" : [ "http://www.mendeley.com/documents/?uuid=e6eb1627-d68d-437e-bce8-822d8536e6c2" ] } ], "mendeley" : { "formattedCitation" : "(Sutherland et al., 2015)", "plainTextFormattedCitation" : "(Sutherland et al., 2015)" }, "properties" : { "noteIndex" : 0 }, "schema" : "https://github.com/citation-style-language/schema/raw/master/csl-citation.json" }</w:instrText>
+      </w:r>
+      <w:r>
+        <w:rPr>
+          <w:rFonts w:ascii="Times New Roman" w:eastAsia="Times New Roman" w:hAnsi="Times New Roman" w:cs="Times New Roman"/>
+          <w:sz w:val="24"/>
+          <w:szCs w:val="24"/>
+          <w:lang w:eastAsia="en-IN" w:bidi="hi-IN"/>
+        </w:rPr>
+        <w:fldChar w:fldCharType="separate"/>
+      </w:r>
+      <w:r>
+        <w:rPr>
+          <w:rFonts w:ascii="Times New Roman" w:eastAsia="Times New Roman" w:hAnsi="Times New Roman" w:cs="Times New Roman"/>
+          <w:noProof/>
+          <w:sz w:val="24"/>
+          <w:szCs w:val="24"/>
+          <w:lang w:eastAsia="en-IN" w:bidi="hi-IN"/>
+        </w:rPr>
+        <w:t>(Sutherland et al., 2015)</w:t>
+      </w:r>
+      <w:r>
+        <w:rPr>
+          <w:rFonts w:ascii="Times New Roman" w:eastAsia="Times New Roman" w:hAnsi="Times New Roman" w:cs="Times New Roman"/>
+          <w:sz w:val="24"/>
+          <w:szCs w:val="24"/>
+          <w:lang w:eastAsia="en-IN" w:bidi="hi-IN"/>
+        </w:rPr>
+        <w:fldChar w:fldCharType="end"/>
+      </w:r>
+      <w:r>
+        <w:rPr>
+          <w:rFonts w:ascii="Times New Roman" w:eastAsia="Times New Roman" w:hAnsi="Times New Roman" w:cs="Times New Roman"/>
+          <w:sz w:val="24"/>
+          <w:szCs w:val="24"/>
+          <w:lang w:eastAsia="en-IN" w:bidi="hi-IN"/>
+        </w:rPr>
+        <w:t>. </w:t>
+      </w:r>
+      <w:r>
+        <w:rPr>
+          <w:rFonts w:ascii="Times New Roman" w:eastAsia="Times New Roman" w:hAnsi="Times New Roman" w:cs="Times New Roman"/>
+          <w:sz w:val="24"/>
+          <w:szCs w:val="24"/>
+          <w:lang w:eastAsia="en-IN" w:bidi="hi-IN"/>
+        </w:rPr>
+        <w:t xml:space="preserve">In our case, there was a positive bias of nearly 13% in one, and a negative bias of up to XX and 30% in the other two study areas. </w:t>
+      </w:r>
     </w:p>
     <w:p>
       <w:pPr>
@@ -6420,156 +7445,6 @@
           <w:lang w:eastAsia="en-IN" w:bidi="hi-IN"/>
         </w:rPr>
       </w:pPr>
-      <w:r>
-        <w:rPr>
-          <w:rFonts w:ascii="Times New Roman" w:eastAsia="Times New Roman" w:hAnsi="Times New Roman" w:cs="Times New Roman"/>
-          <w:sz w:val="24"/>
-          <w:szCs w:val="24"/>
-          <w:lang w:eastAsia="en-IN" w:bidi="hi-IN"/>
-        </w:rPr>
-        <w:t xml:space="preserve">Several publications and reports recently have used posterior assessments of density surfaces based on camera trap locations, generated by the software (or by using </w:t>
-      </w:r>
-      <w:r>
-        <w:rPr>
-          <w:rFonts w:ascii="Times New Roman" w:eastAsia="Times New Roman" w:hAnsi="Times New Roman" w:cs="Times New Roman"/>
-          <w:sz w:val="24"/>
-          <w:szCs w:val="24"/>
-          <w:lang w:eastAsia="en-IN" w:bidi="hi-IN"/>
-        </w:rPr>
-        <w:t xml:space="preserve">R </w:t>
-      </w:r>
-      <w:r>
-        <w:rPr>
-          <w:rFonts w:ascii="Times New Roman" w:eastAsia="Times New Roman" w:hAnsi="Times New Roman" w:cs="Times New Roman"/>
-          <w:sz w:val="24"/>
-          <w:szCs w:val="24"/>
-          <w:lang w:eastAsia="en-IN" w:bidi="hi-IN"/>
-        </w:rPr>
-        <w:t xml:space="preserve">functions such as </w:t>
-      </w:r>
-      <w:proofErr w:type="spellStart"/>
-      <w:r>
-        <w:rPr>
-          <w:rFonts w:ascii="Times New Roman" w:eastAsia="Times New Roman" w:hAnsi="Times New Roman" w:cs="Times New Roman"/>
-          <w:sz w:val="24"/>
-          <w:szCs w:val="24"/>
-          <w:lang w:eastAsia="en-IN" w:bidi="hi-IN"/>
-        </w:rPr>
-        <w:t>fx.total</w:t>
-      </w:r>
-      <w:proofErr w:type="spellEnd"/>
-      <w:r>
-        <w:rPr>
-          <w:rFonts w:ascii="Times New Roman" w:eastAsia="Times New Roman" w:hAnsi="Times New Roman" w:cs="Times New Roman"/>
-          <w:sz w:val="24"/>
-          <w:szCs w:val="24"/>
-          <w:lang w:eastAsia="en-IN" w:bidi="hi-IN"/>
-        </w:rPr>
-        <w:t>). These can be misleading and result in fancy looking surfaces that are not representative of the population</w:t>
-      </w:r>
-      <w:r>
-        <w:rPr>
-          <w:rFonts w:ascii="Times New Roman" w:eastAsia="Times New Roman" w:hAnsi="Times New Roman" w:cs="Times New Roman"/>
-          <w:sz w:val="24"/>
-          <w:szCs w:val="24"/>
-          <w:lang w:eastAsia="en-IN" w:bidi="hi-IN"/>
-        </w:rPr>
-        <w:t>. Our results show that t</w:t>
-      </w:r>
-      <w:r>
-        <w:rPr>
-          <w:rFonts w:ascii="Times New Roman" w:eastAsia="Times New Roman" w:hAnsi="Times New Roman" w:cs="Times New Roman"/>
-          <w:sz w:val="24"/>
-          <w:szCs w:val="24"/>
-          <w:lang w:eastAsia="en-IN" w:bidi="hi-IN"/>
-        </w:rPr>
-        <w:t xml:space="preserve">hese </w:t>
-      </w:r>
-      <w:proofErr w:type="gramStart"/>
-      <w:r>
-        <w:rPr>
-          <w:rFonts w:ascii="Times New Roman" w:eastAsia="Times New Roman" w:hAnsi="Times New Roman" w:cs="Times New Roman"/>
-          <w:sz w:val="24"/>
-          <w:szCs w:val="24"/>
-          <w:lang w:eastAsia="en-IN" w:bidi="hi-IN"/>
-        </w:rPr>
-        <w:t>are entirely based</w:t>
-      </w:r>
-      <w:proofErr w:type="gramEnd"/>
-      <w:r>
-        <w:rPr>
-          <w:rFonts w:ascii="Times New Roman" w:eastAsia="Times New Roman" w:hAnsi="Times New Roman" w:cs="Times New Roman"/>
-          <w:sz w:val="24"/>
-          <w:szCs w:val="24"/>
-          <w:lang w:eastAsia="en-IN" w:bidi="hi-IN"/>
-        </w:rPr>
-        <w:t xml:space="preserve"> on the camera trap placements </w:t>
-      </w:r>
-      <w:r>
-        <w:rPr>
-          <w:rFonts w:ascii="Times New Roman" w:eastAsia="Times New Roman" w:hAnsi="Times New Roman" w:cs="Times New Roman"/>
-          <w:sz w:val="24"/>
-          <w:szCs w:val="24"/>
-          <w:lang w:eastAsia="en-IN" w:bidi="hi-IN"/>
-        </w:rPr>
-        <w:t xml:space="preserve">where </w:t>
-      </w:r>
-      <w:r>
-        <w:rPr>
-          <w:rFonts w:ascii="Times New Roman" w:eastAsia="Times New Roman" w:hAnsi="Times New Roman" w:cs="Times New Roman"/>
-          <w:sz w:val="24"/>
-          <w:szCs w:val="24"/>
-          <w:lang w:eastAsia="en-IN" w:bidi="hi-IN"/>
-        </w:rPr>
-        <w:t xml:space="preserve">the maps for the same study area may change if a different set of camera traps located differently </w:t>
-      </w:r>
-      <w:r>
-        <w:rPr>
-          <w:rFonts w:ascii="Times New Roman" w:eastAsia="Times New Roman" w:hAnsi="Times New Roman" w:cs="Times New Roman"/>
-          <w:sz w:val="24"/>
-          <w:szCs w:val="24"/>
-          <w:lang w:eastAsia="en-IN" w:bidi="hi-IN"/>
-        </w:rPr>
-        <w:t>are chosen for the same population.</w:t>
-      </w:r>
-      <w:r>
-        <w:rPr>
-          <w:rFonts w:ascii="Times New Roman" w:eastAsia="Times New Roman" w:hAnsi="Times New Roman" w:cs="Times New Roman"/>
-          <w:sz w:val="24"/>
-          <w:szCs w:val="24"/>
-          <w:lang w:eastAsia="en-IN" w:bidi="hi-IN"/>
-        </w:rPr>
-        <w:t xml:space="preserve"> </w:t>
-      </w:r>
-      <w:r>
-        <w:rPr>
-          <w:rFonts w:ascii="Times New Roman" w:eastAsia="Times New Roman" w:hAnsi="Times New Roman" w:cs="Times New Roman"/>
-          <w:sz w:val="24"/>
-          <w:szCs w:val="24"/>
-          <w:lang w:eastAsia="en-IN" w:bidi="hi-IN"/>
-        </w:rPr>
-        <w:t xml:space="preserve">Density surfaces are best prepared using covariates in the analysis as opposed to the surfaces that </w:t>
-      </w:r>
-      <w:proofErr w:type="gramStart"/>
-      <w:r>
-        <w:rPr>
-          <w:rFonts w:ascii="Times New Roman" w:eastAsia="Times New Roman" w:hAnsi="Times New Roman" w:cs="Times New Roman"/>
-          <w:sz w:val="24"/>
-          <w:szCs w:val="24"/>
-          <w:lang w:eastAsia="en-IN" w:bidi="hi-IN"/>
-        </w:rPr>
-        <w:t>are created</w:t>
-      </w:r>
-      <w:proofErr w:type="gramEnd"/>
-      <w:r>
-        <w:rPr>
-          <w:rFonts w:ascii="Times New Roman" w:eastAsia="Times New Roman" w:hAnsi="Times New Roman" w:cs="Times New Roman"/>
-          <w:sz w:val="24"/>
-          <w:szCs w:val="24"/>
-          <w:lang w:eastAsia="en-IN" w:bidi="hi-IN"/>
-        </w:rPr>
-        <w:t xml:space="preserve"> using inbuilt functions that are strongly linked to the trap locations.</w:t>
-      </w:r>
     </w:p>
     <w:p>
       <w:pPr>
@@ -6581,6 +7456,70 @@
           <w:lang w:eastAsia="en-IN" w:bidi="hi-IN"/>
         </w:rPr>
       </w:pPr>
+      <w:r>
+        <w:rPr>
+          <w:rFonts w:ascii="Times New Roman" w:eastAsia="Times New Roman" w:hAnsi="Times New Roman" w:cs="Times New Roman"/>
+          <w:sz w:val="24"/>
+          <w:szCs w:val="24"/>
+          <w:lang w:eastAsia="en-IN" w:bidi="hi-IN"/>
+        </w:rPr>
+        <w:t xml:space="preserve">Although new, the methods being used in this paper have been available to practitioners for a few years now </w:t>
+      </w:r>
+      <w:r>
+        <w:rPr>
+          <w:rFonts w:ascii="Times New Roman" w:eastAsia="Times New Roman" w:hAnsi="Times New Roman" w:cs="Times New Roman"/>
+          <w:sz w:val="24"/>
+          <w:szCs w:val="24"/>
+          <w:lang w:eastAsia="en-IN" w:bidi="hi-IN"/>
+        </w:rPr>
+        <w:fldChar w:fldCharType="begin" w:fldLock="1"/>
+      </w:r>
+      <w:r>
+        <w:rPr>
+          <w:rFonts w:ascii="Times New Roman" w:eastAsia="Times New Roman" w:hAnsi="Times New Roman" w:cs="Times New Roman"/>
+          <w:sz w:val="24"/>
+          <w:szCs w:val="24"/>
+          <w:lang w:eastAsia="en-IN" w:bidi="hi-IN"/>
+        </w:rPr>
+        <w:instrText>ADDIN CSL_CITATION { "citationItems" : [ { "id" : "ITEM-1", "itemData" : { "ISBN" : "9780124059399", "author" : [ { "dropping-particle" : "", "family" : "Royle", "given" : "J A", "non-dropping-particle" : "", "parse-names" : false, "suffix" : "" }, { "dropping-particle" : "", "family" : "Chandler", "given" : "R B", "non-dropping-particle" : "", "parse-names" : false, "suffix" : "" }, { "dropping-particle" : "", "family" : "Sollmann", "given" : "R", "non-dropping-particle" : "", "parse-names" : false, "suffix" : "" }, { "dropping-particle" : "", "family" : "Gardner", "given" : "B", "non-dropping-particle" : "", "parse-names" : false, "suffix" : "" } ], "id" : "ITEM-1", "issued" : { "date-parts" : [ [ "2013" ] ] }, "page" : "577", "publisher" : "Elsevier Science", "title" : "Spatial Capture-Recapture", "type" : "article-journal" }, "uris" : [ "http://www.mendeley.com/documents/?uuid=35addb7b-d758-405b-871d-7f1f7b897de9" ] } ], "mendeley" : { "formattedCitation" : "(J A Royle et al., 2013)", "plainTextFormattedCitation" : "(J A Royle et al., 2013)", "previouslyFormattedCitation" : "(J A Royle et al., 2013)" }, "properties" : { "noteIndex" : 0 }, "schema" : "https://github.com/citation-style-language/schema/raw/master/csl-citation.json" }</w:instrText>
+      </w:r>
+      <w:r>
+        <w:rPr>
+          <w:rFonts w:ascii="Times New Roman" w:eastAsia="Times New Roman" w:hAnsi="Times New Roman" w:cs="Times New Roman"/>
+          <w:sz w:val="24"/>
+          <w:szCs w:val="24"/>
+          <w:lang w:eastAsia="en-IN" w:bidi="hi-IN"/>
+        </w:rPr>
+        <w:fldChar w:fldCharType="separate"/>
+      </w:r>
+      <w:r>
+        <w:rPr>
+          <w:rFonts w:ascii="Times New Roman" w:eastAsia="Times New Roman" w:hAnsi="Times New Roman" w:cs="Times New Roman"/>
+          <w:noProof/>
+          <w:sz w:val="24"/>
+          <w:szCs w:val="24"/>
+          <w:lang w:eastAsia="en-IN" w:bidi="hi-IN"/>
+        </w:rPr>
+        <w:t>(J A Royle et al., 2013)</w:t>
+      </w:r>
+      <w:r>
+        <w:rPr>
+          <w:rFonts w:ascii="Times New Roman" w:eastAsia="Times New Roman" w:hAnsi="Times New Roman" w:cs="Times New Roman"/>
+          <w:sz w:val="24"/>
+          <w:szCs w:val="24"/>
+          <w:lang w:eastAsia="en-IN" w:bidi="hi-IN"/>
+        </w:rPr>
+        <w:fldChar w:fldCharType="end"/>
+      </w:r>
+      <w:r>
+        <w:rPr>
+          <w:rFonts w:ascii="Times New Roman" w:eastAsia="Times New Roman" w:hAnsi="Times New Roman" w:cs="Times New Roman"/>
+          <w:sz w:val="24"/>
+          <w:szCs w:val="24"/>
+          <w:lang w:eastAsia="en-IN" w:bidi="hi-IN"/>
+        </w:rPr>
+        <w:t xml:space="preserve">. However, lack of understanding of the available tool-kits and lack of capacity have seemingly prevented their widespread use by ecologists. Through this paper, we analyse data from snow leopards representing three neighbouring habitats in South Gobi and investigate a series of models based on the species’ natural history and ecology. We developed a range of candidate models, whose variants (depending on specific study areas) should be analysed when reporting snow leopard populations from different study areas. We also provide the modelling approach to compare densities and effects of various covariates on density, detection probability and movement patterns. </w:t>
+      </w:r>
     </w:p>
     <w:p>
       <w:pPr>
@@ -6592,35 +7531,6 @@
           <w:lang w:eastAsia="en-IN" w:bidi="hi-IN"/>
         </w:rPr>
       </w:pPr>
-      <w:r>
-        <w:rPr>
-          <w:rFonts w:ascii="Times New Roman" w:eastAsia="Times New Roman" w:hAnsi="Times New Roman" w:cs="Times New Roman"/>
-          <w:sz w:val="24"/>
-          <w:szCs w:val="24"/>
-          <w:lang w:eastAsia="en-IN" w:bidi="hi-IN"/>
-        </w:rPr>
-        <w:t xml:space="preserve">Our results highlight the importance of analysing biological data collected in the capture-recapture framework using ecologically meaningful covariates that can affect the detection </w:t>
-      </w:r>
-      <w:proofErr w:type="gramStart"/>
-      <w:r>
-        <w:rPr>
-          <w:rFonts w:ascii="Times New Roman" w:eastAsia="Times New Roman" w:hAnsi="Times New Roman" w:cs="Times New Roman"/>
-          <w:sz w:val="24"/>
-          <w:szCs w:val="24"/>
-          <w:lang w:eastAsia="en-IN" w:bidi="hi-IN"/>
-        </w:rPr>
-        <w:t>probability</w:t>
-      </w:r>
-      <w:proofErr w:type="gramEnd"/>
-      <w:r>
-        <w:rPr>
-          <w:rFonts w:ascii="Times New Roman" w:eastAsia="Times New Roman" w:hAnsi="Times New Roman" w:cs="Times New Roman"/>
-          <w:sz w:val="24"/>
-          <w:szCs w:val="24"/>
-          <w:lang w:eastAsia="en-IN" w:bidi="hi-IN"/>
-        </w:rPr>
-        <w:t xml:space="preserve">, spatial ranging patterns, and density within and across study areas. </w:t>
-      </w:r>
     </w:p>
     <w:p>
       <w:pPr>
@@ -6635,617 +7545,189 @@
     </w:p>
     <w:p>
       <w:pPr>
-        <w:spacing w:after="0" w:line="240" w:lineRule="auto"/>
-        <w:rPr>
-          <w:rFonts w:ascii="Times New Roman" w:eastAsia="Times New Roman" w:hAnsi="Times New Roman" w:cs="Times New Roman"/>
-          <w:sz w:val="24"/>
-          <w:szCs w:val="24"/>
-          <w:lang w:eastAsia="en-IN" w:bidi="hi-IN"/>
-        </w:rPr>
-      </w:pPr>
-      <w:r>
-        <w:rPr>
-          <w:rFonts w:ascii="Times New Roman" w:eastAsia="Times New Roman" w:hAnsi="Times New Roman" w:cs="Times New Roman"/>
-          <w:sz w:val="24"/>
-          <w:szCs w:val="24"/>
-          <w:lang w:eastAsia="en-IN" w:bidi="hi-IN"/>
-        </w:rPr>
-        <w:t xml:space="preserve">Several conservation programs </w:t>
-      </w:r>
-      <w:proofErr w:type="gramStart"/>
-      <w:r>
-        <w:rPr>
-          <w:rFonts w:ascii="Times New Roman" w:eastAsia="Times New Roman" w:hAnsi="Times New Roman" w:cs="Times New Roman"/>
-          <w:sz w:val="24"/>
-          <w:szCs w:val="24"/>
-          <w:lang w:eastAsia="en-IN" w:bidi="hi-IN"/>
-        </w:rPr>
-        <w:t>are being implemented</w:t>
-      </w:r>
-      <w:proofErr w:type="gramEnd"/>
-      <w:r>
-        <w:rPr>
-          <w:rFonts w:ascii="Times New Roman" w:eastAsia="Times New Roman" w:hAnsi="Times New Roman" w:cs="Times New Roman"/>
-          <w:sz w:val="24"/>
-          <w:szCs w:val="24"/>
-          <w:lang w:eastAsia="en-IN" w:bidi="hi-IN"/>
-        </w:rPr>
-        <w:t xml:space="preserve"> at various scales across the snow leopard distribution range. Although the outputs and projected outcomes of these programs may vary, ultimately they </w:t>
-      </w:r>
-      <w:proofErr w:type="gramStart"/>
-      <w:r>
-        <w:rPr>
-          <w:rFonts w:ascii="Times New Roman" w:eastAsia="Times New Roman" w:hAnsi="Times New Roman" w:cs="Times New Roman"/>
-          <w:sz w:val="24"/>
-          <w:szCs w:val="24"/>
-          <w:lang w:eastAsia="en-IN" w:bidi="hi-IN"/>
-        </w:rPr>
-        <w:t>are aimed</w:t>
-      </w:r>
-      <w:proofErr w:type="gramEnd"/>
-      <w:r>
-        <w:rPr>
-          <w:rFonts w:ascii="Times New Roman" w:eastAsia="Times New Roman" w:hAnsi="Times New Roman" w:cs="Times New Roman"/>
-          <w:sz w:val="24"/>
-          <w:szCs w:val="24"/>
-          <w:lang w:eastAsia="en-IN" w:bidi="hi-IN"/>
-        </w:rPr>
-        <w:t xml:space="preserve"> at maintaining or improving snow leopard densities over the years. Similarly, the efficacy of different conservation models in the long-term </w:t>
-      </w:r>
-      <w:proofErr w:type="gramStart"/>
-      <w:r>
-        <w:rPr>
-          <w:rFonts w:ascii="Times New Roman" w:eastAsia="Times New Roman" w:hAnsi="Times New Roman" w:cs="Times New Roman"/>
-          <w:sz w:val="24"/>
-          <w:szCs w:val="24"/>
-          <w:lang w:eastAsia="en-IN" w:bidi="hi-IN"/>
-        </w:rPr>
-        <w:t>can be tested</w:t>
-      </w:r>
-      <w:proofErr w:type="gramEnd"/>
-      <w:r>
-        <w:rPr>
-          <w:rFonts w:ascii="Times New Roman" w:eastAsia="Times New Roman" w:hAnsi="Times New Roman" w:cs="Times New Roman"/>
-          <w:sz w:val="24"/>
-          <w:szCs w:val="24"/>
-          <w:lang w:eastAsia="en-IN" w:bidi="hi-IN"/>
-        </w:rPr>
-        <w:t xml:space="preserve"> most effectively by comparing snow leopard densities. The ability to compare </w:t>
-      </w:r>
-      <w:r>
-        <w:rPr>
-          <w:rFonts w:ascii="Times New Roman" w:eastAsia="Times New Roman" w:hAnsi="Times New Roman" w:cs="Times New Roman"/>
-          <w:sz w:val="24"/>
-          <w:szCs w:val="24"/>
-          <w:lang w:eastAsia="en-IN" w:bidi="hi-IN"/>
-        </w:rPr>
-        <w:t>snow leopard densit</w:t>
-      </w:r>
-      <w:r>
-        <w:rPr>
-          <w:rFonts w:ascii="Times New Roman" w:eastAsia="Times New Roman" w:hAnsi="Times New Roman" w:cs="Times New Roman"/>
-          <w:sz w:val="24"/>
-          <w:szCs w:val="24"/>
-          <w:lang w:eastAsia="en-IN" w:bidi="hi-IN"/>
-        </w:rPr>
-        <w:t>ies and habitat use</w:t>
-      </w:r>
-      <w:r>
-        <w:rPr>
-          <w:rFonts w:ascii="Times New Roman" w:eastAsia="Times New Roman" w:hAnsi="Times New Roman" w:cs="Times New Roman"/>
-          <w:sz w:val="24"/>
-          <w:szCs w:val="24"/>
-          <w:lang w:eastAsia="en-IN" w:bidi="hi-IN"/>
-        </w:rPr>
-        <w:t xml:space="preserve"> across space (different study areas) and time (different sessions in the same study area)</w:t>
-      </w:r>
-      <w:r>
-        <w:rPr>
-          <w:rFonts w:ascii="Times New Roman" w:eastAsia="Times New Roman" w:hAnsi="Times New Roman" w:cs="Times New Roman"/>
-          <w:sz w:val="24"/>
-          <w:szCs w:val="24"/>
-          <w:lang w:eastAsia="en-IN" w:bidi="hi-IN"/>
-        </w:rPr>
-        <w:t xml:space="preserve"> has widespread conservation implications. We provide an application of the analytical framework to compare densities across three different study areas that </w:t>
-      </w:r>
-      <w:proofErr w:type="gramStart"/>
-      <w:r>
-        <w:rPr>
-          <w:rFonts w:ascii="Times New Roman" w:eastAsia="Times New Roman" w:hAnsi="Times New Roman" w:cs="Times New Roman"/>
-          <w:sz w:val="24"/>
-          <w:szCs w:val="24"/>
-          <w:lang w:eastAsia="en-IN" w:bidi="hi-IN"/>
-        </w:rPr>
-        <w:t>can also be used</w:t>
-      </w:r>
-      <w:proofErr w:type="gramEnd"/>
-      <w:r>
-        <w:rPr>
-          <w:rFonts w:ascii="Times New Roman" w:eastAsia="Times New Roman" w:hAnsi="Times New Roman" w:cs="Times New Roman"/>
-          <w:sz w:val="24"/>
-          <w:szCs w:val="24"/>
-          <w:lang w:eastAsia="en-IN" w:bidi="hi-IN"/>
-        </w:rPr>
-        <w:t xml:space="preserve"> for monitoring populations across time.</w:t>
-      </w:r>
-      <w:r>
-        <w:rPr>
-          <w:rFonts w:ascii="Times New Roman" w:eastAsia="Times New Roman" w:hAnsi="Times New Roman" w:cs="Times New Roman"/>
-          <w:sz w:val="24"/>
-          <w:szCs w:val="24"/>
-          <w:lang w:eastAsia="en-IN" w:bidi="hi-IN"/>
-        </w:rPr>
-        <w:t xml:space="preserve"> In our case, not only did the density estimates vary between the three study areas, so did the effect of the various covariates.</w:t>
+        <w:spacing w:before="100" w:beforeAutospacing="1" w:after="100" w:afterAutospacing="1" w:line="240" w:lineRule="auto"/>
+        <w:rPr>
+          <w:rFonts w:ascii="Times New Roman" w:eastAsia="Times New Roman" w:hAnsi="Times New Roman" w:cs="Times New Roman"/>
+          <w:sz w:val="24"/>
+          <w:szCs w:val="24"/>
+          <w:lang w:eastAsia="en-IN" w:bidi="hi-IN"/>
+        </w:rPr>
+      </w:pPr>
+      <w:r>
+        <w:rPr>
+          <w:rFonts w:ascii="Times New Roman" w:eastAsia="Times New Roman" w:hAnsi="Times New Roman" w:cs="Times New Roman"/>
+          <w:sz w:val="24"/>
+          <w:szCs w:val="24"/>
+          <w:lang w:eastAsia="en-IN" w:bidi="hi-IN"/>
+        </w:rPr>
+        <w:t xml:space="preserve">Table XX: Candidate model sets from the three study areas, corresponding </w:t>
+      </w:r>
+      <w:proofErr w:type="spellStart"/>
+      <w:r>
+        <w:rPr>
+          <w:rFonts w:ascii="Times New Roman" w:eastAsia="Times New Roman" w:hAnsi="Times New Roman" w:cs="Times New Roman"/>
+          <w:sz w:val="24"/>
+          <w:szCs w:val="24"/>
+          <w:lang w:eastAsia="en-IN" w:bidi="hi-IN"/>
+        </w:rPr>
+        <w:t>AICc</w:t>
+      </w:r>
+      <w:proofErr w:type="spellEnd"/>
+      <w:r>
+        <w:rPr>
+          <w:rFonts w:ascii="Times New Roman" w:eastAsia="Times New Roman" w:hAnsi="Times New Roman" w:cs="Times New Roman"/>
+          <w:sz w:val="24"/>
+          <w:szCs w:val="24"/>
+          <w:lang w:eastAsia="en-IN" w:bidi="hi-IN"/>
+        </w:rPr>
+        <w:t xml:space="preserve"> and AIC weights, and estimates of snow leopard density and abundance.</w:t>
       </w:r>
     </w:p>
     <w:p>
       <w:pPr>
-        <w:spacing w:after="0" w:line="240" w:lineRule="auto"/>
-        <w:rPr>
-          <w:rFonts w:ascii="Times New Roman" w:eastAsia="Times New Roman" w:hAnsi="Times New Roman" w:cs="Times New Roman"/>
-          <w:sz w:val="24"/>
-          <w:szCs w:val="24"/>
-          <w:lang w:eastAsia="en-IN" w:bidi="hi-IN"/>
-        </w:rPr>
-      </w:pPr>
+        <w:spacing w:before="100" w:beforeAutospacing="1" w:after="100" w:afterAutospacing="1" w:line="240" w:lineRule="auto"/>
+        <w:rPr>
+          <w:rFonts w:ascii="Times New Roman" w:eastAsia="Times New Roman" w:hAnsi="Times New Roman" w:cs="Times New Roman"/>
+          <w:sz w:val="24"/>
+          <w:szCs w:val="24"/>
+          <w:lang w:eastAsia="en-IN" w:bidi="hi-IN"/>
+        </w:rPr>
+      </w:pPr>
+      <w:r>
+        <w:rPr>
+          <w:rFonts w:ascii="Times New Roman" w:eastAsia="Times New Roman" w:hAnsi="Times New Roman" w:cs="Times New Roman"/>
+          <w:sz w:val="24"/>
+          <w:szCs w:val="24"/>
+          <w:lang w:eastAsia="en-IN" w:bidi="hi-IN"/>
+        </w:rPr>
+        <w:t xml:space="preserve">Figure XX: Visual depiction of least cost paths between random points, </w:t>
+      </w:r>
     </w:p>
     <w:p>
       <w:pPr>
-        <w:spacing w:after="0" w:line="240" w:lineRule="auto"/>
-        <w:rPr>
-          <w:rFonts w:ascii="Times New Roman" w:eastAsia="Times New Roman" w:hAnsi="Times New Roman" w:cs="Times New Roman"/>
-          <w:sz w:val="24"/>
-          <w:szCs w:val="24"/>
-          <w:lang w:eastAsia="en-IN" w:bidi="hi-IN"/>
-        </w:rPr>
-      </w:pPr>
-      <w:r>
-        <w:rPr>
-          <w:rFonts w:ascii="Times New Roman" w:eastAsia="Times New Roman" w:hAnsi="Times New Roman" w:cs="Times New Roman"/>
-          <w:sz w:val="24"/>
-          <w:szCs w:val="24"/>
-          <w:lang w:eastAsia="en-IN" w:bidi="hi-IN"/>
-        </w:rPr>
-        <w:t xml:space="preserve">Although new, the methods </w:t>
-      </w:r>
-      <w:proofErr w:type="gramStart"/>
-      <w:r>
-        <w:rPr>
-          <w:rFonts w:ascii="Times New Roman" w:eastAsia="Times New Roman" w:hAnsi="Times New Roman" w:cs="Times New Roman"/>
-          <w:sz w:val="24"/>
-          <w:szCs w:val="24"/>
-          <w:lang w:eastAsia="en-IN" w:bidi="hi-IN"/>
-        </w:rPr>
-        <w:t>being used</w:t>
-      </w:r>
-      <w:proofErr w:type="gramEnd"/>
-      <w:r>
-        <w:rPr>
-          <w:rFonts w:ascii="Times New Roman" w:eastAsia="Times New Roman" w:hAnsi="Times New Roman" w:cs="Times New Roman"/>
-          <w:sz w:val="24"/>
-          <w:szCs w:val="24"/>
-          <w:lang w:eastAsia="en-IN" w:bidi="hi-IN"/>
-        </w:rPr>
-        <w:t xml:space="preserve"> in this paper have been available to practitioners for a few years now. However, lack of understanding of the available tool-kits and lack of capacity have seemingly prevented their widespread use by </w:t>
-      </w:r>
-      <w:r>
-        <w:rPr>
-          <w:rFonts w:ascii="Times New Roman" w:eastAsia="Times New Roman" w:hAnsi="Times New Roman" w:cs="Times New Roman"/>
-          <w:sz w:val="24"/>
-          <w:szCs w:val="24"/>
-          <w:lang w:eastAsia="en-IN" w:bidi="hi-IN"/>
-        </w:rPr>
-        <w:t>ecologists</w:t>
-      </w:r>
-      <w:r>
-        <w:rPr>
-          <w:rFonts w:ascii="Times New Roman" w:eastAsia="Times New Roman" w:hAnsi="Times New Roman" w:cs="Times New Roman"/>
-          <w:sz w:val="24"/>
-          <w:szCs w:val="24"/>
-          <w:lang w:eastAsia="en-IN" w:bidi="hi-IN"/>
-        </w:rPr>
-        <w:t xml:space="preserve">. Through this paper, we </w:t>
-      </w:r>
-      <w:r>
-        <w:rPr>
-          <w:rFonts w:ascii="Times New Roman" w:eastAsia="Times New Roman" w:hAnsi="Times New Roman" w:cs="Times New Roman"/>
-          <w:sz w:val="24"/>
-          <w:szCs w:val="24"/>
-          <w:lang w:eastAsia="en-IN" w:bidi="hi-IN"/>
-        </w:rPr>
-        <w:t xml:space="preserve">analyse data from snow leopards representing three neighbouring habitats in South Gobi and investigate a series of models based on the species’ natural history and ecology. We </w:t>
-      </w:r>
-      <w:r>
-        <w:rPr>
-          <w:rFonts w:ascii="Times New Roman" w:eastAsia="Times New Roman" w:hAnsi="Times New Roman" w:cs="Times New Roman"/>
-          <w:sz w:val="24"/>
-          <w:szCs w:val="24"/>
-          <w:lang w:eastAsia="en-IN" w:bidi="hi-IN"/>
-        </w:rPr>
-        <w:t xml:space="preserve">developed </w:t>
-      </w:r>
-      <w:r>
-        <w:rPr>
-          <w:rFonts w:ascii="Times New Roman" w:eastAsia="Times New Roman" w:hAnsi="Times New Roman" w:cs="Times New Roman"/>
-          <w:sz w:val="24"/>
-          <w:szCs w:val="24"/>
-          <w:lang w:eastAsia="en-IN" w:bidi="hi-IN"/>
-        </w:rPr>
-        <w:t xml:space="preserve">a range of candidate models, whose variants (depending on specific study areas) </w:t>
-      </w:r>
-      <w:r>
-        <w:rPr>
-          <w:rFonts w:ascii="Times New Roman" w:eastAsia="Times New Roman" w:hAnsi="Times New Roman" w:cs="Times New Roman"/>
-          <w:sz w:val="24"/>
-          <w:szCs w:val="24"/>
-          <w:lang w:eastAsia="en-IN" w:bidi="hi-IN"/>
-        </w:rPr>
-        <w:t xml:space="preserve">should </w:t>
-      </w:r>
-      <w:r>
-        <w:rPr>
-          <w:rFonts w:ascii="Times New Roman" w:eastAsia="Times New Roman" w:hAnsi="Times New Roman" w:cs="Times New Roman"/>
-          <w:sz w:val="24"/>
-          <w:szCs w:val="24"/>
-          <w:lang w:eastAsia="en-IN" w:bidi="hi-IN"/>
-        </w:rPr>
-        <w:t xml:space="preserve">be analysed when reporting snow leopard populations from different study areas. We also provide the modelling approach to compare densities and effects of various covariates on density, detection probability and movement patterns. </w:t>
+        <w:spacing w:before="100" w:beforeAutospacing="1" w:after="100" w:afterAutospacing="1" w:line="240" w:lineRule="auto"/>
+        <w:rPr>
+          <w:rFonts w:ascii="Times New Roman" w:eastAsia="Times New Roman" w:hAnsi="Times New Roman" w:cs="Times New Roman"/>
+          <w:sz w:val="24"/>
+          <w:szCs w:val="24"/>
+          <w:lang w:eastAsia="en-IN" w:bidi="hi-IN"/>
+        </w:rPr>
+      </w:pPr>
+      <w:r>
+        <w:rPr>
+          <w:rFonts w:ascii="Times New Roman" w:eastAsia="Times New Roman" w:hAnsi="Times New Roman" w:cs="Times New Roman"/>
+          <w:sz w:val="24"/>
+          <w:szCs w:val="24"/>
+          <w:lang w:eastAsia="en-IN" w:bidi="hi-IN"/>
+        </w:rPr>
+        <w:t xml:space="preserve">Figure </w:t>
+      </w:r>
+      <w:proofErr w:type="spellStart"/>
+      <w:r>
+        <w:rPr>
+          <w:rFonts w:ascii="Times New Roman" w:eastAsia="Times New Roman" w:hAnsi="Times New Roman" w:cs="Times New Roman"/>
+          <w:sz w:val="24"/>
+          <w:szCs w:val="24"/>
+          <w:lang w:eastAsia="en-IN" w:bidi="hi-IN"/>
+        </w:rPr>
+        <w:t>XXb</w:t>
+      </w:r>
+      <w:proofErr w:type="spellEnd"/>
+      <w:r>
+        <w:rPr>
+          <w:rFonts w:ascii="Times New Roman" w:eastAsia="Times New Roman" w:hAnsi="Times New Roman" w:cs="Times New Roman"/>
+          <w:sz w:val="24"/>
+          <w:szCs w:val="24"/>
+          <w:lang w:eastAsia="en-IN" w:bidi="hi-IN"/>
+        </w:rPr>
+        <w:t>: Visual depiction of non-Euclidean ranging patterns around randomly chosen sampling location</w:t>
       </w:r>
     </w:p>
     <w:p>
       <w:pPr>
-        <w:spacing w:after="0" w:line="240" w:lineRule="auto"/>
-        <w:rPr>
-          <w:rFonts w:ascii="Times New Roman" w:eastAsia="Times New Roman" w:hAnsi="Times New Roman" w:cs="Times New Roman"/>
-          <w:sz w:val="24"/>
-          <w:szCs w:val="24"/>
-          <w:lang w:eastAsia="en-IN" w:bidi="hi-IN"/>
-        </w:rPr>
-      </w:pPr>
+        <w:spacing w:before="100" w:beforeAutospacing="1" w:after="100" w:afterAutospacing="1" w:line="240" w:lineRule="auto"/>
+        <w:rPr>
+          <w:rFonts w:ascii="Times New Roman" w:eastAsia="Times New Roman" w:hAnsi="Times New Roman" w:cs="Times New Roman"/>
+          <w:sz w:val="24"/>
+          <w:szCs w:val="24"/>
+          <w:lang w:eastAsia="en-IN" w:bidi="hi-IN"/>
+        </w:rPr>
+      </w:pPr>
+      <w:r>
+        <w:rPr>
+          <w:rFonts w:ascii="Times New Roman" w:eastAsia="Times New Roman" w:hAnsi="Times New Roman" w:cs="Times New Roman"/>
+          <w:sz w:val="24"/>
+          <w:szCs w:val="24"/>
+          <w:lang w:eastAsia="en-IN" w:bidi="hi-IN"/>
+        </w:rPr>
+        <w:lastRenderedPageBreak/>
+        <w:t xml:space="preserve">Figure </w:t>
+      </w:r>
+      <w:proofErr w:type="spellStart"/>
+      <w:r>
+        <w:rPr>
+          <w:rFonts w:ascii="Times New Roman" w:eastAsia="Times New Roman" w:hAnsi="Times New Roman" w:cs="Times New Roman"/>
+          <w:sz w:val="24"/>
+          <w:szCs w:val="24"/>
+          <w:lang w:eastAsia="en-IN" w:bidi="hi-IN"/>
+        </w:rPr>
+        <w:t>XXa</w:t>
+      </w:r>
+      <w:proofErr w:type="spellEnd"/>
+      <w:r>
+        <w:rPr>
+          <w:rFonts w:ascii="Times New Roman" w:eastAsia="Times New Roman" w:hAnsi="Times New Roman" w:cs="Times New Roman"/>
+          <w:sz w:val="24"/>
+          <w:szCs w:val="24"/>
+          <w:lang w:eastAsia="en-IN" w:bidi="hi-IN"/>
+        </w:rPr>
+        <w:t>: Snow leopard density surface generated based on the most parsimonious model</w:t>
+      </w:r>
     </w:p>
     <w:p>
       <w:pPr>
-        <w:spacing w:after="0" w:line="240" w:lineRule="auto"/>
-        <w:rPr>
-          <w:rFonts w:ascii="Times New Roman" w:eastAsia="Times New Roman" w:hAnsi="Times New Roman" w:cs="Times New Roman"/>
-          <w:sz w:val="24"/>
-          <w:szCs w:val="24"/>
-          <w:lang w:eastAsia="en-IN" w:bidi="hi-IN"/>
-        </w:rPr>
-      </w:pPr>
-      <w:r>
-        <w:rPr>
-          <w:rFonts w:ascii="Times New Roman" w:eastAsia="Times New Roman" w:hAnsi="Times New Roman" w:cs="Times New Roman"/>
-          <w:sz w:val="24"/>
-          <w:szCs w:val="24"/>
-          <w:lang w:eastAsia="en-IN" w:bidi="hi-IN"/>
-        </w:rPr>
-        <w:t>Our r</w:t>
-      </w:r>
-      <w:r>
-        <w:rPr>
-          <w:rFonts w:ascii="Times New Roman" w:eastAsia="Times New Roman" w:hAnsi="Times New Roman" w:cs="Times New Roman"/>
-          <w:sz w:val="24"/>
-          <w:szCs w:val="24"/>
-          <w:lang w:eastAsia="en-IN" w:bidi="hi-IN"/>
-        </w:rPr>
-        <w:t>esults present a strong case that analyses of snow leopard populations using Spatial Capture Recapture should explore possible effects of covariates on density, detection function, and non-Euclidean distribution of activity patterns at the minimum.</w:t>
-      </w:r>
-      <w:r>
-        <w:rPr>
-          <w:rFonts w:ascii="Times New Roman" w:eastAsia="Times New Roman" w:hAnsi="Times New Roman" w:cs="Times New Roman"/>
-          <w:sz w:val="24"/>
-          <w:szCs w:val="24"/>
-          <w:lang w:eastAsia="en-IN" w:bidi="hi-IN"/>
-        </w:rPr>
-        <w:t xml:space="preserve"> </w:t>
-      </w:r>
-      <w:r>
-        <w:rPr>
-          <w:rFonts w:ascii="Times New Roman" w:eastAsia="Times New Roman" w:hAnsi="Times New Roman" w:cs="Times New Roman"/>
-          <w:sz w:val="24"/>
-          <w:szCs w:val="24"/>
-          <w:lang w:eastAsia="en-IN" w:bidi="hi-IN"/>
-        </w:rPr>
-        <w:t>Absence of such analyses may result in spurious outcomes that can have strong positive as well as negative biases. </w:t>
-      </w:r>
-      <w:r>
-        <w:rPr>
-          <w:rFonts w:ascii="Times New Roman" w:eastAsia="Times New Roman" w:hAnsi="Times New Roman" w:cs="Times New Roman"/>
-          <w:sz w:val="24"/>
-          <w:szCs w:val="24"/>
-          <w:lang w:eastAsia="en-IN" w:bidi="hi-IN"/>
-        </w:rPr>
-        <w:t xml:space="preserve">In our case, there was a positive bias of nearly 13% in one, and a negative bias of up to XX and 30% in the other two study areas. </w:t>
+        <w:spacing w:before="100" w:beforeAutospacing="1" w:after="100" w:afterAutospacing="1" w:line="240" w:lineRule="auto"/>
+        <w:rPr>
+          <w:rFonts w:ascii="Times New Roman" w:eastAsia="Times New Roman" w:hAnsi="Times New Roman" w:cs="Times New Roman"/>
+          <w:sz w:val="24"/>
+          <w:szCs w:val="24"/>
+          <w:lang w:eastAsia="en-IN" w:bidi="hi-IN"/>
+        </w:rPr>
+      </w:pPr>
+      <w:r>
+        <w:rPr>
+          <w:rFonts w:ascii="Times New Roman" w:eastAsia="Times New Roman" w:hAnsi="Times New Roman" w:cs="Times New Roman"/>
+          <w:sz w:val="24"/>
+          <w:szCs w:val="24"/>
+          <w:lang w:eastAsia="en-IN" w:bidi="hi-IN"/>
+        </w:rPr>
+        <w:t xml:space="preserve">Figure </w:t>
+      </w:r>
+      <w:proofErr w:type="spellStart"/>
+      <w:r>
+        <w:rPr>
+          <w:rFonts w:ascii="Times New Roman" w:eastAsia="Times New Roman" w:hAnsi="Times New Roman" w:cs="Times New Roman"/>
+          <w:sz w:val="24"/>
+          <w:szCs w:val="24"/>
+          <w:lang w:eastAsia="en-IN" w:bidi="hi-IN"/>
+        </w:rPr>
+        <w:t>XXb</w:t>
+      </w:r>
+      <w:proofErr w:type="spellEnd"/>
+      <w:r>
+        <w:rPr>
+          <w:rFonts w:ascii="Times New Roman" w:eastAsia="Times New Roman" w:hAnsi="Times New Roman" w:cs="Times New Roman"/>
+          <w:sz w:val="24"/>
+          <w:szCs w:val="24"/>
+          <w:lang w:eastAsia="en-IN" w:bidi="hi-IN"/>
+        </w:rPr>
+        <w:t>: Snow leopard surface generated using posterior estimates of individuals’ locations</w:t>
       </w:r>
     </w:p>
     <w:p>
-      <w:pPr>
-        <w:spacing w:after="0" w:line="240" w:lineRule="auto"/>
-        <w:rPr>
-          <w:rFonts w:ascii="Times New Roman" w:eastAsia="Times New Roman" w:hAnsi="Times New Roman" w:cs="Times New Roman"/>
-          <w:sz w:val="24"/>
-          <w:szCs w:val="24"/>
-          <w:lang w:eastAsia="en-IN" w:bidi="hi-IN"/>
-        </w:rPr>
-      </w:pPr>
+      <w:bookmarkStart w:id="5" w:name="_GoBack"/>
+      <w:bookmarkEnd w:id="5"/>
     </w:p>
-    <w:p>
-      <w:pPr>
-        <w:spacing w:after="0" w:line="240" w:lineRule="auto"/>
-        <w:rPr>
-          <w:rFonts w:ascii="Times New Roman" w:eastAsia="Times New Roman" w:hAnsi="Times New Roman" w:cs="Times New Roman"/>
-          <w:sz w:val="24"/>
-          <w:szCs w:val="24"/>
-          <w:lang w:eastAsia="en-IN" w:bidi="hi-IN"/>
-        </w:rPr>
-      </w:pPr>
-    </w:p>
-    <w:p>
-      <w:pPr>
-        <w:spacing w:after="0" w:line="240" w:lineRule="auto"/>
-        <w:ind w:left="720" w:hanging="720"/>
-        <w:rPr>
-          <w:b/>
-        </w:rPr>
-      </w:pPr>
-      <w:r>
-        <w:rPr>
-          <w:b/>
-        </w:rPr>
-        <w:t>References</w:t>
-      </w:r>
-    </w:p>
-    <w:p>
-      <w:pPr>
-        <w:spacing w:after="0" w:line="240" w:lineRule="auto"/>
-        <w:ind w:left="720" w:hanging="720"/>
-        <w:rPr>
-          <w:b/>
-        </w:rPr>
-      </w:pPr>
-    </w:p>
-    <w:p>
-      <w:pPr>
-        <w:spacing w:after="0" w:line="240" w:lineRule="auto"/>
-        <w:ind w:left="720" w:hanging="720"/>
-      </w:pPr>
-    </w:p>
-    <w:p>
-      <w:pPr>
-        <w:ind w:left="720" w:hanging="720"/>
-        <w:rPr>
-          <w:lang w:val="en-US"/>
-        </w:rPr>
-      </w:pPr>
-      <w:r>
-        <w:rPr>
-          <w:lang w:val="en-US"/>
-        </w:rPr>
-        <w:t xml:space="preserve">Borchers, D.L. and </w:t>
-      </w:r>
-      <w:proofErr w:type="spellStart"/>
-      <w:r>
-        <w:rPr>
-          <w:lang w:val="en-US"/>
-        </w:rPr>
-        <w:t>Fewster</w:t>
-      </w:r>
-      <w:proofErr w:type="spellEnd"/>
-      <w:r>
-        <w:rPr>
-          <w:lang w:val="en-US"/>
-        </w:rPr>
-        <w:t>, R.M. (2016)</w:t>
-      </w:r>
-      <w:r>
-        <w:rPr>
-          <w:lang w:val="en-US"/>
-        </w:rPr>
-        <w:t xml:space="preserve"> Spatial capture-recapture.</w:t>
-      </w:r>
-      <w:r>
-        <w:rPr>
-          <w:lang w:val="en-US"/>
-        </w:rPr>
-        <w:t xml:space="preserve"> Statistical Science 31: 219-232</w:t>
-      </w:r>
-      <w:r>
-        <w:rPr>
-          <w:lang w:val="en-US"/>
-        </w:rPr>
-        <w:t>.</w:t>
-      </w:r>
-    </w:p>
-    <w:p>
-      <w:pPr>
-        <w:ind w:left="720" w:hanging="720"/>
-        <w:rPr>
-          <w:lang w:val="en-US"/>
-        </w:rPr>
-      </w:pPr>
-      <w:proofErr w:type="spellStart"/>
-      <w:r>
-        <w:rPr>
-          <w:lang w:val="en-US"/>
-        </w:rPr>
-        <w:t>Efford</w:t>
-      </w:r>
-      <w:proofErr w:type="spellEnd"/>
-      <w:r>
-        <w:rPr>
-          <w:lang w:val="en-US"/>
-        </w:rPr>
-        <w:t xml:space="preserve">, M.G. (2016) </w:t>
-      </w:r>
-      <w:proofErr w:type="spellStart"/>
-      <w:r>
-        <w:rPr>
-          <w:lang w:val="en-US"/>
-        </w:rPr>
-        <w:t>secr</w:t>
-      </w:r>
-      <w:proofErr w:type="spellEnd"/>
-      <w:r>
-        <w:rPr>
-          <w:lang w:val="en-US"/>
-        </w:rPr>
-        <w:t xml:space="preserve">: Spatially explicit capture-recapture models, version 2.10.4. </w:t>
-      </w:r>
-      <w:r>
-        <w:rPr>
-          <w:lang w:val="en-US"/>
-        </w:rPr>
-        <w:t>https://CRAN.R-project.org/package=secr</w:t>
-      </w:r>
-      <w:r>
-        <w:rPr>
-          <w:lang w:val="en-US"/>
-        </w:rPr>
-        <w:t xml:space="preserve"> </w:t>
-      </w:r>
-    </w:p>
-    <w:p>
-      <w:pPr>
-        <w:ind w:left="720" w:hanging="720"/>
-        <w:rPr>
-          <w:lang w:val="en-US"/>
-        </w:rPr>
-      </w:pPr>
-      <w:proofErr w:type="spellStart"/>
-      <w:proofErr w:type="gramStart"/>
-      <w:r>
-        <w:rPr>
-          <w:lang w:val="en-US"/>
-        </w:rPr>
-        <w:t>Royle</w:t>
-      </w:r>
-      <w:proofErr w:type="spellEnd"/>
-      <w:r>
-        <w:rPr>
-          <w:lang w:val="en-US"/>
-        </w:rPr>
-        <w:t xml:space="preserve">, J. A., Chandler, R. B., </w:t>
-      </w:r>
-      <w:proofErr w:type="spellStart"/>
-      <w:r>
-        <w:rPr>
-          <w:lang w:val="en-US"/>
-        </w:rPr>
-        <w:t>Gazenski</w:t>
-      </w:r>
-      <w:proofErr w:type="spellEnd"/>
-      <w:r>
-        <w:rPr>
-          <w:lang w:val="en-US"/>
-        </w:rPr>
-        <w:t>,</w:t>
-      </w:r>
-      <w:r>
-        <w:rPr>
-          <w:lang w:val="en-US"/>
-        </w:rPr>
-        <w:t xml:space="preserve"> K. D., and Graves, T. A. (2013</w:t>
-      </w:r>
-      <w:r>
-        <w:rPr>
-          <w:lang w:val="en-US"/>
-        </w:rPr>
-        <w:t>).</w:t>
-      </w:r>
-      <w:proofErr w:type="gramEnd"/>
-      <w:r>
-        <w:rPr>
-          <w:lang w:val="en-US"/>
-        </w:rPr>
-        <w:t xml:space="preserve"> Spatial </w:t>
-      </w:r>
-      <w:proofErr w:type="gramStart"/>
-      <w:r>
-        <w:rPr>
-          <w:lang w:val="en-US"/>
-        </w:rPr>
-        <w:t>capture</w:t>
-      </w:r>
-      <w:r>
-        <w:rPr>
-          <w:lang w:val="en-US"/>
-        </w:rPr>
-        <w:t xml:space="preserve"> </w:t>
-      </w:r>
-      <w:r>
-        <w:rPr>
-          <w:lang w:val="en-US"/>
-        </w:rPr>
-        <w:t>recapture</w:t>
-      </w:r>
-      <w:proofErr w:type="gramEnd"/>
-      <w:r>
-        <w:rPr>
-          <w:lang w:val="en-US"/>
-        </w:rPr>
-        <w:t xml:space="preserve"> </w:t>
-      </w:r>
-      <w:r>
-        <w:rPr>
-          <w:lang w:val="en-US"/>
-        </w:rPr>
-        <w:t>models for jointly estimating population density and landscape connectivity.</w:t>
-      </w:r>
-      <w:r>
-        <w:rPr>
-          <w:lang w:val="en-US"/>
-        </w:rPr>
-        <w:t xml:space="preserve"> </w:t>
-      </w:r>
-      <w:r>
-        <w:rPr>
-          <w:lang w:val="en-US"/>
-        </w:rPr>
-        <w:t>Ecology</w:t>
-      </w:r>
-      <w:r>
-        <w:rPr>
-          <w:lang w:val="en-US"/>
-        </w:rPr>
-        <w:t xml:space="preserve">, </w:t>
-      </w:r>
-      <w:r>
-        <w:rPr>
-          <w:lang w:val="en-US"/>
-        </w:rPr>
-        <w:t>94</w:t>
-      </w:r>
-      <w:r>
-        <w:rPr>
-          <w:lang w:val="en-US"/>
-        </w:rPr>
-        <w:t>, 287-</w:t>
-      </w:r>
-      <w:r>
-        <w:rPr>
-          <w:lang w:val="en-US"/>
-        </w:rPr>
-        <w:t>294.</w:t>
-      </w:r>
-    </w:p>
-    <w:p>
-      <w:pPr>
-        <w:ind w:left="720" w:hanging="720"/>
-        <w:rPr>
-          <w:lang w:val="en-US"/>
-        </w:rPr>
-      </w:pPr>
-      <w:proofErr w:type="gramStart"/>
-      <w:r>
-        <w:rPr>
-          <w:lang w:val="en-US"/>
-        </w:rPr>
-        <w:t>xx</w:t>
-      </w:r>
-      <w:proofErr w:type="gramEnd"/>
-    </w:p>
-    <w:p/>
     <w:sectPr>
       <w:pgSz w:w="11906" w:h="16838"/>
       <w:pgMar w:top="1440" w:right="1440" w:bottom="1440" w:left="1440" w:header="708" w:footer="708" w:gutter="0"/>
@@ -7258,7 +7740,7 @@
 
 <file path=word/comments.xml><?xml version="1.0" encoding="utf-8"?>
 <w:comments xmlns:wpc="http://schemas.microsoft.com/office/word/2010/wordprocessingCanvas" xmlns:mc="http://schemas.openxmlformats.org/markup-compatibility/2006" xmlns:o="urn:schemas-microsoft-com:office:office" xmlns:r="http://schemas.openxmlformats.org/officeDocument/2006/relationships" xmlns:m="http://schemas.openxmlformats.org/officeDocument/2006/math" xmlns:v="urn:schemas-microsoft-com:vml" xmlns:wp14="http://schemas.microsoft.com/office/word/2010/wordprocessingDrawing" xmlns:wp="http://schemas.openxmlformats.org/drawingml/2006/wordprocessingDrawing" xmlns:w10="urn:schemas-microsoft-com:office:word" xmlns:w="http://schemas.openxmlformats.org/wordprocessingml/2006/main" xmlns:w14="http://schemas.microsoft.com/office/word/2010/wordml" xmlns:wpg="http://schemas.microsoft.com/office/word/2010/wordprocessingGroup" xmlns:wpi="http://schemas.microsoft.com/office/word/2010/wordprocessingInk" xmlns:wne="http://schemas.microsoft.com/office/word/2006/wordml" xmlns:wps="http://schemas.microsoft.com/office/word/2010/wordprocessingShape" mc:Ignorable="w14 wp14">
-  <w:comment w:id="1" w:author="Koustubh" w:date="2017-02-14T23:58:00Z" w:initials="K">
+  <w:comment w:id="0" w:author="Koustubh" w:date="2017-02-14T23:58:00Z" w:initials="K">
     <w:p>
       <w:pPr>
         <w:pStyle w:val="CommentText"/>
@@ -7290,7 +7772,7 @@
       </w:r>
     </w:p>
   </w:comment>
-  <w:comment w:id="4" w:author="Koustubh" w:date="2017-02-14T20:21:00Z" w:initials="K">
+  <w:comment w:id="3" w:author="Koustubh" w:date="2017-02-20T10:52:00Z" w:initials="K">
     <w:p>
       <w:pPr>
         <w:pStyle w:val="CommentText"/>
@@ -7314,10 +7796,19 @@
         <w:t xml:space="preserve">egarding </w:t>
       </w:r>
       <w:r>
-        <w:t xml:space="preserve">your comment about the </w:t>
-      </w:r>
-      <w:r>
-        <w:t xml:space="preserve">bias, it was </w:t>
+        <w:t xml:space="preserve">your comment about </w:t>
+      </w:r>
+      <w:r>
+        <w:t xml:space="preserve">a potential </w:t>
+      </w:r>
+      <w:r>
+        <w:t>bias</w:t>
+      </w:r>
+      <w:r>
+        <w:t xml:space="preserve"> here</w:t>
+      </w:r>
+      <w:r>
+        <w:t xml:space="preserve">, it was </w:t>
       </w:r>
       <w:r>
         <w:t xml:space="preserve">only </w:t>
@@ -7339,7 +7830,7 @@
       </w:r>
     </w:p>
   </w:comment>
-  <w:comment w:id="5" w:author="Koustubh" w:date="2017-02-14T23:58:00Z" w:initials="K">
+  <w:comment w:id="4" w:author="Koustubh" w:date="2017-02-20T11:17:00Z" w:initials="K">
     <w:p>
       <w:pPr>
         <w:pStyle w:val="CommentText"/>
@@ -7351,7 +7842,13 @@
         <w:annotationRef/>
       </w:r>
       <w:r>
-        <w:t xml:space="preserve">Need to further strengthen this part! </w:t>
+        <w:t>Need to further strengthen this part</w:t>
+      </w:r>
+      <w:r>
+        <w:t xml:space="preserve"> and improve the flow</w:t>
+      </w:r>
+      <w:r>
+        <w:t xml:space="preserve">! </w:t>
       </w:r>
     </w:p>
   </w:comment>
@@ -8387,6 +8884,7 @@
   <w:style w:type="character" w:default="1" w:styleId="DefaultParagraphFont">
     <w:name w:val="Default Paragraph Font"/>
     <w:uiPriority w:val="1"/>
+    <w:semiHidden/>
     <w:unhideWhenUsed/>
   </w:style>
   <w:style w:type="table" w:default="1" w:styleId="TableNormal">
@@ -8551,6 +9049,34 @@
       <w:contextualSpacing/>
     </w:pPr>
   </w:style>
+  <w:style w:type="paragraph" w:styleId="PlainText">
+    <w:name w:val="Plain Text"/>
+    <w:basedOn w:val="Normal"/>
+    <w:link w:val="PlainTextChar"/>
+    <w:uiPriority w:val="99"/>
+    <w:unhideWhenUsed/>
+    <w:rsid w:val="00617170"/>
+    <w:pPr>
+      <w:spacing w:after="0" w:line="240" w:lineRule="auto"/>
+    </w:pPr>
+    <w:rPr>
+      <w:rFonts w:ascii="Consolas" w:hAnsi="Consolas"/>
+      <w:sz w:val="21"/>
+      <w:szCs w:val="21"/>
+    </w:rPr>
+  </w:style>
+  <w:style w:type="character" w:customStyle="1" w:styleId="PlainTextChar">
+    <w:name w:val="Plain Text Char"/>
+    <w:basedOn w:val="DefaultParagraphFont"/>
+    <w:link w:val="PlainText"/>
+    <w:uiPriority w:val="99"/>
+    <w:rsid w:val="00617170"/>
+    <w:rPr>
+      <w:rFonts w:ascii="Consolas" w:hAnsi="Consolas"/>
+      <w:sz w:val="21"/>
+      <w:szCs w:val="21"/>
+    </w:rPr>
+  </w:style>
 </w:styles>
 </file>
 
@@ -8717,6 +9243,7 @@
   <w:style w:type="character" w:default="1" w:styleId="DefaultParagraphFont">
     <w:name w:val="Default Paragraph Font"/>
     <w:uiPriority w:val="1"/>
+    <w:semiHidden/>
     <w:unhideWhenUsed/>
   </w:style>
   <w:style w:type="table" w:default="1" w:styleId="TableNormal">
@@ -8880,6 +9407,34 @@
       <w:ind w:left="720"/>
       <w:contextualSpacing/>
     </w:pPr>
+  </w:style>
+  <w:style w:type="paragraph" w:styleId="PlainText">
+    <w:name w:val="Plain Text"/>
+    <w:basedOn w:val="Normal"/>
+    <w:link w:val="PlainTextChar"/>
+    <w:uiPriority w:val="99"/>
+    <w:unhideWhenUsed/>
+    <w:rsid w:val="00617170"/>
+    <w:pPr>
+      <w:spacing w:after="0" w:line="240" w:lineRule="auto"/>
+    </w:pPr>
+    <w:rPr>
+      <w:rFonts w:ascii="Consolas" w:hAnsi="Consolas"/>
+      <w:sz w:val="21"/>
+      <w:szCs w:val="21"/>
+    </w:rPr>
+  </w:style>
+  <w:style w:type="character" w:customStyle="1" w:styleId="PlainTextChar">
+    <w:name w:val="Plain Text Char"/>
+    <w:basedOn w:val="DefaultParagraphFont"/>
+    <w:link w:val="PlainText"/>
+    <w:uiPriority w:val="99"/>
+    <w:rsid w:val="00617170"/>
+    <w:rPr>
+      <w:rFonts w:ascii="Consolas" w:hAnsi="Consolas"/>
+      <w:sz w:val="21"/>
+      <w:szCs w:val="21"/>
+    </w:rPr>
   </w:style>
 </w:styles>
 </file>
@@ -9174,7 +9729,7 @@
 </file>
 
 <file path=customXml/itemProps1.xml><?xml version="1.0" encoding="utf-8"?>
-<ds:datastoreItem xmlns:ds="http://schemas.openxmlformats.org/officeDocument/2006/customXml" ds:itemID="{84D1D1AB-3B7D-4AE6-BAA6-10B65641944F}">
+<ds:datastoreItem xmlns:ds="http://schemas.openxmlformats.org/officeDocument/2006/customXml" ds:itemID="{10ECB0F5-FEA9-48A3-87BE-1660DA3B45FD}">
   <ds:schemaRefs>
     <ds:schemaRef ds:uri="http://schemas.openxmlformats.org/officeDocument/2006/bibliography"/>
   </ds:schemaRefs>

</xml_diff>